<commit_message>
c'est de la merde
</commit_message>
<xml_diff>
--- a/E3IN_L3_DOC_TYPE_Journal_du_projet_v001_1_1.docx
+++ b/E3IN_L3_DOC_TYPE_Journal_du_projet_v001_1_1.docx
@@ -1,6 +1,6 @@
 
 <file path=word/document.xml><?xml version="1.0" encoding="utf-8"?>
-<w:document xmlns:wpc="http://schemas.microsoft.com/office/word/2010/wordprocessingCanvas" xmlns:cx="http://schemas.microsoft.com/office/drawing/2014/chartex" xmlns:cx1="http://schemas.microsoft.com/office/drawing/2015/9/8/chartex" xmlns:cx2="http://schemas.microsoft.com/office/drawing/2015/10/21/chartex" xmlns:cx3="http://schemas.microsoft.com/office/drawing/2016/5/9/chartex" xmlns:cx4="http://schemas.microsoft.com/office/drawing/2016/5/10/chartex" xmlns:cx5="http://schemas.microsoft.com/office/drawing/2016/5/11/chartex" xmlns:cx6="http://schemas.microsoft.com/office/drawing/2016/5/12/chartex" xmlns:cx7="http://schemas.microsoft.com/office/drawing/2016/5/13/chartex" xmlns:cx8="http://schemas.microsoft.com/office/drawing/2016/5/14/chartex" xmlns:mc="http://schemas.openxmlformats.org/markup-compatibility/2006" xmlns:aink="http://schemas.microsoft.com/office/drawing/2016/ink" xmlns:am3d="http://schemas.microsoft.com/office/drawing/2017/model3d" xmlns:o="urn:schemas-microsoft-com:office:office" xmlns:oel="http://schemas.microsoft.com/office/2019/extlst" xmlns:r="http://schemas.openxmlformats.org/officeDocument/2006/relationships" xmlns:m="http://schemas.openxmlformats.org/officeDocument/2006/math" xmlns:v="urn:schemas-microsoft-com:vml" xmlns:wp14="http://schemas.microsoft.com/office/word/2010/wordprocessingDrawing" xmlns:wp="http://schemas.openxmlformats.org/drawingml/2006/wordprocessingDrawing" xmlns:w10="urn:schemas-microsoft-com:office:word" xmlns:w="http://schemas.openxmlformats.org/wordprocessingml/2006/main" xmlns:w14="http://schemas.microsoft.com/office/word/2010/wordml" xmlns:w15="http://schemas.microsoft.com/office/word/2012/wordml" xmlns:w16cex="http://schemas.microsoft.com/office/word/2018/wordml/cex" xmlns:w16cid="http://schemas.microsoft.com/office/word/2016/wordml/cid" xmlns:w16="http://schemas.microsoft.com/office/word/2018/wordml" xmlns:w16sdtdh="http://schemas.microsoft.com/office/word/2020/wordml/sdtdatahash" xmlns:w16se="http://schemas.microsoft.com/office/word/2015/wordml/symex" xmlns:wpg="http://schemas.microsoft.com/office/word/2010/wordprocessingGroup" xmlns:wpi="http://schemas.microsoft.com/office/word/2010/wordprocessingInk" xmlns:wne="http://schemas.microsoft.com/office/word/2006/wordml" xmlns:wps="http://schemas.microsoft.com/office/word/2010/wordprocessingShape" mc:Ignorable="w14 w15 w16se w16cid w16 w16cex w16sdtdh wp14">
+<w:document xmlns:wpc="http://schemas.microsoft.com/office/word/2010/wordprocessingCanvas" xmlns:cx="http://schemas.microsoft.com/office/drawing/2014/chartex" xmlns:cx1="http://schemas.microsoft.com/office/drawing/2015/9/8/chartex" xmlns:cx2="http://schemas.microsoft.com/office/drawing/2015/10/21/chartex" xmlns:cx3="http://schemas.microsoft.com/office/drawing/2016/5/9/chartex" xmlns:cx4="http://schemas.microsoft.com/office/drawing/2016/5/10/chartex" xmlns:cx5="http://schemas.microsoft.com/office/drawing/2016/5/11/chartex" xmlns:cx6="http://schemas.microsoft.com/office/drawing/2016/5/12/chartex" xmlns:cx7="http://schemas.microsoft.com/office/drawing/2016/5/13/chartex" xmlns:cx8="http://schemas.microsoft.com/office/drawing/2016/5/14/chartex" xmlns:mc="http://schemas.openxmlformats.org/markup-compatibility/2006" xmlns:aink="http://schemas.microsoft.com/office/drawing/2016/ink" xmlns:am3d="http://schemas.microsoft.com/office/drawing/2017/model3d" xmlns:o="urn:schemas-microsoft-com:office:office" xmlns:r="http://schemas.openxmlformats.org/officeDocument/2006/relationships" xmlns:m="http://schemas.openxmlformats.org/officeDocument/2006/math" xmlns:v="urn:schemas-microsoft-com:vml" xmlns:wp14="http://schemas.microsoft.com/office/word/2010/wordprocessingDrawing" xmlns:wp="http://schemas.openxmlformats.org/drawingml/2006/wordprocessingDrawing" xmlns:w10="urn:schemas-microsoft-com:office:word" xmlns:w="http://schemas.openxmlformats.org/wordprocessingml/2006/main" xmlns:w14="http://schemas.microsoft.com/office/word/2010/wordml" xmlns:w15="http://schemas.microsoft.com/office/word/2012/wordml" xmlns:w16cex="http://schemas.microsoft.com/office/word/2018/wordml/cex" xmlns:w16cid="http://schemas.microsoft.com/office/word/2016/wordml/cid" xmlns:w16="http://schemas.microsoft.com/office/word/2018/wordml" xmlns:w16sdtdh="http://schemas.microsoft.com/office/word/2020/wordml/sdtdatahash" xmlns:w16se="http://schemas.microsoft.com/office/word/2015/wordml/symex" xmlns:wpg="http://schemas.microsoft.com/office/word/2010/wordprocessingGroup" xmlns:wpi="http://schemas.microsoft.com/office/word/2010/wordprocessingInk" xmlns:wne="http://schemas.microsoft.com/office/word/2006/wordml" xmlns:wps="http://schemas.microsoft.com/office/word/2010/wordprocessingShape" mc:Ignorable="w14 w15 w16se w16cid w16 w16cex w16sdtdh wp14">
   <w:body>
     <w:p>
       <w:bookmarkStart w:id="0" w:name="_heading=h.gjdgxs" w:colFirst="0" w:colLast="0"/>
@@ -671,9 +671,11 @@
                             <w:r>
                               <w:t xml:space="preserve"> </w:t>
                             </w:r>
+                            <w:proofErr w:type="gramStart"/>
                             <w:r>
                               <w:t>Juin</w:t>
                             </w:r>
+                            <w:proofErr w:type="gramEnd"/>
                             <w:r>
                               <w:t xml:space="preserve"> 2022</w:t>
                             </w:r>
@@ -781,6 +783,7 @@
           <w:docPartUnique/>
         </w:docPartObj>
       </w:sdtPr>
+      <w:sdtEndPr/>
       <w:sdtContent>
         <w:p>
           <w:pPr>
@@ -2385,7 +2388,15 @@
       <w:bookmarkStart w:id="1" w:name="_heading=h.30j0zll" w:colFirst="0" w:colLast="0"/>
       <w:bookmarkEnd w:id="1"/>
       <w:r>
-        <w:t>I.  INITIALISATION  du projet</w:t>
+        <w:t xml:space="preserve">I.  </w:t>
+      </w:r>
+      <w:proofErr w:type="gramStart"/>
+      <w:r>
+        <w:t>INITIALISATION  du</w:t>
+      </w:r>
+      <w:proofErr w:type="gramEnd"/>
+      <w:r>
+        <w:t xml:space="preserve"> projet</w:t>
       </w:r>
     </w:p>
     <w:p>
@@ -2805,6 +2816,7 @@
           <w:color w:val="FF0000"/>
         </w:rPr>
       </w:pPr>
+      <w:proofErr w:type="gramStart"/>
       <w:r>
         <w:rPr>
           <w:b/>
@@ -2812,7 +2824,17 @@
           <w:i/>
           <w:color w:val="FF0000"/>
         </w:rPr>
-        <w:t xml:space="preserve">Faites une recherche de produits équivalents existants. Analysez les points forts et les points faibles des produits existants. Démontrez </w:t>
+        <w:t>Faites</w:t>
+      </w:r>
+      <w:proofErr w:type="gramEnd"/>
+      <w:r>
+        <w:rPr>
+          <w:b/>
+          <w:bCs/>
+          <w:i/>
+          <w:color w:val="FF0000"/>
+        </w:rPr>
+        <w:t xml:space="preserve"> une recherche de produits équivalents existants. Analysez les points forts et les points faibles des produits existants. Démontrez </w:t>
       </w:r>
       <w:r>
         <w:rPr>
@@ -2911,16 +2933,44 @@
           <w:bCs/>
           <w:iCs/>
         </w:rPr>
-        <w:t>Python OpenCV / IA</w:t>
-      </w:r>
+        <w:t xml:space="preserve">Python </w:t>
+      </w:r>
+      <w:proofErr w:type="spellStart"/>
       <w:r>
         <w:rPr>
           <w:b/>
           <w:bCs/>
           <w:iCs/>
         </w:rPr>
-        <w:t xml:space="preserve"> + PyGames</w:t>
-      </w:r>
+        <w:t>OpenCV</w:t>
+      </w:r>
+      <w:proofErr w:type="spellEnd"/>
+      <w:r>
+        <w:rPr>
+          <w:b/>
+          <w:bCs/>
+          <w:iCs/>
+        </w:rPr>
+        <w:t xml:space="preserve"> / IA</w:t>
+      </w:r>
+      <w:r>
+        <w:rPr>
+          <w:b/>
+          <w:bCs/>
+          <w:iCs/>
+        </w:rPr>
+        <w:t xml:space="preserve"> + </w:t>
+      </w:r>
+      <w:proofErr w:type="spellStart"/>
+      <w:r>
+        <w:rPr>
+          <w:b/>
+          <w:bCs/>
+          <w:iCs/>
+        </w:rPr>
+        <w:t>PyGames</w:t>
+      </w:r>
+      <w:proofErr w:type="spellEnd"/>
     </w:p>
     <w:p>
       <w:pPr>
@@ -2949,20 +2999,40 @@
           <w:iCs/>
         </w:rPr>
       </w:pPr>
+      <w:proofErr w:type="spellStart"/>
       <w:r>
         <w:rPr>
           <w:b/>
           <w:bCs/>
           <w:iCs/>
         </w:rPr>
-        <w:t>Pyhton -&gt; OpenCV</w:t>
-      </w:r>
+        <w:t>Pyhton</w:t>
+      </w:r>
+      <w:proofErr w:type="spellEnd"/>
       <w:r>
         <w:rPr>
           <w:b/>
           <w:bCs/>
           <w:iCs/>
         </w:rPr>
+        <w:t xml:space="preserve"> -&gt; </w:t>
+      </w:r>
+      <w:proofErr w:type="spellStart"/>
+      <w:r>
+        <w:rPr>
+          <w:b/>
+          <w:bCs/>
+          <w:iCs/>
+        </w:rPr>
+        <w:t>OpenCV</w:t>
+      </w:r>
+      <w:proofErr w:type="spellEnd"/>
+      <w:r>
+        <w:rPr>
+          <w:b/>
+          <w:bCs/>
+          <w:iCs/>
+        </w:rPr>
         <w:t xml:space="preserve"> </w:t>
       </w:r>
       <w:r>
@@ -2979,15 +3049,51 @@
           <w:bCs/>
           <w:iCs/>
         </w:rPr>
-        <w:t xml:space="preserve"> + PyGames pour l’interface / gameplay</w:t>
-      </w:r>
+        <w:t xml:space="preserve"> + </w:t>
+      </w:r>
+      <w:proofErr w:type="spellStart"/>
       <w:r>
         <w:rPr>
           <w:b/>
           <w:bCs/>
           <w:iCs/>
         </w:rPr>
-        <w:t xml:space="preserve"> + numPY pour le décompte des points</w:t>
+        <w:t>PyGames</w:t>
+      </w:r>
+      <w:proofErr w:type="spellEnd"/>
+      <w:r>
+        <w:rPr>
+          <w:b/>
+          <w:bCs/>
+          <w:iCs/>
+        </w:rPr>
+        <w:t xml:space="preserve"> pour l’interface / gameplay</w:t>
+      </w:r>
+      <w:r>
+        <w:rPr>
+          <w:b/>
+          <w:bCs/>
+          <w:iCs/>
+        </w:rPr>
+        <w:t xml:space="preserve"> + </w:t>
+      </w:r>
+      <w:proofErr w:type="spellStart"/>
+      <w:r>
+        <w:rPr>
+          <w:b/>
+          <w:bCs/>
+          <w:iCs/>
+        </w:rPr>
+        <w:t>numPY</w:t>
+      </w:r>
+      <w:proofErr w:type="spellEnd"/>
+      <w:r>
+        <w:rPr>
+          <w:b/>
+          <w:bCs/>
+          <w:iCs/>
+        </w:rPr>
+        <w:t xml:space="preserve"> pour le décompte des points</w:t>
       </w:r>
     </w:p>
     <w:p>
@@ -3060,14 +3166,50 @@
           <w:bCs/>
           <w:iCs/>
         </w:rPr>
-        <w:t xml:space="preserve">Former sur OpenCV et PyGames, les basses </w:t>
-      </w:r>
+        <w:t xml:space="preserve">Former sur </w:t>
+      </w:r>
+      <w:proofErr w:type="spellStart"/>
       <w:r>
         <w:rPr>
           <w:b/>
           <w:bCs/>
           <w:iCs/>
         </w:rPr>
+        <w:t>OpenCV</w:t>
+      </w:r>
+      <w:proofErr w:type="spellEnd"/>
+      <w:r>
+        <w:rPr>
+          <w:b/>
+          <w:bCs/>
+          <w:iCs/>
+        </w:rPr>
+        <w:t xml:space="preserve"> et </w:t>
+      </w:r>
+      <w:proofErr w:type="spellStart"/>
+      <w:r>
+        <w:rPr>
+          <w:b/>
+          <w:bCs/>
+          <w:iCs/>
+        </w:rPr>
+        <w:t>PyGames</w:t>
+      </w:r>
+      <w:proofErr w:type="spellEnd"/>
+      <w:r>
+        <w:rPr>
+          <w:b/>
+          <w:bCs/>
+          <w:iCs/>
+        </w:rPr>
+        <w:t xml:space="preserve">, les basses </w:t>
+      </w:r>
+      <w:r>
+        <w:rPr>
+          <w:b/>
+          <w:bCs/>
+          <w:iCs/>
+        </w:rPr>
         <w:t>des Python sont acquises</w:t>
       </w:r>
     </w:p>
@@ -3098,20 +3240,30 @@
           <w:iCs/>
         </w:rPr>
       </w:pPr>
+      <w:proofErr w:type="spellStart"/>
       <w:r>
         <w:rPr>
           <w:b/>
           <w:bCs/>
           <w:iCs/>
         </w:rPr>
-        <w:t xml:space="preserve">OpenCV -&gt; Adrien consulte </w:t>
-      </w:r>
+        <w:t>OpenCV</w:t>
+      </w:r>
+      <w:proofErr w:type="spellEnd"/>
       <w:r>
         <w:rPr>
           <w:b/>
           <w:bCs/>
           <w:iCs/>
         </w:rPr>
+        <w:t xml:space="preserve"> -&gt; Adrien consulte </w:t>
+      </w:r>
+      <w:r>
+        <w:rPr>
+          <w:b/>
+          <w:bCs/>
+          <w:iCs/>
+        </w:rPr>
         <w:t>de la</w:t>
       </w:r>
       <w:r>
@@ -3128,14 +3280,24 @@
           <w:bCs/>
           <w:iCs/>
         </w:rPr>
-        <w:t xml:space="preserve"> / des videos</w:t>
-      </w:r>
+        <w:t xml:space="preserve"> / des </w:t>
+      </w:r>
+      <w:proofErr w:type="spellStart"/>
       <w:r>
         <w:rPr>
           <w:b/>
           <w:bCs/>
           <w:iCs/>
         </w:rPr>
+        <w:t>videos</w:t>
+      </w:r>
+      <w:proofErr w:type="spellEnd"/>
+      <w:r>
+        <w:rPr>
+          <w:b/>
+          <w:bCs/>
+          <w:iCs/>
+        </w:rPr>
         <w:t>, il nous fera un débrief</w:t>
       </w:r>
     </w:p>
@@ -3147,13 +3309,23 @@
           <w:iCs/>
         </w:rPr>
       </w:pPr>
+      <w:proofErr w:type="spellStart"/>
       <w:r>
         <w:rPr>
           <w:b/>
           <w:bCs/>
           <w:iCs/>
         </w:rPr>
-        <w:t xml:space="preserve">PyGames -&gt; Vidéo + </w:t>
+        <w:t>PyGames</w:t>
+      </w:r>
+      <w:proofErr w:type="spellEnd"/>
+      <w:r>
+        <w:rPr>
+          <w:b/>
+          <w:bCs/>
+          <w:iCs/>
+        </w:rPr>
+        <w:t xml:space="preserve"> -&gt; Vidéo + </w:t>
       </w:r>
       <w:r>
         <w:rPr>
@@ -3235,7 +3407,7 @@
           <w:szCs w:val="32"/>
         </w:rPr>
         <w:lastRenderedPageBreak/>
-        <w:t>II.  PREPARATION  du projet</w:t>
+        <w:t>II.  PREPARATION du projet</w:t>
       </w:r>
       <w:r>
         <w:rPr>
@@ -3362,7 +3534,21 @@
         <w:rPr>
           <w:i/>
         </w:rPr>
-        <w:t>Ces indications peuvent être faites sous forme d’un diagramme de cas d’utilisation « simple », de schémas Ux-design, de texte. Vous pouvez également utiliser une combinaison de plusieurs formes d’illustration.</w:t>
+        <w:t xml:space="preserve">Ces indications peuvent être faites sous forme d’un diagramme de cas d’utilisation « simple », de schémas </w:t>
+      </w:r>
+      <w:proofErr w:type="spellStart"/>
+      <w:r>
+        <w:rPr>
+          <w:i/>
+        </w:rPr>
+        <w:t>Ux</w:t>
+      </w:r>
+      <w:proofErr w:type="spellEnd"/>
+      <w:r>
+        <w:rPr>
+          <w:i/>
+        </w:rPr>
+        <w:t>-design, de texte. Vous pouvez également utiliser une combinaison de plusieurs formes d’illustration.</w:t>
       </w:r>
     </w:p>
     <w:p>
@@ -3416,60 +3602,243 @@
     </w:p>
     <w:p/>
     <w:p>
-      <w:r>
-        <w:t xml:space="preserve">Le projet BUG Touch consiste à l’élaboration d’un jeu alliant sport et amusement, </w:t>
-      </w:r>
-      <w:r>
+      <w:pPr>
+        <w:rPr>
+          <w:b/>
+          <w:bCs/>
+        </w:rPr>
+      </w:pPr>
+      <w:r>
+        <w:rPr>
+          <w:b/>
+          <w:bCs/>
+        </w:rPr>
+        <w:t xml:space="preserve">Le projet BUG </w:t>
+      </w:r>
+      <w:proofErr w:type="spellStart"/>
+      <w:r>
+        <w:rPr>
+          <w:b/>
+          <w:bCs/>
+        </w:rPr>
+        <w:t>Touch</w:t>
+      </w:r>
+      <w:proofErr w:type="spellEnd"/>
+      <w:r>
+        <w:rPr>
+          <w:b/>
+          <w:bCs/>
+        </w:rPr>
+        <w:t xml:space="preserve"> consiste à l’élaboration d’un jeu alliant sport et amusement, </w:t>
+      </w:r>
+      <w:r>
+        <w:rPr>
+          <w:b/>
+          <w:bCs/>
+        </w:rPr>
         <w:t>celui-ci vise tout particu</w:t>
       </w:r>
       <w:r>
+        <w:rPr>
+          <w:b/>
+          <w:bCs/>
+        </w:rPr>
         <w:t xml:space="preserve">lièrement les enfants en bas âges </w:t>
       </w:r>
-    </w:p>
-    <w:p/>
-    <w:p>
-      <w:pPr>
-        <w:pStyle w:val="Titre2"/>
-      </w:pPr>
-      <w:bookmarkStart w:id="9" w:name="_heading=h.2s8eyo1" w:colFirst="0" w:colLast="0"/>
-      <w:bookmarkEnd w:id="9"/>
-      <w:r>
-        <w:t>II.2 Intégration</w:t>
-      </w:r>
-    </w:p>
-    <w:p>
-      <w:pPr>
-        <w:rPr>
-          <w:i/>
-        </w:rPr>
-      </w:pPr>
-      <w:r>
-        <w:rPr>
-          <w:i/>
-        </w:rPr>
-        <w:t>Décrivez les possibles liens entre le produit à livrer et d’autres produits existants.</w:t>
-      </w:r>
-    </w:p>
-    <w:p>
-      <w:pPr>
-        <w:rPr>
-          <w:i/>
-        </w:rPr>
-      </w:pPr>
-      <w:r>
+      <w:r>
+        <w:rPr>
+          <w:b/>
+          <w:bCs/>
+        </w:rPr>
+        <w:t>du ré</w:t>
+      </w:r>
+      <w:r>
+        <w:rPr>
+          <w:b/>
+          <w:bCs/>
+        </w:rPr>
+        <w:t>s</w:t>
+      </w:r>
+      <w:r>
+        <w:rPr>
+          <w:b/>
+          <w:bCs/>
+        </w:rPr>
+        <w:t>eau</w:t>
+      </w:r>
+      <w:r>
+        <w:rPr>
+          <w:b/>
+          <w:bCs/>
+        </w:rPr>
+        <w:t xml:space="preserve"> d’écoles LaSalle</w:t>
+      </w:r>
+      <w:r>
+        <w:rPr>
+          <w:b/>
+          <w:bCs/>
+        </w:rPr>
+        <w:t xml:space="preserve">. Le jeu est projeté sur un mur, </w:t>
+      </w:r>
+      <w:r>
+        <w:rPr>
+          <w:b/>
+          <w:bCs/>
+        </w:rPr>
+        <w:t xml:space="preserve">des moustiques se déplace sur le mur, pour gagner des points il faut envoyer </w:t>
+      </w:r>
+      <w:r>
+        <w:rPr>
+          <w:b/>
+          <w:bCs/>
+        </w:rPr>
+        <w:t>la</w:t>
+      </w:r>
+      <w:r>
+        <w:rPr>
+          <w:b/>
+          <w:bCs/>
+        </w:rPr>
+        <w:t xml:space="preserve"> balle sur le moustique</w:t>
+      </w:r>
+      <w:r>
+        <w:rPr>
+          <w:b/>
+          <w:bCs/>
+        </w:rPr>
+        <w:t xml:space="preserve"> en évitant les papillons</w:t>
+      </w:r>
+      <w:r>
+        <w:rPr>
+          <w:b/>
+          <w:bCs/>
+        </w:rPr>
+        <w:t>. Grâce à l’intelligence artificiel il est possible de détecter les balles rendant possible ce projet.</w:t>
+      </w:r>
+      <w:r>
+        <w:rPr>
+          <w:b/>
+          <w:bCs/>
+        </w:rPr>
+        <w:t xml:space="preserve"> En tentant de toucher les moustiques les enfants vont donc </w:t>
+      </w:r>
+      <w:proofErr w:type="gramStart"/>
+      <w:r>
+        <w:rPr>
+          <w:b/>
+          <w:bCs/>
+        </w:rPr>
+        <w:t>faire</w:t>
+      </w:r>
+      <w:proofErr w:type="gramEnd"/>
+      <w:r>
+        <w:rPr>
+          <w:b/>
+          <w:bCs/>
+        </w:rPr>
+        <w:t xml:space="preserve"> du sport </w:t>
+      </w:r>
+      <w:r>
+        <w:rPr>
+          <w:b/>
+          <w:bCs/>
+        </w:rPr>
+        <w:t>tout en</w:t>
+      </w:r>
+      <w:r>
+        <w:rPr>
+          <w:b/>
+          <w:bCs/>
+        </w:rPr>
+        <w:t xml:space="preserve"> s’amus</w:t>
+      </w:r>
+      <w:r>
+        <w:rPr>
+          <w:b/>
+          <w:bCs/>
+        </w:rPr>
+        <w:t>ant</w:t>
+      </w:r>
+      <w:r>
+        <w:rPr>
+          <w:b/>
+          <w:bCs/>
+        </w:rPr>
+        <w:t>.</w:t>
+      </w:r>
+    </w:p>
+    <w:p>
+      <w:pPr>
+        <w:rPr>
+          <w:b/>
+          <w:bCs/>
+        </w:rPr>
+      </w:pPr>
+    </w:p>
+    <w:p>
+      <w:pPr>
+        <w:rPr>
+          <w:b/>
+          <w:bCs/>
+        </w:rPr>
+      </w:pPr>
+      <w:r>
+        <w:rPr>
+          <w:b/>
+          <w:bCs/>
+          <w:u w:val="single"/>
+        </w:rPr>
+        <w:t xml:space="preserve">Diagramme de Cas </w:t>
+      </w:r>
+      <w:r>
+        <w:rPr>
+          <w:b/>
+          <w:bCs/>
+          <w:u w:val="single"/>
+        </w:rPr>
+        <w:t>d’</w:t>
+      </w:r>
+      <w:r>
+        <w:rPr>
+          <w:b/>
+          <w:bCs/>
+          <w:u w:val="single"/>
+        </w:rPr>
+        <w:t>Utilisation</w:t>
+      </w:r>
+      <w:r>
+        <w:rPr>
+          <w:b/>
+          <w:bCs/>
+        </w:rPr>
+        <w:t> :</w:t>
+      </w:r>
+    </w:p>
+    <w:p/>
+    <w:p>
+      <w:r>
+        <w:rPr>
+          <w:noProof/>
+        </w:rPr>
         <w:drawing>
-          <wp:anchor distT="0" distB="0" distL="114300" distR="114300" simplePos="0" relativeHeight="251662336" behindDoc="1" locked="0" layoutInCell="1" allowOverlap="1" wp14:anchorId="26BEA998" wp14:editId="019B1C71">
+          <wp:anchor distT="0" distB="0" distL="114300" distR="114300" simplePos="0" relativeHeight="251663360" behindDoc="0" locked="0" layoutInCell="1" allowOverlap="1" wp14:anchorId="35C196EF" wp14:editId="7B71E8BC">
             <wp:simplePos x="0" y="0"/>
-            <wp:positionH relativeFrom="page">
-              <wp:posOffset>60960</wp:posOffset>
+            <wp:positionH relativeFrom="column">
+              <wp:posOffset>302260</wp:posOffset>
             </wp:positionH>
             <wp:positionV relativeFrom="paragraph">
-              <wp:posOffset>273050</wp:posOffset>
+              <wp:posOffset>33655</wp:posOffset>
             </wp:positionV>
-            <wp:extent cx="7434580" cy="2842260"/>
-            <wp:effectExtent l="0" t="0" r="0" b="0"/>
-            <wp:wrapSquare wrapText="bothSides"/>
-            <wp:docPr id="1" name="Image 1"/>
+            <wp:extent cx="5416550" cy="3057032"/>
+            <wp:effectExtent l="76200" t="76200" r="107950" b="105410"/>
+            <wp:wrapNone/>
+            <wp:docPr id="6" name="Image 5">
+              <a:extLst xmlns:a="http://schemas.openxmlformats.org/drawingml/2006/main">
+                <a:ext uri="{FF2B5EF4-FFF2-40B4-BE49-F238E27FC236}">
+                  <a16:creationId xmlns:a16="http://schemas.microsoft.com/office/drawing/2014/main" id="{EC5AF5C7-EB31-43FD-A47E-91AB5B69373C}"/>
+                </a:ext>
+              </a:extLst>
+            </wp:docPr>
             <wp:cNvGraphicFramePr>
               <a:graphicFrameLocks xmlns:a="http://schemas.openxmlformats.org/drawingml/2006/main" noChangeAspect="1"/>
             </wp:cNvGraphicFramePr>
@@ -3477,8 +3846,16 @@
               <a:graphicData uri="http://schemas.openxmlformats.org/drawingml/2006/picture">
                 <pic:pic xmlns:pic="http://schemas.openxmlformats.org/drawingml/2006/picture">
                   <pic:nvPicPr>
-                    <pic:cNvPr id="1" name=""/>
-                    <pic:cNvPicPr/>
+                    <pic:cNvPr id="6" name="Image 5">
+                      <a:extLst>
+                        <a:ext uri="{FF2B5EF4-FFF2-40B4-BE49-F238E27FC236}">
+                          <a16:creationId xmlns:a16="http://schemas.microsoft.com/office/drawing/2014/main" id="{EC5AF5C7-EB31-43FD-A47E-91AB5B69373C}"/>
+                        </a:ext>
+                      </a:extLst>
+                    </pic:cNvPr>
+                    <pic:cNvPicPr>
+                      <a:picLocks noChangeAspect="1"/>
+                    </pic:cNvPicPr>
                   </pic:nvPicPr>
                   <pic:blipFill>
                     <a:blip r:embed="rId9">
@@ -3495,11 +3872,23 @@
                   <pic:spPr>
                     <a:xfrm>
                       <a:off x="0" y="0"/>
-                      <a:ext cx="7434580" cy="2842260"/>
+                      <a:ext cx="5416550" cy="3057032"/>
                     </a:xfrm>
                     <a:prstGeom prst="rect">
                       <a:avLst/>
                     </a:prstGeom>
+                    <a:ln w="28575">
+                      <a:solidFill>
+                        <a:srgbClr val="0C8FD3"/>
+                      </a:solidFill>
+                    </a:ln>
+                    <a:effectLst>
+                      <a:outerShdw blurRad="50800" dist="38100" dir="2700000" algn="tl" rotWithShape="0">
+                        <a:prstClr val="black">
+                          <a:alpha val="40000"/>
+                        </a:prstClr>
+                      </a:outerShdw>
+                    </a:effectLst>
                   </pic:spPr>
                 </pic:pic>
               </a:graphicData>
@@ -3513,6 +3902,135 @@
           </wp:anchor>
         </w:drawing>
       </w:r>
+    </w:p>
+    <w:p/>
+    <w:p/>
+    <w:p/>
+    <w:p/>
+    <w:p/>
+    <w:p/>
+    <w:p/>
+    <w:p/>
+    <w:p/>
+    <w:p/>
+    <w:p/>
+    <w:p/>
+    <w:p/>
+    <w:p/>
+    <w:p/>
+    <w:p/>
+    <w:p/>
+    <w:p/>
+    <w:p>
+      <w:pPr>
+        <w:jc w:val="center"/>
+        <w:rPr>
+          <w:b/>
+          <w:bCs/>
+        </w:rPr>
+      </w:pPr>
+      <w:r>
+        <w:rPr>
+          <w:b/>
+          <w:bCs/>
+        </w:rPr>
+        <w:t>Le volume à traiter e</w:t>
+      </w:r>
+      <w:r>
+        <w:rPr>
+          <w:b/>
+          <w:bCs/>
+        </w:rPr>
+        <w:t>s</w:t>
+      </w:r>
+      <w:r>
+        <w:rPr>
+          <w:b/>
+          <w:bCs/>
+        </w:rPr>
+        <w:t xml:space="preserve">t potentiellement </w:t>
+      </w:r>
+      <w:r>
+        <w:rPr>
+          <w:b/>
+          <w:bCs/>
+        </w:rPr>
+        <w:t>d’</w:t>
+      </w:r>
+      <w:r>
+        <w:rPr>
+          <w:b/>
+          <w:bCs/>
+        </w:rPr>
+        <w:t>une multitude</w:t>
+      </w:r>
+      <w:r>
+        <w:rPr>
+          <w:b/>
+          <w:bCs/>
+        </w:rPr>
+        <w:t xml:space="preserve"> de balles, dépendant du nombre de balle </w:t>
+      </w:r>
+      <w:r>
+        <w:rPr>
+          <w:b/>
+          <w:bCs/>
+        </w:rPr>
+        <w:t>et d’enfant jouant. Il faudra prévoir la détection de plusieurs balles</w:t>
+      </w:r>
+      <w:r>
+        <w:rPr>
+          <w:b/>
+          <w:bCs/>
+        </w:rPr>
+        <w:t xml:space="preserve"> (2 </w:t>
+      </w:r>
+      <w:r>
+        <w:rPr>
+          <w:b/>
+          <w:bCs/>
+        </w:rPr>
+        <w:t>voire 3)</w:t>
+      </w:r>
+      <w:r>
+        <w:rPr>
+          <w:b/>
+          <w:bCs/>
+        </w:rPr>
+        <w:t>.</w:t>
+      </w:r>
+    </w:p>
+    <w:p/>
+    <w:p>
+      <w:pPr>
+        <w:pStyle w:val="Titre2"/>
+      </w:pPr>
+      <w:bookmarkStart w:id="9" w:name="_heading=h.2s8eyo1" w:colFirst="0" w:colLast="0"/>
+      <w:bookmarkEnd w:id="9"/>
+      <w:r>
+        <w:lastRenderedPageBreak/>
+        <w:t>II.2 Intégration</w:t>
+      </w:r>
+    </w:p>
+    <w:p>
+      <w:pPr>
+        <w:rPr>
+          <w:i/>
+        </w:rPr>
+      </w:pPr>
+      <w:r>
+        <w:rPr>
+          <w:i/>
+        </w:rPr>
+        <w:t>Décrivez les possibles liens entre le produit à livrer et d’autres produits existants.</w:t>
+      </w:r>
+    </w:p>
+    <w:p>
+      <w:pPr>
+        <w:rPr>
+          <w:i/>
+        </w:rPr>
+      </w:pPr>
       <w:r>
         <w:rPr>
           <w:i/>
@@ -3520,34 +4038,172 @@
         <w:t>Indiquez également le type d’interface utilisateur et le type de sécurité qu’il faudra mettre en place.</w:t>
       </w:r>
     </w:p>
-    <w:p>
-      <w:pPr>
-        <w:rPr>
-          <w:i/>
-        </w:rPr>
-      </w:pPr>
-    </w:p>
-    <w:p>
-      <w:r>
-        <w:t>Interface Homme Machine : I.H.M</w:t>
-      </w:r>
-    </w:p>
-    <w:p/>
-    <w:p>
-      <w:r>
-        <w:t xml:space="preserve">On connecte un Humain à une machine (l’ordinateur ) , pour que celui-ci interagisse </w:t>
-      </w:r>
-      <w:r>
-        <w:t>avec notre application et lancer le jeu , l’interface du jeu sera aussi contrôler via une souris et un clavier .</w:t>
-      </w:r>
-    </w:p>
-    <w:p/>
-    <w:p>
-      <w:r>
-        <w:t xml:space="preserve">Nous n’aurons pas besoin de sécurité renforcée , au minimum </w:t>
-      </w:r>
-      <w:r>
-        <w:t>il peut y avoir un mot de passe pour l’application avant le lancement.</w:t>
+    <w:p/>
+    <w:p>
+      <w:r>
+        <w:rPr>
+          <w:b/>
+          <w:bCs/>
+          <w:iCs/>
+          <w:noProof/>
+          <w:color w:val="000000"/>
+        </w:rPr>
+        <w:drawing>
+          <wp:anchor distT="0" distB="0" distL="114300" distR="114300" simplePos="0" relativeHeight="251672576" behindDoc="0" locked="0" layoutInCell="1" allowOverlap="1" wp14:anchorId="06A2E8E4" wp14:editId="0437DAD2">
+            <wp:simplePos x="0" y="0"/>
+            <wp:positionH relativeFrom="column">
+              <wp:posOffset>3810</wp:posOffset>
+            </wp:positionH>
+            <wp:positionV relativeFrom="paragraph">
+              <wp:posOffset>19685</wp:posOffset>
+            </wp:positionV>
+            <wp:extent cx="6115050" cy="2330450"/>
+            <wp:effectExtent l="76200" t="76200" r="114300" b="107950"/>
+            <wp:wrapNone/>
+            <wp:docPr id="15" name="Image 15"/>
+            <wp:cNvGraphicFramePr>
+              <a:graphicFrameLocks xmlns:a="http://schemas.openxmlformats.org/drawingml/2006/main" noChangeAspect="1"/>
+            </wp:cNvGraphicFramePr>
+            <a:graphic xmlns:a="http://schemas.openxmlformats.org/drawingml/2006/main">
+              <a:graphicData uri="http://schemas.openxmlformats.org/drawingml/2006/picture">
+                <pic:pic xmlns:pic="http://schemas.openxmlformats.org/drawingml/2006/picture">
+                  <pic:nvPicPr>
+                    <pic:cNvPr id="0" name="Picture 1"/>
+                    <pic:cNvPicPr>
+                      <a:picLocks noChangeAspect="1" noChangeArrowheads="1"/>
+                    </pic:cNvPicPr>
+                  </pic:nvPicPr>
+                  <pic:blipFill>
+                    <a:blip r:embed="rId10">
+                      <a:extLst>
+                        <a:ext uri="{28A0092B-C50C-407E-A947-70E740481C1C}">
+                          <a14:useLocalDpi xmlns:a14="http://schemas.microsoft.com/office/drawing/2010/main" val="0"/>
+                        </a:ext>
+                      </a:extLst>
+                    </a:blip>
+                    <a:srcRect/>
+                    <a:stretch>
+                      <a:fillRect/>
+                    </a:stretch>
+                  </pic:blipFill>
+                  <pic:spPr bwMode="auto">
+                    <a:xfrm>
+                      <a:off x="0" y="0"/>
+                      <a:ext cx="6115050" cy="2330450"/>
+                    </a:xfrm>
+                    <a:prstGeom prst="rect">
+                      <a:avLst/>
+                    </a:prstGeom>
+                    <a:noFill/>
+                    <a:ln w="28575">
+                      <a:solidFill>
+                        <a:srgbClr val="0070C0"/>
+                      </a:solidFill>
+                    </a:ln>
+                    <a:effectLst>
+                      <a:outerShdw blurRad="50800" dist="38100" dir="2700000" algn="tl" rotWithShape="0">
+                        <a:prstClr val="black">
+                          <a:alpha val="40000"/>
+                        </a:prstClr>
+                      </a:outerShdw>
+                    </a:effectLst>
+                  </pic:spPr>
+                </pic:pic>
+              </a:graphicData>
+            </a:graphic>
+          </wp:anchor>
+        </w:drawing>
+      </w:r>
+    </w:p>
+    <w:p/>
+    <w:p/>
+    <w:p/>
+    <w:p/>
+    <w:p/>
+    <w:p/>
+    <w:p/>
+    <w:p/>
+    <w:p/>
+    <w:p/>
+    <w:p/>
+    <w:p/>
+    <w:p/>
+    <w:p/>
+    <w:p>
+      <w:pPr>
+        <w:rPr>
+          <w:b/>
+          <w:bCs/>
+        </w:rPr>
+      </w:pPr>
+      <w:r>
+        <w:rPr>
+          <w:b/>
+          <w:bCs/>
+        </w:rPr>
+        <w:t>Interface Homme Machine : I.H.M</w:t>
+      </w:r>
+    </w:p>
+    <w:p>
+      <w:pPr>
+        <w:rPr>
+          <w:b/>
+          <w:bCs/>
+        </w:rPr>
+      </w:pPr>
+    </w:p>
+    <w:p>
+      <w:pPr>
+        <w:rPr>
+          <w:b/>
+          <w:bCs/>
+        </w:rPr>
+      </w:pPr>
+      <w:r>
+        <w:rPr>
+          <w:b/>
+          <w:bCs/>
+        </w:rPr>
+        <w:t>On connecte un Humain à une machine (l’ordinateur</w:t>
+      </w:r>
+      <w:proofErr w:type="gramStart"/>
+      <w:r>
+        <w:rPr>
+          <w:b/>
+          <w:bCs/>
+        </w:rPr>
+        <w:t>) ,</w:t>
+      </w:r>
+      <w:proofErr w:type="gramEnd"/>
+      <w:r>
+        <w:rPr>
+          <w:b/>
+          <w:bCs/>
+        </w:rPr>
+        <w:t xml:space="preserve"> pour que celui-ci interagisse avec notre application et lancer le jeu , l’interface du jeu sera aussi contrôler via une souris et un clavier .</w:t>
+      </w:r>
+    </w:p>
+    <w:p>
+      <w:pPr>
+        <w:rPr>
+          <w:b/>
+          <w:bCs/>
+        </w:rPr>
+      </w:pPr>
+    </w:p>
+    <w:p>
+      <w:pPr>
+        <w:rPr>
+          <w:b/>
+          <w:bCs/>
+        </w:rPr>
+      </w:pPr>
+      <w:r>
+        <w:rPr>
+          <w:b/>
+          <w:bCs/>
+        </w:rPr>
+        <w:t>Nous n’aurons pas besoin de sécurité renforcée, au minimum il peut y avoir un mot de passe pour l’application avant le lancement.</w:t>
       </w:r>
     </w:p>
     <w:p/>
@@ -3558,7 +4214,6 @@
       <w:bookmarkStart w:id="10" w:name="_heading=h.17dp8vu" w:colFirst="0" w:colLast="0"/>
       <w:bookmarkEnd w:id="10"/>
       <w:r>
-        <w:lastRenderedPageBreak/>
         <w:t>II.3 Conditions de réussite</w:t>
       </w:r>
     </w:p>
@@ -3574,6 +4229,136 @@
         </w:rPr>
         <w:t xml:space="preserve">Etablissez les priorités parmi les fonctionnalités et les autres exigences. </w:t>
       </w:r>
+    </w:p>
+    <w:p>
+      <w:pPr>
+        <w:rPr>
+          <w:i/>
+        </w:rPr>
+      </w:pPr>
+    </w:p>
+    <w:p>
+      <w:pPr>
+        <w:rPr>
+          <w:b/>
+          <w:bCs/>
+          <w:iCs/>
+        </w:rPr>
+      </w:pPr>
+      <w:r>
+        <w:rPr>
+          <w:b/>
+          <w:bCs/>
+          <w:iCs/>
+        </w:rPr>
+        <w:t>La réussite du projet dépend de notre capacité à créer un programme qui détecte la collision de balles avec le mur, tout en vérifiant que le moustique est à cette position. Si la position de la balle est égale à celle du moustique sur l’écran. Il faut aussi compter combien de fois la balle touche les moustiques pour le score.</w:t>
+      </w:r>
+    </w:p>
+    <w:p>
+      <w:pPr>
+        <w:rPr>
+          <w:b/>
+          <w:bCs/>
+          <w:iCs/>
+        </w:rPr>
+      </w:pPr>
+      <w:r>
+        <w:rPr>
+          <w:b/>
+          <w:bCs/>
+          <w:iCs/>
+        </w:rPr>
+        <w:t xml:space="preserve">Il faut aussi livrer de la documentation sur les règles du jeu </w:t>
+      </w:r>
+      <w:r>
+        <w:rPr>
+          <w:b/>
+          <w:bCs/>
+          <w:iCs/>
+        </w:rPr>
+        <w:t>en plus d’une notice d’utilisation de l’application.</w:t>
+      </w:r>
+    </w:p>
+    <w:p>
+      <w:pPr>
+        <w:rPr>
+          <w:b/>
+          <w:bCs/>
+          <w:iCs/>
+        </w:rPr>
+      </w:pPr>
+    </w:p>
+    <w:p>
+      <w:pPr>
+        <w:rPr>
+          <w:b/>
+          <w:bCs/>
+          <w:iCs/>
+        </w:rPr>
+      </w:pPr>
+    </w:p>
+    <w:p>
+      <w:pPr>
+        <w:rPr>
+          <w:b/>
+          <w:bCs/>
+          <w:iCs/>
+        </w:rPr>
+      </w:pPr>
+    </w:p>
+    <w:p>
+      <w:pPr>
+        <w:rPr>
+          <w:b/>
+          <w:bCs/>
+          <w:iCs/>
+        </w:rPr>
+      </w:pPr>
+    </w:p>
+    <w:p>
+      <w:pPr>
+        <w:rPr>
+          <w:b/>
+          <w:bCs/>
+          <w:iCs/>
+        </w:rPr>
+      </w:pPr>
+    </w:p>
+    <w:p>
+      <w:pPr>
+        <w:rPr>
+          <w:b/>
+          <w:bCs/>
+          <w:iCs/>
+        </w:rPr>
+      </w:pPr>
+    </w:p>
+    <w:p>
+      <w:pPr>
+        <w:rPr>
+          <w:b/>
+          <w:bCs/>
+          <w:iCs/>
+        </w:rPr>
+      </w:pPr>
+    </w:p>
+    <w:p>
+      <w:pPr>
+        <w:rPr>
+          <w:b/>
+          <w:bCs/>
+          <w:iCs/>
+        </w:rPr>
+      </w:pPr>
+    </w:p>
+    <w:p>
+      <w:pPr>
+        <w:rPr>
+          <w:b/>
+          <w:bCs/>
+          <w:iCs/>
+        </w:rPr>
+      </w:pPr>
     </w:p>
     <w:p/>
     <w:p>
@@ -3583,6 +4368,7 @@
       <w:bookmarkStart w:id="11" w:name="_heading=h.3rdcrjn" w:colFirst="0" w:colLast="0"/>
       <w:bookmarkEnd w:id="11"/>
       <w:r>
+        <w:lastRenderedPageBreak/>
         <w:t>II.4 Echéancier (macro-planning)</w:t>
       </w:r>
     </w:p>
@@ -3598,6 +4384,172 @@
         </w:rPr>
         <w:t>L’échéancier est un planning assez général, indiquant les grandes phases que vous envisagez d’organiser pour ce projet. Il permet de constater à quel moment vous vous engagez à livrer chacune des parties (ou versions) du produit.</w:t>
       </w:r>
+    </w:p>
+    <w:p>
+      <w:pPr>
+        <w:rPr>
+          <w:i/>
+        </w:rPr>
+      </w:pPr>
+    </w:p>
+    <w:p>
+      <w:pPr>
+        <w:rPr>
+          <w:i/>
+        </w:rPr>
+      </w:pPr>
+      <w:r>
+        <w:rPr>
+          <w:i/>
+          <w:noProof/>
+        </w:rPr>
+        <w:drawing>
+          <wp:anchor distT="0" distB="0" distL="114300" distR="114300" simplePos="0" relativeHeight="251675648" behindDoc="0" locked="0" layoutInCell="1" allowOverlap="1" wp14:anchorId="7405FB21" wp14:editId="2B5B6B18">
+            <wp:simplePos x="0" y="0"/>
+            <wp:positionH relativeFrom="column">
+              <wp:posOffset>-478790</wp:posOffset>
+            </wp:positionH>
+            <wp:positionV relativeFrom="paragraph">
+              <wp:posOffset>178435</wp:posOffset>
+            </wp:positionV>
+            <wp:extent cx="7155910" cy="1746250"/>
+            <wp:effectExtent l="0" t="0" r="6985" b="6350"/>
+            <wp:wrapNone/>
+            <wp:docPr id="17" name="Image 17"/>
+            <wp:cNvGraphicFramePr>
+              <a:graphicFrameLocks xmlns:a="http://schemas.openxmlformats.org/drawingml/2006/main" noChangeAspect="1"/>
+            </wp:cNvGraphicFramePr>
+            <a:graphic xmlns:a="http://schemas.openxmlformats.org/drawingml/2006/main">
+              <a:graphicData uri="http://schemas.openxmlformats.org/drawingml/2006/picture">
+                <pic:pic xmlns:pic="http://schemas.openxmlformats.org/drawingml/2006/picture">
+                  <pic:nvPicPr>
+                    <pic:cNvPr id="0" name="Picture 1"/>
+                    <pic:cNvPicPr>
+                      <a:picLocks noChangeAspect="1" noChangeArrowheads="1"/>
+                    </pic:cNvPicPr>
+                  </pic:nvPicPr>
+                  <pic:blipFill>
+                    <a:blip r:embed="rId11">
+                      <a:extLst>
+                        <a:ext uri="{28A0092B-C50C-407E-A947-70E740481C1C}">
+                          <a14:useLocalDpi xmlns:a14="http://schemas.microsoft.com/office/drawing/2010/main" val="0"/>
+                        </a:ext>
+                      </a:extLst>
+                    </a:blip>
+                    <a:srcRect/>
+                    <a:stretch>
+                      <a:fillRect/>
+                    </a:stretch>
+                  </pic:blipFill>
+                  <pic:spPr bwMode="auto">
+                    <a:xfrm>
+                      <a:off x="0" y="0"/>
+                      <a:ext cx="7155910" cy="1746250"/>
+                    </a:xfrm>
+                    <a:prstGeom prst="rect">
+                      <a:avLst/>
+                    </a:prstGeom>
+                    <a:noFill/>
+                    <a:ln>
+                      <a:noFill/>
+                    </a:ln>
+                  </pic:spPr>
+                </pic:pic>
+              </a:graphicData>
+            </a:graphic>
+            <wp14:sizeRelH relativeFrom="margin">
+              <wp14:pctWidth>0</wp14:pctWidth>
+            </wp14:sizeRelH>
+            <wp14:sizeRelV relativeFrom="margin">
+              <wp14:pctHeight>0</wp14:pctHeight>
+            </wp14:sizeRelV>
+          </wp:anchor>
+        </w:drawing>
+      </w:r>
+    </w:p>
+    <w:p>
+      <w:pPr>
+        <w:rPr>
+          <w:i/>
+        </w:rPr>
+      </w:pPr>
+    </w:p>
+    <w:p>
+      <w:pPr>
+        <w:rPr>
+          <w:i/>
+        </w:rPr>
+      </w:pPr>
+    </w:p>
+    <w:p>
+      <w:pPr>
+        <w:rPr>
+          <w:i/>
+        </w:rPr>
+      </w:pPr>
+    </w:p>
+    <w:p>
+      <w:pPr>
+        <w:rPr>
+          <w:i/>
+        </w:rPr>
+      </w:pPr>
+    </w:p>
+    <w:p>
+      <w:pPr>
+        <w:rPr>
+          <w:i/>
+        </w:rPr>
+      </w:pPr>
+    </w:p>
+    <w:p>
+      <w:pPr>
+        <w:rPr>
+          <w:i/>
+        </w:rPr>
+      </w:pPr>
+    </w:p>
+    <w:p>
+      <w:pPr>
+        <w:rPr>
+          <w:i/>
+        </w:rPr>
+      </w:pPr>
+    </w:p>
+    <w:p>
+      <w:pPr>
+        <w:rPr>
+          <w:i/>
+        </w:rPr>
+      </w:pPr>
+    </w:p>
+    <w:p>
+      <w:pPr>
+        <w:rPr>
+          <w:i/>
+        </w:rPr>
+      </w:pPr>
+    </w:p>
+    <w:p>
+      <w:pPr>
+        <w:rPr>
+          <w:i/>
+        </w:rPr>
+      </w:pPr>
+    </w:p>
+    <w:p>
+      <w:pPr>
+        <w:rPr>
+          <w:i/>
+        </w:rPr>
+      </w:pPr>
+    </w:p>
+    <w:p>
+      <w:pPr>
+        <w:rPr>
+          <w:i/>
+        </w:rPr>
+      </w:pPr>
     </w:p>
     <w:p>
       <w:pPr>
@@ -3655,6 +4607,726 @@
         <w:t>Il est également utile d’expliquer quelles informations seront notées pour retracer un risque avéré.</w:t>
       </w:r>
     </w:p>
+    <w:p>
+      <w:r>
+        <w:rPr>
+          <w:noProof/>
+        </w:rPr>
+        <w:drawing>
+          <wp:anchor distT="0" distB="0" distL="114300" distR="114300" simplePos="0" relativeHeight="251664384" behindDoc="0" locked="0" layoutInCell="1" allowOverlap="1" wp14:anchorId="631A49AF" wp14:editId="6B6BB2BC">
+            <wp:simplePos x="0" y="0"/>
+            <wp:positionH relativeFrom="column">
+              <wp:posOffset>461010</wp:posOffset>
+            </wp:positionH>
+            <wp:positionV relativeFrom="paragraph">
+              <wp:posOffset>169545</wp:posOffset>
+            </wp:positionV>
+            <wp:extent cx="5217262" cy="2533650"/>
+            <wp:effectExtent l="133350" t="114300" r="154940" b="171450"/>
+            <wp:wrapNone/>
+            <wp:docPr id="1" name="table" descr="Une image contenant table&#10;&#10;Description générée automatiquement">
+              <a:extLst xmlns:a="http://schemas.openxmlformats.org/drawingml/2006/main">
+                <a:ext uri="{FF2B5EF4-FFF2-40B4-BE49-F238E27FC236}">
+                  <a16:creationId xmlns:a16="http://schemas.microsoft.com/office/drawing/2014/main" id="{D70CAA8D-793C-673D-8866-AADF8BE28DE7}"/>
+                </a:ext>
+              </a:extLst>
+            </wp:docPr>
+            <wp:cNvGraphicFramePr>
+              <a:graphicFrameLocks xmlns:a="http://schemas.openxmlformats.org/drawingml/2006/main" noChangeAspect="1"/>
+            </wp:cNvGraphicFramePr>
+            <a:graphic xmlns:a="http://schemas.openxmlformats.org/drawingml/2006/main">
+              <a:graphicData uri="http://schemas.openxmlformats.org/drawingml/2006/picture">
+                <pic:pic xmlns:pic="http://schemas.openxmlformats.org/drawingml/2006/picture">
+                  <pic:nvPicPr>
+                    <pic:cNvPr id="1" name="table" descr="Une image contenant table&#10;&#10;Description générée automatiquement">
+                      <a:extLst>
+                        <a:ext uri="{FF2B5EF4-FFF2-40B4-BE49-F238E27FC236}">
+                          <a16:creationId xmlns:a16="http://schemas.microsoft.com/office/drawing/2014/main" id="{D70CAA8D-793C-673D-8866-AADF8BE28DE7}"/>
+                        </a:ext>
+                      </a:extLst>
+                    </pic:cNvPr>
+                    <pic:cNvPicPr>
+                      <a:picLocks noChangeAspect="1"/>
+                    </pic:cNvPicPr>
+                  </pic:nvPicPr>
+                  <pic:blipFill>
+                    <a:blip r:embed="rId12" cstate="print">
+                      <a:extLst>
+                        <a:ext uri="{28A0092B-C50C-407E-A947-70E740481C1C}">
+                          <a14:useLocalDpi xmlns:a14="http://schemas.microsoft.com/office/drawing/2010/main" val="0"/>
+                        </a:ext>
+                      </a:extLst>
+                    </a:blip>
+                    <a:stretch>
+                      <a:fillRect/>
+                    </a:stretch>
+                  </pic:blipFill>
+                  <pic:spPr>
+                    <a:xfrm>
+                      <a:off x="0" y="0"/>
+                      <a:ext cx="5217262" cy="2533650"/>
+                    </a:xfrm>
+                    <a:prstGeom prst="rect">
+                      <a:avLst/>
+                    </a:prstGeom>
+                    <a:solidFill>
+                      <a:srgbClr val="FFFFFF">
+                        <a:shade val="85000"/>
+                      </a:srgbClr>
+                    </a:solidFill>
+                    <a:ln w="88900" cap="sq">
+                      <a:solidFill>
+                        <a:srgbClr val="FFFFFF"/>
+                      </a:solidFill>
+                      <a:miter lim="800000"/>
+                    </a:ln>
+                    <a:effectLst>
+                      <a:outerShdw blurRad="55000" dist="18000" dir="5400000" algn="tl" rotWithShape="0">
+                        <a:srgbClr val="000000">
+                          <a:alpha val="40000"/>
+                        </a:srgbClr>
+                      </a:outerShdw>
+                    </a:effectLst>
+                    <a:scene3d>
+                      <a:camera prst="orthographicFront"/>
+                      <a:lightRig rig="twoPt" dir="t">
+                        <a:rot lat="0" lon="0" rev="7200000"/>
+                      </a:lightRig>
+                    </a:scene3d>
+                    <a:sp3d>
+                      <a:bevelT w="25400" h="19050"/>
+                      <a:contourClr>
+                        <a:srgbClr val="FFFFFF"/>
+                      </a:contourClr>
+                    </a:sp3d>
+                  </pic:spPr>
+                </pic:pic>
+              </a:graphicData>
+            </a:graphic>
+            <wp14:sizeRelH relativeFrom="margin">
+              <wp14:pctWidth>0</wp14:pctWidth>
+            </wp14:sizeRelH>
+            <wp14:sizeRelV relativeFrom="margin">
+              <wp14:pctHeight>0</wp14:pctHeight>
+            </wp14:sizeRelV>
+          </wp:anchor>
+        </w:drawing>
+      </w:r>
+    </w:p>
+    <w:p/>
+    <w:p/>
+    <w:p/>
+    <w:p/>
+    <w:p/>
+    <w:p/>
+    <w:p/>
+    <w:p/>
+    <w:p/>
+    <w:p/>
+    <w:p/>
+    <w:p/>
+    <w:p/>
+    <w:p/>
+    <w:p/>
+    <w:p/>
+    <w:p/>
+    <w:p/>
+    <w:p/>
+    <w:p/>
+    <w:p/>
+    <w:p/>
+    <w:p/>
+    <w:p>
+      <w:r>
+        <w:rPr>
+          <w:noProof/>
+        </w:rPr>
+        <w:lastRenderedPageBreak/>
+        <mc:AlternateContent>
+          <mc:Choice Requires="wps">
+            <w:drawing>
+              <wp:anchor distT="0" distB="0" distL="114300" distR="114300" simplePos="0" relativeHeight="251668480" behindDoc="0" locked="0" layoutInCell="1" allowOverlap="1" wp14:anchorId="0D76EEEE" wp14:editId="75277E66">
+                <wp:simplePos x="0" y="0"/>
+                <wp:positionH relativeFrom="column">
+                  <wp:posOffset>1479550</wp:posOffset>
+                </wp:positionH>
+                <wp:positionV relativeFrom="paragraph">
+                  <wp:posOffset>111760</wp:posOffset>
+                </wp:positionV>
+                <wp:extent cx="3118090" cy="523220"/>
+                <wp:effectExtent l="0" t="0" r="0" b="0"/>
+                <wp:wrapNone/>
+                <wp:docPr id="4" name="ZoneTexte 11"/>
+                <wp:cNvGraphicFramePr/>
+                <a:graphic xmlns:a="http://schemas.openxmlformats.org/drawingml/2006/main">
+                  <a:graphicData uri="http://schemas.microsoft.com/office/word/2010/wordprocessingShape">
+                    <wps:wsp>
+                      <wps:cNvSpPr txBox="1"/>
+                      <wps:spPr>
+                        <a:xfrm>
+                          <a:off x="0" y="0"/>
+                          <a:ext cx="3118090" cy="523220"/>
+                        </a:xfrm>
+                        <a:prstGeom prst="rect">
+                          <a:avLst/>
+                        </a:prstGeom>
+                        <a:noFill/>
+                      </wps:spPr>
+                      <wps:txbx>
+                        <w:txbxContent>
+                          <w:p>
+                            <w:pPr>
+                              <w:jc w:val="center"/>
+                              <w:rPr>
+                                <w:rFonts w:ascii="Segoe UI Semilight" w:hAnsi="Segoe UI Semilight" w:cs="Segoe UI Semilight"/>
+                                <w:b/>
+                                <w:bCs/>
+                                <w:i/>
+                                <w:iCs/>
+                                <w:color w:val="3198E5"/>
+                                <w:kern w:val="24"/>
+                                <w:sz w:val="56"/>
+                                <w:szCs w:val="56"/>
+                                <w14:shadow w14:blurRad="38100" w14:dist="38100" w14:dir="2700000" w14:sx="100000" w14:sy="100000" w14:kx="0" w14:ky="0" w14:algn="tl">
+                                  <w14:srgbClr w14:val="000000">
+                                    <w14:alpha w14:val="57000"/>
+                                  </w14:srgbClr>
+                                </w14:shadow>
+                              </w:rPr>
+                            </w:pPr>
+                            <w:r>
+                              <w:rPr>
+                                <w:rFonts w:ascii="Segoe UI Semilight" w:hAnsi="Segoe UI Semilight" w:cs="Segoe UI Semilight"/>
+                                <w:b/>
+                                <w:bCs/>
+                                <w:i/>
+                                <w:iCs/>
+                                <w:color w:val="3198E5"/>
+                                <w:kern w:val="24"/>
+                                <w:sz w:val="56"/>
+                                <w:szCs w:val="56"/>
+                                <w14:shadow w14:blurRad="38100" w14:dist="38100" w14:dir="2700000" w14:sx="100000" w14:sy="100000" w14:kx="0" w14:ky="0" w14:algn="tl">
+                                  <w14:srgbClr w14:val="000000">
+                                    <w14:alpha w14:val="57000"/>
+                                  </w14:srgbClr>
+                                </w14:shadow>
+                              </w:rPr>
+                              <w:t>Actions Préventives</w:t>
+                            </w:r>
+                          </w:p>
+                        </w:txbxContent>
+                      </wps:txbx>
+                      <wps:bodyPr wrap="square" rtlCol="0">
+                        <a:spAutoFit/>
+                      </wps:bodyPr>
+                    </wps:wsp>
+                  </a:graphicData>
+                </a:graphic>
+              </wp:anchor>
+            </w:drawing>
+          </mc:Choice>
+          <mc:Fallback>
+            <w:pict>
+              <v:shapetype w14:anchorId="0D76EEEE" id="_x0000_t202" coordsize="21600,21600" o:spt="202" path="m,l,21600r21600,l21600,xe">
+                <v:stroke joinstyle="miter"/>
+                <v:path gradientshapeok="t" o:connecttype="rect"/>
+              </v:shapetype>
+              <v:shape id="ZoneTexte 11" o:spid="_x0000_s1030" type="#_x0000_t202" style="position:absolute;margin-left:116.5pt;margin-top:8.8pt;width:245.5pt;height:41.2pt;z-index:251668480;visibility:visible;mso-wrap-style:square;mso-wrap-distance-left:9pt;mso-wrap-distance-top:0;mso-wrap-distance-right:9pt;mso-wrap-distance-bottom:0;mso-position-horizontal:absolute;mso-position-horizontal-relative:text;mso-position-vertical:absolute;mso-position-vertical-relative:text;v-text-anchor:top" o:gfxdata="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" filled="f" stroked="f">
+                <v:textbox style="mso-fit-shape-to-text:t">
+                  <w:txbxContent>
+                    <w:p>
+                      <w:pPr>
+                        <w:jc w:val="center"/>
+                        <w:rPr>
+                          <w:rFonts w:ascii="Segoe UI Semilight" w:hAnsi="Segoe UI Semilight" w:cs="Segoe UI Semilight"/>
+                          <w:b/>
+                          <w:bCs/>
+                          <w:i/>
+                          <w:iCs/>
+                          <w:color w:val="3198E5"/>
+                          <w:kern w:val="24"/>
+                          <w:sz w:val="56"/>
+                          <w:szCs w:val="56"/>
+                          <w14:shadow w14:blurRad="38100" w14:dist="38100" w14:dir="2700000" w14:sx="100000" w14:sy="100000" w14:kx="0" w14:ky="0" w14:algn="tl">
+                            <w14:srgbClr w14:val="000000">
+                              <w14:alpha w14:val="57000"/>
+                            </w14:srgbClr>
+                          </w14:shadow>
+                        </w:rPr>
+                      </w:pPr>
+                      <w:r>
+                        <w:rPr>
+                          <w:rFonts w:ascii="Segoe UI Semilight" w:hAnsi="Segoe UI Semilight" w:cs="Segoe UI Semilight"/>
+                          <w:b/>
+                          <w:bCs/>
+                          <w:i/>
+                          <w:iCs/>
+                          <w:color w:val="3198E5"/>
+                          <w:kern w:val="24"/>
+                          <w:sz w:val="56"/>
+                          <w:szCs w:val="56"/>
+                          <w14:shadow w14:blurRad="38100" w14:dist="38100" w14:dir="2700000" w14:sx="100000" w14:sy="100000" w14:kx="0" w14:ky="0" w14:algn="tl">
+                            <w14:srgbClr w14:val="000000">
+                              <w14:alpha w14:val="57000"/>
+                            </w14:srgbClr>
+                          </w14:shadow>
+                        </w:rPr>
+                        <w:t>Actions Préventives</w:t>
+                      </w:r>
+                    </w:p>
+                  </w:txbxContent>
+                </v:textbox>
+              </v:shape>
+            </w:pict>
+          </mc:Fallback>
+        </mc:AlternateContent>
+      </w:r>
+    </w:p>
+    <w:p/>
+    <w:p/>
+    <w:p/>
+    <w:p>
+      <w:r>
+        <w:rPr>
+          <w:noProof/>
+        </w:rPr>
+        <w:drawing>
+          <wp:anchor distT="0" distB="0" distL="114300" distR="114300" simplePos="0" relativeHeight="251665408" behindDoc="0" locked="0" layoutInCell="1" allowOverlap="1" wp14:anchorId="33930F4F" wp14:editId="54309652">
+            <wp:simplePos x="0" y="0"/>
+            <wp:positionH relativeFrom="column">
+              <wp:posOffset>35560</wp:posOffset>
+            </wp:positionH>
+            <wp:positionV relativeFrom="paragraph">
+              <wp:posOffset>35560</wp:posOffset>
+            </wp:positionV>
+            <wp:extent cx="6119495" cy="2014855"/>
+            <wp:effectExtent l="38100" t="38100" r="90805" b="99695"/>
+            <wp:wrapNone/>
+            <wp:docPr id="2" name="Image 5" descr="Une image contenant texte&#10;&#10;Description générée automatiquement">
+              <a:extLst xmlns:a="http://schemas.openxmlformats.org/drawingml/2006/main">
+                <a:ext uri="{FF2B5EF4-FFF2-40B4-BE49-F238E27FC236}">
+                  <a16:creationId xmlns:a16="http://schemas.microsoft.com/office/drawing/2014/main" id="{8955A973-9BD4-B084-8AE7-E3213DCEA77C}"/>
+                </a:ext>
+              </a:extLst>
+            </wp:docPr>
+            <wp:cNvGraphicFramePr>
+              <a:graphicFrameLocks xmlns:a="http://schemas.openxmlformats.org/drawingml/2006/main" noChangeAspect="1"/>
+            </wp:cNvGraphicFramePr>
+            <a:graphic xmlns:a="http://schemas.openxmlformats.org/drawingml/2006/main">
+              <a:graphicData uri="http://schemas.openxmlformats.org/drawingml/2006/picture">
+                <pic:pic xmlns:pic="http://schemas.openxmlformats.org/drawingml/2006/picture">
+                  <pic:nvPicPr>
+                    <pic:cNvPr id="2" name="Image 5" descr="Une image contenant texte&#10;&#10;Description générée automatiquement">
+                      <a:extLst>
+                        <a:ext uri="{FF2B5EF4-FFF2-40B4-BE49-F238E27FC236}">
+                          <a16:creationId xmlns:a16="http://schemas.microsoft.com/office/drawing/2014/main" id="{8955A973-9BD4-B084-8AE7-E3213DCEA77C}"/>
+                        </a:ext>
+                      </a:extLst>
+                    </pic:cNvPr>
+                    <pic:cNvPicPr>
+                      <a:picLocks noChangeAspect="1"/>
+                    </pic:cNvPicPr>
+                  </pic:nvPicPr>
+                  <pic:blipFill>
+                    <a:blip r:embed="rId13" cstate="print">
+                      <a:extLst>
+                        <a:ext uri="{28A0092B-C50C-407E-A947-70E740481C1C}">
+                          <a14:useLocalDpi xmlns:a14="http://schemas.microsoft.com/office/drawing/2010/main" val="0"/>
+                        </a:ext>
+                      </a:extLst>
+                    </a:blip>
+                    <a:stretch>
+                      <a:fillRect/>
+                    </a:stretch>
+                  </pic:blipFill>
+                  <pic:spPr>
+                    <a:xfrm>
+                      <a:off x="0" y="0"/>
+                      <a:ext cx="6119495" cy="2014855"/>
+                    </a:xfrm>
+                    <a:prstGeom prst="rect">
+                      <a:avLst/>
+                    </a:prstGeom>
+                    <a:effectLst>
+                      <a:outerShdw blurRad="50800" dist="38100" dir="2700000" algn="tl" rotWithShape="0">
+                        <a:prstClr val="black">
+                          <a:alpha val="40000"/>
+                        </a:prstClr>
+                      </a:outerShdw>
+                    </a:effectLst>
+                  </pic:spPr>
+                </pic:pic>
+              </a:graphicData>
+            </a:graphic>
+          </wp:anchor>
+        </w:drawing>
+      </w:r>
+    </w:p>
+    <w:p/>
+    <w:p/>
+    <w:p/>
+    <w:p/>
+    <w:p/>
+    <w:p/>
+    <w:p/>
+    <w:p/>
+    <w:p/>
+    <w:p/>
+    <w:p>
+      <w:r>
+        <w:rPr>
+          <w:noProof/>
+        </w:rPr>
+        <mc:AlternateContent>
+          <mc:Choice Requires="wps">
+            <w:drawing>
+              <wp:anchor distT="0" distB="0" distL="114300" distR="114300" simplePos="0" relativeHeight="251670528" behindDoc="0" locked="0" layoutInCell="1" allowOverlap="1" wp14:anchorId="38F66145" wp14:editId="7DC72635">
+                <wp:simplePos x="0" y="0"/>
+                <wp:positionH relativeFrom="column">
+                  <wp:posOffset>1479550</wp:posOffset>
+                </wp:positionH>
+                <wp:positionV relativeFrom="paragraph">
+                  <wp:posOffset>114300</wp:posOffset>
+                </wp:positionV>
+                <wp:extent cx="3118090" cy="523220"/>
+                <wp:effectExtent l="0" t="0" r="0" b="0"/>
+                <wp:wrapNone/>
+                <wp:docPr id="7" name="ZoneTexte 11"/>
+                <wp:cNvGraphicFramePr/>
+                <a:graphic xmlns:a="http://schemas.openxmlformats.org/drawingml/2006/main">
+                  <a:graphicData uri="http://schemas.microsoft.com/office/word/2010/wordprocessingShape">
+                    <wps:wsp>
+                      <wps:cNvSpPr txBox="1"/>
+                      <wps:spPr>
+                        <a:xfrm>
+                          <a:off x="0" y="0"/>
+                          <a:ext cx="3118090" cy="523220"/>
+                        </a:xfrm>
+                        <a:prstGeom prst="rect">
+                          <a:avLst/>
+                        </a:prstGeom>
+                        <a:noFill/>
+                      </wps:spPr>
+                      <wps:txbx>
+                        <w:txbxContent>
+                          <w:p>
+                            <w:pPr>
+                              <w:jc w:val="center"/>
+                              <w:rPr>
+                                <w:rFonts w:ascii="Segoe UI Semilight" w:hAnsi="Segoe UI Semilight" w:cs="Segoe UI Semilight"/>
+                                <w:b/>
+                                <w:bCs/>
+                                <w:i/>
+                                <w:iCs/>
+                                <w:color w:val="3198E5"/>
+                                <w:kern w:val="24"/>
+                                <w:sz w:val="56"/>
+                                <w:szCs w:val="56"/>
+                                <w14:shadow w14:blurRad="38100" w14:dist="38100" w14:dir="2700000" w14:sx="100000" w14:sy="100000" w14:kx="0" w14:ky="0" w14:algn="tl">
+                                  <w14:srgbClr w14:val="000000">
+                                    <w14:alpha w14:val="57000"/>
+                                  </w14:srgbClr>
+                                </w14:shadow>
+                              </w:rPr>
+                            </w:pPr>
+                            <w:r>
+                              <w:rPr>
+                                <w:rFonts w:ascii="Segoe UI Semilight" w:hAnsi="Segoe UI Semilight" w:cs="Segoe UI Semilight"/>
+                                <w:b/>
+                                <w:bCs/>
+                                <w:i/>
+                                <w:iCs/>
+                                <w:color w:val="3198E5"/>
+                                <w:kern w:val="24"/>
+                                <w:sz w:val="56"/>
+                                <w:szCs w:val="56"/>
+                                <w14:shadow w14:blurRad="38100" w14:dist="38100" w14:dir="2700000" w14:sx="100000" w14:sy="100000" w14:kx="0" w14:ky="0" w14:algn="tl">
+                                  <w14:srgbClr w14:val="000000">
+                                    <w14:alpha w14:val="57000"/>
+                                  </w14:srgbClr>
+                                </w14:shadow>
+                              </w:rPr>
+                              <w:t>Actions</w:t>
+                            </w:r>
+                            <w:r>
+                              <w:rPr>
+                                <w:rFonts w:ascii="Segoe UI Semilight" w:hAnsi="Segoe UI Semilight" w:cs="Segoe UI Semilight"/>
+                                <w:b/>
+                                <w:bCs/>
+                                <w:i/>
+                                <w:iCs/>
+                                <w:color w:val="3198E5"/>
+                                <w:kern w:val="24"/>
+                                <w:sz w:val="48"/>
+                                <w:szCs w:val="48"/>
+                                <w14:shadow w14:blurRad="38100" w14:dist="38100" w14:dir="2700000" w14:sx="100000" w14:sy="100000" w14:kx="0" w14:ky="0" w14:algn="tl">
+                                  <w14:srgbClr w14:val="000000">
+                                    <w14:alpha w14:val="57000"/>
+                                  </w14:srgbClr>
+                                </w14:shadow>
+                              </w:rPr>
+                              <w:t xml:space="preserve"> </w:t>
+                            </w:r>
+                            <w:r>
+                              <w:rPr>
+                                <w:rFonts w:ascii="Segoe UI Semilight" w:hAnsi="Segoe UI Semilight" w:cs="Segoe UI Semilight"/>
+                                <w:b/>
+                                <w:bCs/>
+                                <w:i/>
+                                <w:iCs/>
+                                <w:color w:val="3198E5"/>
+                                <w:kern w:val="24"/>
+                                <w:sz w:val="52"/>
+                                <w:szCs w:val="52"/>
+                                <w14:shadow w14:blurRad="38100" w14:dist="38100" w14:dir="2700000" w14:sx="100000" w14:sy="100000" w14:kx="0" w14:ky="0" w14:algn="tl">
+                                  <w14:srgbClr w14:val="000000">
+                                    <w14:alpha w14:val="57000"/>
+                                  </w14:srgbClr>
+                                </w14:shadow>
+                              </w:rPr>
+                              <w:t>Curatives</w:t>
+                            </w:r>
+                          </w:p>
+                        </w:txbxContent>
+                      </wps:txbx>
+                      <wps:bodyPr wrap="square" rtlCol="0">
+                        <a:spAutoFit/>
+                      </wps:bodyPr>
+                    </wps:wsp>
+                  </a:graphicData>
+                </a:graphic>
+              </wp:anchor>
+            </w:drawing>
+          </mc:Choice>
+          <mc:Fallback>
+            <w:pict>
+              <v:shape w14:anchorId="38F66145" id="_x0000_s1031" type="#_x0000_t202" style="position:absolute;margin-left:116.5pt;margin-top:9pt;width:245.5pt;height:41.2pt;z-index:251670528;visibility:visible;mso-wrap-style:square;mso-wrap-distance-left:9pt;mso-wrap-distance-top:0;mso-wrap-distance-right:9pt;mso-wrap-distance-bottom:0;mso-position-horizontal:absolute;mso-position-horizontal-relative:text;mso-position-vertical:absolute;mso-position-vertical-relative:text;v-text-anchor:top" o:gfxdata="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" filled="f" stroked="f">
+                <v:textbox style="mso-fit-shape-to-text:t">
+                  <w:txbxContent>
+                    <w:p>
+                      <w:pPr>
+                        <w:jc w:val="center"/>
+                        <w:rPr>
+                          <w:rFonts w:ascii="Segoe UI Semilight" w:hAnsi="Segoe UI Semilight" w:cs="Segoe UI Semilight"/>
+                          <w:b/>
+                          <w:bCs/>
+                          <w:i/>
+                          <w:iCs/>
+                          <w:color w:val="3198E5"/>
+                          <w:kern w:val="24"/>
+                          <w:sz w:val="56"/>
+                          <w:szCs w:val="56"/>
+                          <w14:shadow w14:blurRad="38100" w14:dist="38100" w14:dir="2700000" w14:sx="100000" w14:sy="100000" w14:kx="0" w14:ky="0" w14:algn="tl">
+                            <w14:srgbClr w14:val="000000">
+                              <w14:alpha w14:val="57000"/>
+                            </w14:srgbClr>
+                          </w14:shadow>
+                        </w:rPr>
+                      </w:pPr>
+                      <w:r>
+                        <w:rPr>
+                          <w:rFonts w:ascii="Segoe UI Semilight" w:hAnsi="Segoe UI Semilight" w:cs="Segoe UI Semilight"/>
+                          <w:b/>
+                          <w:bCs/>
+                          <w:i/>
+                          <w:iCs/>
+                          <w:color w:val="3198E5"/>
+                          <w:kern w:val="24"/>
+                          <w:sz w:val="56"/>
+                          <w:szCs w:val="56"/>
+                          <w14:shadow w14:blurRad="38100" w14:dist="38100" w14:dir="2700000" w14:sx="100000" w14:sy="100000" w14:kx="0" w14:ky="0" w14:algn="tl">
+                            <w14:srgbClr w14:val="000000">
+                              <w14:alpha w14:val="57000"/>
+                            </w14:srgbClr>
+                          </w14:shadow>
+                        </w:rPr>
+                        <w:t>Actions</w:t>
+                      </w:r>
+                      <w:r>
+                        <w:rPr>
+                          <w:rFonts w:ascii="Segoe UI Semilight" w:hAnsi="Segoe UI Semilight" w:cs="Segoe UI Semilight"/>
+                          <w:b/>
+                          <w:bCs/>
+                          <w:i/>
+                          <w:iCs/>
+                          <w:color w:val="3198E5"/>
+                          <w:kern w:val="24"/>
+                          <w:sz w:val="48"/>
+                          <w:szCs w:val="48"/>
+                          <w14:shadow w14:blurRad="38100" w14:dist="38100" w14:dir="2700000" w14:sx="100000" w14:sy="100000" w14:kx="0" w14:ky="0" w14:algn="tl">
+                            <w14:srgbClr w14:val="000000">
+                              <w14:alpha w14:val="57000"/>
+                            </w14:srgbClr>
+                          </w14:shadow>
+                        </w:rPr>
+                        <w:t xml:space="preserve"> </w:t>
+                      </w:r>
+                      <w:r>
+                        <w:rPr>
+                          <w:rFonts w:ascii="Segoe UI Semilight" w:hAnsi="Segoe UI Semilight" w:cs="Segoe UI Semilight"/>
+                          <w:b/>
+                          <w:bCs/>
+                          <w:i/>
+                          <w:iCs/>
+                          <w:color w:val="3198E5"/>
+                          <w:kern w:val="24"/>
+                          <w:sz w:val="52"/>
+                          <w:szCs w:val="52"/>
+                          <w14:shadow w14:blurRad="38100" w14:dist="38100" w14:dir="2700000" w14:sx="100000" w14:sy="100000" w14:kx="0" w14:ky="0" w14:algn="tl">
+                            <w14:srgbClr w14:val="000000">
+                              <w14:alpha w14:val="57000"/>
+                            </w14:srgbClr>
+                          </w14:shadow>
+                        </w:rPr>
+                        <w:t>Curatives</w:t>
+                      </w:r>
+                    </w:p>
+                  </w:txbxContent>
+                </v:textbox>
+              </v:shape>
+            </w:pict>
+          </mc:Fallback>
+        </mc:AlternateContent>
+      </w:r>
+    </w:p>
+    <w:p/>
+    <w:p/>
+    <w:p/>
+    <w:p>
+      <w:r>
+        <w:rPr>
+          <w:noProof/>
+        </w:rPr>
+        <w:drawing>
+          <wp:anchor distT="0" distB="0" distL="114300" distR="114300" simplePos="0" relativeHeight="251666432" behindDoc="0" locked="0" layoutInCell="1" allowOverlap="1" wp14:anchorId="3823E1A3" wp14:editId="2DF6B596">
+            <wp:simplePos x="0" y="0"/>
+            <wp:positionH relativeFrom="column">
+              <wp:posOffset>35560</wp:posOffset>
+            </wp:positionH>
+            <wp:positionV relativeFrom="paragraph">
+              <wp:posOffset>22860</wp:posOffset>
+            </wp:positionV>
+            <wp:extent cx="6119495" cy="2014855"/>
+            <wp:effectExtent l="38100" t="38100" r="90805" b="99695"/>
+            <wp:wrapNone/>
+            <wp:docPr id="3" name="Image 12" descr="Une image contenant texte&#10;&#10;Description générée automatiquement">
+              <a:extLst xmlns:a="http://schemas.openxmlformats.org/drawingml/2006/main">
+                <a:ext uri="{FF2B5EF4-FFF2-40B4-BE49-F238E27FC236}">
+                  <a16:creationId xmlns:a16="http://schemas.microsoft.com/office/drawing/2014/main" id="{07647191-A85F-33A2-DB3E-041D9151E458}"/>
+                </a:ext>
+              </a:extLst>
+            </wp:docPr>
+            <wp:cNvGraphicFramePr>
+              <a:graphicFrameLocks xmlns:a="http://schemas.openxmlformats.org/drawingml/2006/main" noChangeAspect="1"/>
+            </wp:cNvGraphicFramePr>
+            <a:graphic xmlns:a="http://schemas.openxmlformats.org/drawingml/2006/main">
+              <a:graphicData uri="http://schemas.openxmlformats.org/drawingml/2006/picture">
+                <pic:pic xmlns:pic="http://schemas.openxmlformats.org/drawingml/2006/picture">
+                  <pic:nvPicPr>
+                    <pic:cNvPr id="3" name="Image 12" descr="Une image contenant texte&#10;&#10;Description générée automatiquement">
+                      <a:extLst>
+                        <a:ext uri="{FF2B5EF4-FFF2-40B4-BE49-F238E27FC236}">
+                          <a16:creationId xmlns:a16="http://schemas.microsoft.com/office/drawing/2014/main" id="{07647191-A85F-33A2-DB3E-041D9151E458}"/>
+                        </a:ext>
+                      </a:extLst>
+                    </pic:cNvPr>
+                    <pic:cNvPicPr>
+                      <a:picLocks noChangeAspect="1"/>
+                    </pic:cNvPicPr>
+                  </pic:nvPicPr>
+                  <pic:blipFill>
+                    <a:blip r:embed="rId14" cstate="print">
+                      <a:extLst>
+                        <a:ext uri="{28A0092B-C50C-407E-A947-70E740481C1C}">
+                          <a14:useLocalDpi xmlns:a14="http://schemas.microsoft.com/office/drawing/2010/main" val="0"/>
+                        </a:ext>
+                      </a:extLst>
+                    </a:blip>
+                    <a:stretch>
+                      <a:fillRect/>
+                    </a:stretch>
+                  </pic:blipFill>
+                  <pic:spPr>
+                    <a:xfrm>
+                      <a:off x="0" y="0"/>
+                      <a:ext cx="6119495" cy="2014855"/>
+                    </a:xfrm>
+                    <a:prstGeom prst="rect">
+                      <a:avLst/>
+                    </a:prstGeom>
+                    <a:effectLst>
+                      <a:outerShdw blurRad="50800" dist="38100" dir="2700000" algn="tl" rotWithShape="0">
+                        <a:prstClr val="black">
+                          <a:alpha val="40000"/>
+                        </a:prstClr>
+                      </a:outerShdw>
+                    </a:effectLst>
+                  </pic:spPr>
+                </pic:pic>
+              </a:graphicData>
+            </a:graphic>
+          </wp:anchor>
+        </w:drawing>
+      </w:r>
+    </w:p>
+    <w:p/>
+    <w:p/>
+    <w:p/>
+    <w:p/>
+    <w:p/>
+    <w:p/>
+    <w:p/>
+    <w:p/>
+    <w:p/>
+    <w:p/>
+    <w:p/>
+    <w:p/>
+    <w:p>
+      <w:pPr>
+        <w:rPr>
+          <w:b/>
+          <w:bCs/>
+        </w:rPr>
+      </w:pPr>
+      <w:r>
+        <w:rPr>
+          <w:b/>
+          <w:bCs/>
+          <w:u w:val="single"/>
+        </w:rPr>
+        <w:t>Gestion des risques</w:t>
+      </w:r>
+      <w:r>
+        <w:rPr>
+          <w:b/>
+          <w:bCs/>
+        </w:rPr>
+        <w:t> :</w:t>
+      </w:r>
+    </w:p>
+    <w:p>
+      <w:pPr>
+        <w:rPr>
+          <w:b/>
+          <w:bCs/>
+        </w:rPr>
+      </w:pPr>
+    </w:p>
+    <w:p>
+      <w:pPr>
+        <w:rPr>
+          <w:b/>
+          <w:bCs/>
+        </w:rPr>
+      </w:pPr>
+      <w:r>
+        <w:rPr>
+          <w:b/>
+          <w:bCs/>
+        </w:rPr>
+        <w:t>Nous allons partir sur une base quotidienne pour faire attention aux risques, notamment par rapport à la circulation et aux transports. Pour les risques relatifs au développement en lui-même, nous avons prévu de gérer les bugs avec les outils adéquats, et de travailler assez pour ne pas être en retard. Ce dernier étant le plus problématique.</w:t>
+      </w:r>
+    </w:p>
     <w:p/>
     <w:p>
       <w:pPr>
@@ -3738,6 +5410,7 @@
         <w:rPr>
           <w:color w:val="00B050"/>
         </w:rPr>
+        <w:lastRenderedPageBreak/>
         <w:t>II.7 Représentation des contraintes techniques</w:t>
       </w:r>
     </w:p>
@@ -3865,9 +5538,161 @@
     </w:p>
     <w:p>
       <w:pPr>
+        <w:pBdr>
+          <w:top w:val="nil"/>
+          <w:left w:val="nil"/>
+          <w:bottom w:val="nil"/>
+          <w:right w:val="nil"/>
+          <w:between w:val="nil"/>
+        </w:pBdr>
+        <w:rPr>
+          <w:i/>
+          <w:color w:val="000000"/>
+        </w:rPr>
+      </w:pPr>
+    </w:p>
+    <w:p>
+      <w:pPr>
+        <w:pBdr>
+          <w:top w:val="nil"/>
+          <w:left w:val="nil"/>
+          <w:bottom w:val="nil"/>
+          <w:right w:val="nil"/>
+          <w:between w:val="nil"/>
+        </w:pBdr>
+        <w:rPr>
+          <w:i/>
+          <w:color w:val="000000"/>
+        </w:rPr>
+      </w:pPr>
+      <w:r>
+        <w:rPr>
+          <w:noProof/>
+        </w:rPr>
+        <w:drawing>
+          <wp:anchor distT="0" distB="0" distL="114300" distR="114300" simplePos="0" relativeHeight="251671552" behindDoc="0" locked="0" layoutInCell="1" allowOverlap="1" wp14:anchorId="7DE428F0" wp14:editId="56F2CF20">
+            <wp:simplePos x="0" y="0"/>
+            <wp:positionH relativeFrom="column">
+              <wp:posOffset>-56515</wp:posOffset>
+            </wp:positionH>
+            <wp:positionV relativeFrom="paragraph">
+              <wp:posOffset>62230</wp:posOffset>
+            </wp:positionV>
+            <wp:extent cx="6119495" cy="2739390"/>
+            <wp:effectExtent l="76200" t="76200" r="109855" b="118110"/>
+            <wp:wrapNone/>
+            <wp:docPr id="8" name="Image 8"/>
+            <wp:cNvGraphicFramePr>
+              <a:graphicFrameLocks xmlns:a="http://schemas.openxmlformats.org/drawingml/2006/main" noChangeAspect="1"/>
+            </wp:cNvGraphicFramePr>
+            <a:graphic xmlns:a="http://schemas.openxmlformats.org/drawingml/2006/main">
+              <a:graphicData uri="http://schemas.openxmlformats.org/drawingml/2006/picture">
+                <pic:pic xmlns:pic="http://schemas.openxmlformats.org/drawingml/2006/picture">
+                  <pic:nvPicPr>
+                    <pic:cNvPr id="1" name=""/>
+                    <pic:cNvPicPr/>
+                  </pic:nvPicPr>
+                  <pic:blipFill>
+                    <a:blip r:embed="rId15">
+                      <a:extLst>
+                        <a:ext uri="{28A0092B-C50C-407E-A947-70E740481C1C}">
+                          <a14:useLocalDpi xmlns:a14="http://schemas.microsoft.com/office/drawing/2010/main" val="0"/>
+                        </a:ext>
+                      </a:extLst>
+                    </a:blip>
+                    <a:stretch>
+                      <a:fillRect/>
+                    </a:stretch>
+                  </pic:blipFill>
+                  <pic:spPr>
+                    <a:xfrm>
+                      <a:off x="0" y="0"/>
+                      <a:ext cx="6119495" cy="2739390"/>
+                    </a:xfrm>
+                    <a:prstGeom prst="rect">
+                      <a:avLst/>
+                    </a:prstGeom>
+                    <a:ln w="28575">
+                      <a:solidFill>
+                        <a:srgbClr val="0070C0"/>
+                      </a:solidFill>
+                    </a:ln>
+                    <a:effectLst>
+                      <a:outerShdw blurRad="50800" dist="38100" dir="2700000" algn="tl" rotWithShape="0">
+                        <a:prstClr val="black">
+                          <a:alpha val="40000"/>
+                        </a:prstClr>
+                      </a:outerShdw>
+                    </a:effectLst>
+                  </pic:spPr>
+                </pic:pic>
+              </a:graphicData>
+            </a:graphic>
+          </wp:anchor>
+        </w:drawing>
+      </w:r>
+    </w:p>
+    <w:p>
+      <w:pPr>
         <w:pStyle w:val="Titre2"/>
       </w:pPr>
     </w:p>
+    <w:p/>
+    <w:p/>
+    <w:p/>
+    <w:p/>
+    <w:p/>
+    <w:p/>
+    <w:p/>
+    <w:p/>
+    <w:p/>
+    <w:p/>
+    <w:p/>
+    <w:p/>
+    <w:p/>
+    <w:p/>
+    <w:p>
+      <w:pPr>
+        <w:jc w:val="center"/>
+        <w:rPr>
+          <w:b/>
+          <w:bCs/>
+        </w:rPr>
+      </w:pPr>
+    </w:p>
+    <w:p>
+      <w:pPr>
+        <w:jc w:val="center"/>
+        <w:rPr>
+          <w:b/>
+          <w:bCs/>
+        </w:rPr>
+      </w:pPr>
+      <w:r>
+        <w:rPr>
+          <w:b/>
+          <w:bCs/>
+        </w:rPr>
+        <w:t xml:space="preserve">C’est au niveau de l’ordinateur que sera stocker le programme informatique du jeu BUG </w:t>
+      </w:r>
+      <w:proofErr w:type="spellStart"/>
+      <w:r>
+        <w:rPr>
+          <w:b/>
+          <w:bCs/>
+        </w:rPr>
+        <w:t>Touch</w:t>
+      </w:r>
+      <w:proofErr w:type="spellEnd"/>
+      <w:r>
+        <w:rPr>
+          <w:b/>
+          <w:bCs/>
+        </w:rPr>
+        <w:t>. Le programme est exclusivement codé en Python.</w:t>
+      </w:r>
+    </w:p>
+    <w:p/>
     <w:p>
       <w:pPr>
         <w:pStyle w:val="Titre2"/>
@@ -3920,20 +5745,50 @@
           <w:i/>
           <w:color w:val="000000"/>
         </w:rPr>
-        <w:t>Outils associés et versions (JVM, NPM, ruby, python …).</w:t>
-      </w:r>
-    </w:p>
-    <w:p>
-      <w:pPr>
-        <w:rPr>
-          <w:i/>
-        </w:rPr>
-      </w:pPr>
-      <w:r>
-        <w:rPr>
-          <w:i/>
-        </w:rPr>
-        <w:t>Comment allez-vous différencier les différents environnements test-prex-prod</w:t>
+        <w:t xml:space="preserve">Outils associés et versions (JVM, NPM, </w:t>
+      </w:r>
+      <w:proofErr w:type="spellStart"/>
+      <w:r>
+        <w:rPr>
+          <w:i/>
+          <w:color w:val="000000"/>
+        </w:rPr>
+        <w:t>ruby</w:t>
+      </w:r>
+      <w:proofErr w:type="spellEnd"/>
+      <w:r>
+        <w:rPr>
+          <w:i/>
+          <w:color w:val="000000"/>
+        </w:rPr>
+        <w:t>, python …).</w:t>
+      </w:r>
+    </w:p>
+    <w:p>
+      <w:pPr>
+        <w:rPr>
+          <w:i/>
+        </w:rPr>
+      </w:pPr>
+      <w:r>
+        <w:rPr>
+          <w:i/>
+        </w:rPr>
+        <w:t>Comment allez-vous différencier les différents environnements test-</w:t>
+      </w:r>
+      <w:proofErr w:type="spellStart"/>
+      <w:r>
+        <w:rPr>
+          <w:i/>
+        </w:rPr>
+        <w:t>prex</w:t>
+      </w:r>
+      <w:proofErr w:type="spellEnd"/>
+      <w:r>
+        <w:rPr>
+          <w:i/>
+        </w:rPr>
+        <w:t>-prod</w:t>
       </w:r>
     </w:p>
     <w:p>
@@ -3959,7 +5814,23 @@
           <w:i/>
           <w:color w:val="000000"/>
         </w:rPr>
-        <w:t>Par exemple, allez-vous faire des VMs ou utiliser Docker ?</w:t>
+        <w:t xml:space="preserve">Par exemple, allez-vous faire des </w:t>
+      </w:r>
+      <w:proofErr w:type="spellStart"/>
+      <w:r>
+        <w:rPr>
+          <w:i/>
+          <w:color w:val="000000"/>
+        </w:rPr>
+        <w:t>VMs</w:t>
+      </w:r>
+      <w:proofErr w:type="spellEnd"/>
+      <w:r>
+        <w:rPr>
+          <w:i/>
+          <w:color w:val="000000"/>
+        </w:rPr>
+        <w:t xml:space="preserve"> ou utiliser Docker ?</w:t>
       </w:r>
     </w:p>
     <w:p>
@@ -3998,6 +5869,183 @@
     </w:p>
     <w:p>
       <w:pPr>
+        <w:rPr>
+          <w:iCs/>
+        </w:rPr>
+      </w:pPr>
+    </w:p>
+    <w:p>
+      <w:pPr>
+        <w:rPr>
+          <w:b/>
+          <w:bCs/>
+          <w:iCs/>
+        </w:rPr>
+      </w:pPr>
+      <w:r>
+        <w:rPr>
+          <w:b/>
+          <w:bCs/>
+          <w:iCs/>
+        </w:rPr>
+        <w:t xml:space="preserve">Notre environnement de développement est le logiciel </w:t>
+      </w:r>
+      <w:proofErr w:type="spellStart"/>
+      <w:proofErr w:type="gramStart"/>
+      <w:r>
+        <w:rPr>
+          <w:b/>
+          <w:bCs/>
+          <w:iCs/>
+        </w:rPr>
+        <w:t>PyCharm</w:t>
+      </w:r>
+      <w:proofErr w:type="spellEnd"/>
+      <w:r>
+        <w:rPr>
+          <w:b/>
+          <w:bCs/>
+          <w:iCs/>
+        </w:rPr>
+        <w:t xml:space="preserve"> ,</w:t>
+      </w:r>
+      <w:proofErr w:type="gramEnd"/>
+      <w:r>
+        <w:rPr>
+          <w:b/>
+          <w:bCs/>
+          <w:iCs/>
+        </w:rPr>
+        <w:t xml:space="preserve"> avec le langage de programmation Python ( bibliothèques utilisées : </w:t>
+      </w:r>
+      <w:proofErr w:type="spellStart"/>
+      <w:r>
+        <w:rPr>
+          <w:b/>
+          <w:bCs/>
+          <w:iCs/>
+        </w:rPr>
+        <w:t>OpenCV</w:t>
+      </w:r>
+      <w:proofErr w:type="spellEnd"/>
+      <w:r>
+        <w:rPr>
+          <w:b/>
+          <w:bCs/>
+          <w:iCs/>
+        </w:rPr>
+        <w:t xml:space="preserve"> , </w:t>
+      </w:r>
+      <w:proofErr w:type="spellStart"/>
+      <w:r>
+        <w:rPr>
+          <w:b/>
+          <w:bCs/>
+          <w:iCs/>
+        </w:rPr>
+        <w:t>Numpy</w:t>
+      </w:r>
+      <w:proofErr w:type="spellEnd"/>
+      <w:r>
+        <w:rPr>
+          <w:b/>
+          <w:bCs/>
+          <w:iCs/>
+        </w:rPr>
+        <w:t xml:space="preserve">, </w:t>
+      </w:r>
+      <w:proofErr w:type="spellStart"/>
+      <w:r>
+        <w:rPr>
+          <w:b/>
+          <w:bCs/>
+          <w:iCs/>
+        </w:rPr>
+        <w:t>PyGame</w:t>
+      </w:r>
+      <w:proofErr w:type="spellEnd"/>
+      <w:r>
+        <w:rPr>
+          <w:b/>
+          <w:bCs/>
+          <w:iCs/>
+        </w:rPr>
+        <w:t xml:space="preserve">, </w:t>
+      </w:r>
+      <w:proofErr w:type="spellStart"/>
+      <w:r>
+        <w:rPr>
+          <w:b/>
+          <w:bCs/>
+          <w:iCs/>
+        </w:rPr>
+        <w:t>Mediapipe</w:t>
+      </w:r>
+      <w:proofErr w:type="spellEnd"/>
+      <w:r>
+        <w:rPr>
+          <w:b/>
+          <w:bCs/>
+          <w:iCs/>
+        </w:rPr>
+        <w:t>).</w:t>
+      </w:r>
+    </w:p>
+    <w:p>
+      <w:pPr>
+        <w:ind w:left="1080"/>
+        <w:rPr>
+          <w:b/>
+          <w:bCs/>
+          <w:iCs/>
+        </w:rPr>
+      </w:pPr>
+    </w:p>
+    <w:p>
+      <w:pPr>
+        <w:rPr>
+          <w:b/>
+          <w:bCs/>
+          <w:iCs/>
+        </w:rPr>
+      </w:pPr>
+      <w:r>
+        <w:rPr>
+          <w:b/>
+          <w:bCs/>
+          <w:iCs/>
+        </w:rPr>
+        <w:t xml:space="preserve">Aucune utilisation de </w:t>
+      </w:r>
+      <w:proofErr w:type="spellStart"/>
+      <w:r>
+        <w:rPr>
+          <w:b/>
+          <w:bCs/>
+          <w:iCs/>
+        </w:rPr>
+        <w:t>VMs</w:t>
+      </w:r>
+      <w:proofErr w:type="spellEnd"/>
+      <w:r>
+        <w:rPr>
+          <w:b/>
+          <w:bCs/>
+          <w:iCs/>
+        </w:rPr>
+        <w:t xml:space="preserve"> et de Docker, notre cible de production est Windows.</w:t>
+      </w:r>
+    </w:p>
+    <w:p>
+      <w:pPr>
+        <w:ind w:left="1080"/>
+        <w:rPr>
+          <w:i/>
+        </w:rPr>
+      </w:pPr>
+    </w:p>
+    <w:p>
+      <w:pPr>
         <w:pStyle w:val="Titre2"/>
         <w:rPr>
           <w:color w:val="FF0000"/>
@@ -4015,20 +6063,54 @@
         <w:rPr>
           <w:color w:val="FF0000"/>
         </w:rPr>
-        <w:t>(à compléter par le coach en fonction du projet  journée de lancement)</w:t>
-      </w:r>
-    </w:p>
-    <w:p>
-      <w:pPr>
-        <w:rPr>
-          <w:i/>
-        </w:rPr>
-      </w:pPr>
-      <w:r>
-        <w:rPr>
-          <w:i/>
-        </w:rPr>
-        <w:t>Au final vous fournissez quoi, un zip, un Jar, un war, un dossier …</w:t>
+        <w:t xml:space="preserve">(à compléter par le coach en fonction du </w:t>
+      </w:r>
+      <w:r>
+        <w:rPr>
+          <w:color w:val="FF0000"/>
+        </w:rPr>
+        <w:t>projet journée</w:t>
+      </w:r>
+      <w:r>
+        <w:rPr>
+          <w:color w:val="FF0000"/>
+        </w:rPr>
+        <w:t xml:space="preserve"> de lancement)</w:t>
+      </w:r>
+    </w:p>
+    <w:p>
+      <w:pPr>
+        <w:rPr>
+          <w:i/>
+        </w:rPr>
+      </w:pPr>
+      <w:proofErr w:type="gramStart"/>
+      <w:r>
+        <w:rPr>
+          <w:i/>
+        </w:rPr>
+        <w:t>Au final</w:t>
+      </w:r>
+      <w:proofErr w:type="gramEnd"/>
+      <w:r>
+        <w:rPr>
+          <w:i/>
+        </w:rPr>
+        <w:t xml:space="preserve"> vous fournissez quoi, un zip, un Jar, un </w:t>
+      </w:r>
+      <w:proofErr w:type="spellStart"/>
+      <w:r>
+        <w:rPr>
+          <w:i/>
+        </w:rPr>
+        <w:t>war</w:t>
+      </w:r>
+      <w:proofErr w:type="spellEnd"/>
+      <w:r>
+        <w:rPr>
+          <w:i/>
+        </w:rPr>
+        <w:t>, un dossier …</w:t>
       </w:r>
     </w:p>
     <w:p>
@@ -4054,6 +6136,7 @@
         <w:rPr>
           <w:i/>
         </w:rPr>
+        <w:lastRenderedPageBreak/>
         <w:t>Au minimum (pour la partie technique) vous devez livrer :</w:t>
       </w:r>
     </w:p>
@@ -4080,7 +6163,23 @@
           <w:i/>
           <w:color w:val="000000"/>
         </w:rPr>
-        <w:t>Un document de 5/10 pages maximum sur comment builder et déployer votre projet</w:t>
+        <w:t xml:space="preserve">Un document de 5/10 pages maximum sur comment </w:t>
+      </w:r>
+      <w:proofErr w:type="spellStart"/>
+      <w:r>
+        <w:rPr>
+          <w:i/>
+          <w:color w:val="000000"/>
+        </w:rPr>
+        <w:t>builder</w:t>
+      </w:r>
+      <w:proofErr w:type="spellEnd"/>
+      <w:r>
+        <w:rPr>
+          <w:i/>
+          <w:color w:val="000000"/>
+        </w:rPr>
+        <w:t xml:space="preserve"> et déployer votre projet</w:t>
       </w:r>
     </w:p>
     <w:p>
@@ -4158,7 +6257,6 @@
           <w:i/>
           <w:color w:val="000000"/>
         </w:rPr>
-        <w:lastRenderedPageBreak/>
         <w:t>Je dois utiliser quelles commandes pour fabriquer le livrable ?</w:t>
       </w:r>
     </w:p>
@@ -4423,10 +6521,13 @@
       </w:r>
     </w:p>
     <w:p/>
-    <w:p/>
     <w:p>
       <w:pPr>
         <w:pStyle w:val="Titre1"/>
+        <w:rPr>
+          <w:rFonts w:ascii="Calibri" w:eastAsia="Calibri" w:hAnsi="Calibri" w:cs="Calibri"/>
+          <w:color w:val="2E75B5"/>
+        </w:rPr>
       </w:pPr>
       <w:bookmarkStart w:id="17" w:name="_heading=h.2jxsxqh" w:colFirst="0" w:colLast="0"/>
       <w:bookmarkEnd w:id="17"/>
@@ -4437,14 +6538,8 @@
         </w:rPr>
         <w:t>III.  PLANNING initial du projet</w:t>
       </w:r>
-      <w:r>
-        <w:rPr>
-          <w:rFonts w:ascii="Calibri" w:eastAsia="Calibri" w:hAnsi="Calibri" w:cs="Calibri"/>
-          <w:color w:val="2E75B5"/>
-        </w:rPr>
-        <w:br/>
-      </w:r>
-    </w:p>
+    </w:p>
+    <w:p/>
     <w:p>
       <w:pPr>
         <w:pStyle w:val="Titre2"/>
@@ -4513,21 +6608,92 @@
           <w:color w:val="000000"/>
         </w:rPr>
       </w:pPr>
-    </w:p>
-    <w:p>
-      <w:pPr>
-        <w:pStyle w:val="Titre2"/>
-        <w:rPr>
-          <w:color w:val="00B050"/>
-        </w:rPr>
-      </w:pPr>
-      <w:bookmarkStart w:id="19" w:name="_heading=h.3j2qqm3" w:colFirst="0" w:colLast="0"/>
-      <w:bookmarkEnd w:id="19"/>
-      <w:r>
-        <w:rPr>
-          <w:color w:val="00B050"/>
-        </w:rPr>
-        <w:t>III.2 Vos plans de tests (tests unitaires &amp; tests de charge)</w:t>
+      <w:r>
+        <w:rPr>
+          <w:i/>
+          <w:noProof/>
+        </w:rPr>
+        <w:drawing>
+          <wp:anchor distT="0" distB="0" distL="114300" distR="114300" simplePos="0" relativeHeight="251674624" behindDoc="0" locked="0" layoutInCell="1" allowOverlap="1" wp14:anchorId="6BFE7DFF" wp14:editId="6E894864">
+            <wp:simplePos x="0" y="0"/>
+            <wp:positionH relativeFrom="column">
+              <wp:posOffset>-342900</wp:posOffset>
+            </wp:positionH>
+            <wp:positionV relativeFrom="paragraph">
+              <wp:posOffset>158115</wp:posOffset>
+            </wp:positionV>
+            <wp:extent cx="6752590" cy="3771900"/>
+            <wp:effectExtent l="76200" t="76200" r="105410" b="114300"/>
+            <wp:wrapNone/>
+            <wp:docPr id="16" name="Image 4">
+              <a:extLst xmlns:a="http://schemas.openxmlformats.org/drawingml/2006/main">
+                <a:ext uri="{FF2B5EF4-FFF2-40B4-BE49-F238E27FC236}">
+                  <a16:creationId xmlns:a16="http://schemas.microsoft.com/office/drawing/2014/main" id="{31E996F1-B150-1738-F269-7AA01B22B976}"/>
+                </a:ext>
+              </a:extLst>
+            </wp:docPr>
+            <wp:cNvGraphicFramePr>
+              <a:graphicFrameLocks xmlns:a="http://schemas.openxmlformats.org/drawingml/2006/main" noChangeAspect="1"/>
+            </wp:cNvGraphicFramePr>
+            <a:graphic xmlns:a="http://schemas.openxmlformats.org/drawingml/2006/main">
+              <a:graphicData uri="http://schemas.openxmlformats.org/drawingml/2006/picture">
+                <pic:pic xmlns:pic="http://schemas.openxmlformats.org/drawingml/2006/picture">
+                  <pic:nvPicPr>
+                    <pic:cNvPr id="5" name="Image 4">
+                      <a:extLst>
+                        <a:ext uri="{FF2B5EF4-FFF2-40B4-BE49-F238E27FC236}">
+                          <a16:creationId xmlns:a16="http://schemas.microsoft.com/office/drawing/2014/main" id="{31E996F1-B150-1738-F269-7AA01B22B976}"/>
+                        </a:ext>
+                      </a:extLst>
+                    </pic:cNvPr>
+                    <pic:cNvPicPr>
+                      <a:picLocks noChangeAspect="1"/>
+                    </pic:cNvPicPr>
+                  </pic:nvPicPr>
+                  <pic:blipFill>
+                    <a:blip r:embed="rId16" cstate="print">
+                      <a:extLst>
+                        <a:ext uri="{28A0092B-C50C-407E-A947-70E740481C1C}">
+                          <a14:useLocalDpi xmlns:a14="http://schemas.microsoft.com/office/drawing/2010/main" val="0"/>
+                        </a:ext>
+                      </a:extLst>
+                    </a:blip>
+                    <a:stretch>
+                      <a:fillRect/>
+                    </a:stretch>
+                  </pic:blipFill>
+                  <pic:spPr>
+                    <a:xfrm>
+                      <a:off x="0" y="0"/>
+                      <a:ext cx="6752590" cy="3771900"/>
+                    </a:xfrm>
+                    <a:prstGeom prst="rect">
+                      <a:avLst/>
+                    </a:prstGeom>
+                    <a:ln w="28575">
+                      <a:solidFill>
+                        <a:srgbClr val="0070C0"/>
+                      </a:solidFill>
+                    </a:ln>
+                    <a:effectLst>
+                      <a:outerShdw blurRad="50800" dist="38100" dir="2700000" algn="tl" rotWithShape="0">
+                        <a:prstClr val="black">
+                          <a:alpha val="40000"/>
+                        </a:prstClr>
+                      </a:outerShdw>
+                    </a:effectLst>
+                  </pic:spPr>
+                </pic:pic>
+              </a:graphicData>
+            </a:graphic>
+            <wp14:sizeRelH relativeFrom="margin">
+              <wp14:pctWidth>0</wp14:pctWidth>
+            </wp14:sizeRelH>
+            <wp14:sizeRelV relativeFrom="margin">
+              <wp14:pctHeight>0</wp14:pctHeight>
+            </wp14:sizeRelV>
+          </wp:anchor>
+        </w:drawing>
       </w:r>
     </w:p>
     <w:p>
@@ -4544,13 +6710,6 @@
           <w:color w:val="000000"/>
         </w:rPr>
       </w:pPr>
-      <w:r>
-        <w:rPr>
-          <w:i/>
-          <w:color w:val="000000"/>
-        </w:rPr>
-        <w:t>Comment, techniquement allez-vous mettre en place vos tests</w:t>
-      </w:r>
     </w:p>
     <w:p>
       <w:pPr>
@@ -4566,13 +6725,6 @@
           <w:color w:val="000000"/>
         </w:rPr>
       </w:pPr>
-      <w:r>
-        <w:rPr>
-          <w:i/>
-          <w:color w:val="000000"/>
-        </w:rPr>
-        <w:t>PTV : Exprimé sous forme de phrases courtes (petits scénarios), quels sont les tests que doit passer votre application pour être considérée comme valide / utilisable</w:t>
-      </w:r>
     </w:p>
     <w:p>
       <w:pPr>
@@ -4588,13 +6740,6 @@
           <w:color w:val="000000"/>
         </w:rPr>
       </w:pPr>
-      <w:r>
-        <w:rPr>
-          <w:i/>
-          <w:color w:val="000000"/>
-        </w:rPr>
-        <w:t>Quels sont vos framework pour tests Unitaire : JUnit, PHPUnit, QUnit …</w:t>
-      </w:r>
     </w:p>
     <w:p>
       <w:pPr>
@@ -4610,59 +6755,6 @@
           <w:color w:val="000000"/>
         </w:rPr>
       </w:pPr>
-      <w:r>
-        <w:rPr>
-          <w:i/>
-          <w:color w:val="000000"/>
-        </w:rPr>
-        <w:t>Quels sont vos outils pour tester la charge (comportement de votre application quand elle est utilisée par 500 personnes, voir plus, en même temps) : JMeter, Gathling, Selenium, Fitness …</w:t>
-      </w:r>
-      <w:r>
-        <w:rPr>
-          <w:i/>
-          <w:color w:val="000000"/>
-        </w:rPr>
-        <w:tab/>
-      </w:r>
-      <w:r>
-        <w:rPr>
-          <w:i/>
-          <w:color w:val="000000"/>
-        </w:rPr>
-        <w:tab/>
-      </w:r>
-    </w:p>
-    <w:p>
-      <w:pPr>
-        <w:pStyle w:val="Titre2"/>
-        <w:rPr>
-          <w:color w:val="00B050"/>
-        </w:rPr>
-      </w:pPr>
-      <w:bookmarkStart w:id="20" w:name="_heading=h.1y810tw" w:colFirst="0" w:colLast="0"/>
-      <w:bookmarkEnd w:id="20"/>
-      <w:r>
-        <w:rPr>
-          <w:color w:val="00B050"/>
-        </w:rPr>
-        <w:t>III.3 Vos outils</w:t>
-      </w:r>
-    </w:p>
-    <w:p>
-      <w:pPr>
-        <w:pStyle w:val="Titre3"/>
-        <w:rPr>
-          <w:color w:val="00B050"/>
-        </w:rPr>
-      </w:pPr>
-      <w:bookmarkStart w:id="21" w:name="_heading=h.4i7ojhp" w:colFirst="0" w:colLast="0"/>
-      <w:bookmarkEnd w:id="21"/>
-      <w:r>
-        <w:rPr>
-          <w:color w:val="00B050"/>
-        </w:rPr>
-        <w:t xml:space="preserve">Votre outil de traçabilité </w:t>
-      </w:r>
     </w:p>
     <w:p>
       <w:pPr>
@@ -4678,13 +6770,6 @@
           <w:color w:val="000000"/>
         </w:rPr>
       </w:pPr>
-      <w:r>
-        <w:rPr>
-          <w:i/>
-          <w:color w:val="000000"/>
-        </w:rPr>
-        <w:t xml:space="preserve">Quel outil avez-vous choisi pour la remontée des anomalies ou évolutions (Bugzilla / Mantis / BitBucket …) </w:t>
-      </w:r>
     </w:p>
     <w:p>
       <w:pPr>
@@ -4700,13 +6785,6 @@
           <w:color w:val="000000"/>
         </w:rPr>
       </w:pPr>
-      <w:r>
-        <w:rPr>
-          <w:i/>
-          <w:color w:val="000000"/>
-        </w:rPr>
-        <w:t>Qui en a la charge</w:t>
-      </w:r>
     </w:p>
     <w:p>
       <w:pPr>
@@ -4722,50 +6800,6 @@
           <w:color w:val="000000"/>
         </w:rPr>
       </w:pPr>
-      <w:r>
-        <w:rPr>
-          <w:i/>
-          <w:color w:val="000000"/>
-        </w:rPr>
-        <w:t>Comment allez-vous l’organiser (acteurs et rôles)</w:t>
-      </w:r>
-      <w:r>
-        <w:rPr>
-          <w:i/>
-          <w:color w:val="000000"/>
-        </w:rPr>
-        <w:tab/>
-      </w:r>
-      <w:r>
-        <w:rPr>
-          <w:i/>
-          <w:color w:val="000000"/>
-        </w:rPr>
-        <w:tab/>
-      </w:r>
-      <w:r>
-        <w:rPr>
-          <w:i/>
-          <w:color w:val="000000"/>
-        </w:rPr>
-        <w:tab/>
-      </w:r>
-    </w:p>
-    <w:p>
-      <w:pPr>
-        <w:pStyle w:val="Titre3"/>
-        <w:rPr>
-          <w:color w:val="00B050"/>
-        </w:rPr>
-      </w:pPr>
-      <w:bookmarkStart w:id="22" w:name="_heading=h.2xcytpi" w:colFirst="0" w:colLast="0"/>
-      <w:bookmarkEnd w:id="22"/>
-      <w:r>
-        <w:rPr>
-          <w:color w:val="00B050"/>
-        </w:rPr>
-        <w:t xml:space="preserve">Votre mécanisme de build </w:t>
-      </w:r>
     </w:p>
     <w:p>
       <w:pPr>
@@ -4781,13 +6815,6 @@
           <w:color w:val="000000"/>
         </w:rPr>
       </w:pPr>
-      <w:r>
-        <w:rPr>
-          <w:i/>
-          <w:color w:val="000000"/>
-        </w:rPr>
-        <w:t>Quel outil avez-vous choisi pour la fabrication et l’automatisation de votre livrable (Maven / Ant / Gradle / Jenkins …)</w:t>
-      </w:r>
     </w:p>
     <w:p>
       <w:pPr>
@@ -4803,59 +6830,6 @@
           <w:color w:val="000000"/>
         </w:rPr>
       </w:pPr>
-      <w:r>
-        <w:rPr>
-          <w:i/>
-          <w:color w:val="000000"/>
-        </w:rPr>
-        <w:t>Qui en a la charge</w:t>
-      </w:r>
-      <w:r>
-        <w:rPr>
-          <w:i/>
-          <w:color w:val="000000"/>
-        </w:rPr>
-        <w:tab/>
-      </w:r>
-      <w:r>
-        <w:rPr>
-          <w:i/>
-          <w:color w:val="000000"/>
-        </w:rPr>
-        <w:tab/>
-      </w:r>
-      <w:r>
-        <w:rPr>
-          <w:i/>
-          <w:color w:val="000000"/>
-        </w:rPr>
-        <w:tab/>
-      </w:r>
-    </w:p>
-    <w:p>
-      <w:pPr>
-        <w:pStyle w:val="Titre3"/>
-      </w:pPr>
-      <w:bookmarkStart w:id="23" w:name="_heading=h.1ci93xb" w:colFirst="0" w:colLast="0"/>
-      <w:bookmarkEnd w:id="23"/>
-      <w:r>
-        <w:rPr>
-          <w:color w:val="00B050"/>
-        </w:rPr>
-        <w:t>Votre outil d'analyse et suivi qualité</w:t>
-      </w:r>
-      <w:r>
-        <w:rPr>
-          <w:color w:val="00B050"/>
-        </w:rPr>
-        <w:tab/>
-      </w:r>
-      <w:r>
-        <w:tab/>
-      </w:r>
-      <w:r>
-        <w:tab/>
-      </w:r>
     </w:p>
     <w:p>
       <w:pPr>
@@ -4871,21 +6845,6 @@
           <w:color w:val="000000"/>
         </w:rPr>
       </w:pPr>
-      <w:r>
-        <w:rPr>
-          <w:i/>
-          <w:color w:val="000000"/>
-        </w:rPr>
-        <w:t xml:space="preserve">Quel outil avez-vous choisi pour le suivi de la qualité de votre code (respect des normes de codage) </w:t>
-      </w:r>
-      <w:r>
-        <w:rPr>
-          <w:i/>
-          <w:color w:val="000000"/>
-        </w:rPr>
-        <w:lastRenderedPageBreak/>
-        <w:t>(Sonar / PMD …)</w:t>
-      </w:r>
     </w:p>
     <w:p>
       <w:pPr>
@@ -4901,29 +6860,6 @@
           <w:color w:val="000000"/>
         </w:rPr>
       </w:pPr>
-      <w:r>
-        <w:rPr>
-          <w:i/>
-          <w:color w:val="000000"/>
-        </w:rPr>
-        <w:t>Qui en a la charge</w:t>
-      </w:r>
-    </w:p>
-    <w:p>
-      <w:pPr>
-        <w:pStyle w:val="Titre3"/>
-        <w:rPr>
-          <w:color w:val="00B050"/>
-        </w:rPr>
-      </w:pPr>
-      <w:bookmarkStart w:id="24" w:name="_heading=h.3whwml4" w:colFirst="0" w:colLast="0"/>
-      <w:bookmarkEnd w:id="24"/>
-      <w:r>
-        <w:rPr>
-          <w:color w:val="00B050"/>
-        </w:rPr>
-        <w:t>Votre outil de versionning</w:t>
-      </w:r>
     </w:p>
     <w:p>
       <w:pPr>
@@ -4939,13 +6875,6 @@
           <w:color w:val="000000"/>
         </w:rPr>
       </w:pPr>
-      <w:r>
-        <w:rPr>
-          <w:i/>
-          <w:color w:val="000000"/>
-        </w:rPr>
-        <w:t>Quel outil avez-vous choisi pour gérer votre code (GIT, SVN, CVS, …)</w:t>
-      </w:r>
     </w:p>
     <w:p>
       <w:pPr>
@@ -4961,13 +6890,6 @@
           <w:color w:val="000000"/>
         </w:rPr>
       </w:pPr>
-      <w:r>
-        <w:rPr>
-          <w:i/>
-          <w:color w:val="000000"/>
-        </w:rPr>
-        <w:t>Qui en a la charge</w:t>
-      </w:r>
     </w:p>
     <w:p>
       <w:pPr>
@@ -4983,13 +6905,6 @@
           <w:color w:val="000000"/>
         </w:rPr>
       </w:pPr>
-      <w:r>
-        <w:rPr>
-          <w:i/>
-          <w:color w:val="000000"/>
-        </w:rPr>
-        <w:t>Comment allez-vous l’organiser (branches, versions, tag …)</w:t>
-      </w:r>
     </w:p>
     <w:p>
       <w:pPr>
@@ -5001,6 +6916,7 @@
           <w:between w:val="nil"/>
         </w:pBdr>
         <w:rPr>
+          <w:i/>
           <w:color w:val="000000"/>
         </w:rPr>
       </w:pPr>
@@ -5019,41 +6935,6 @@
           <w:color w:val="000000"/>
         </w:rPr>
       </w:pPr>
-      <w:bookmarkStart w:id="25" w:name="_heading=h.2bn6wsx" w:colFirst="0" w:colLast="0"/>
-      <w:bookmarkEnd w:id="25"/>
-      <w:r>
-        <w:rPr>
-          <w:rFonts w:ascii="Calibri" w:eastAsia="Calibri" w:hAnsi="Calibri" w:cs="Calibri"/>
-          <w:color w:val="2E75B5"/>
-          <w:sz w:val="32"/>
-          <w:szCs w:val="32"/>
-        </w:rPr>
-        <w:t>IV.  PILOTAGE du projet</w:t>
-      </w:r>
-      <w:r>
-        <w:rPr>
-          <w:rFonts w:ascii="Calibri" w:eastAsia="Calibri" w:hAnsi="Calibri" w:cs="Calibri"/>
-          <w:color w:val="2E75B5"/>
-          <w:sz w:val="32"/>
-          <w:szCs w:val="32"/>
-        </w:rPr>
-        <w:br/>
-      </w:r>
-      <w:r>
-        <w:rPr>
-          <w:i/>
-          <w:color w:val="000000"/>
-        </w:rPr>
-        <w:t>Cette partie du rapport de projet doit contenir autant de sous-chapitres que de périodes de suivi que vous avez indiquées dans votre note de cadrage (partie II. PREPARATION du projet – II.6 Organisation).</w:t>
-      </w:r>
-      <w:r>
-        <w:rPr>
-          <w:i/>
-          <w:color w:val="000000"/>
-        </w:rPr>
-        <w:br/>
-        <w:t>Si vous avez indiqué que vous feriez 3 états d’avancement du projet avec actualisation du planning, on doit trouver les 3 constats ici. Pour chaque constat, il faudra indiquer les éléments ci-dessous.</w:t>
-      </w:r>
     </w:p>
     <w:p>
       <w:pPr>
@@ -5065,6 +6946,959 @@
           <w:between w:val="nil"/>
         </w:pBdr>
         <w:rPr>
+          <w:i/>
+          <w:color w:val="000000"/>
+        </w:rPr>
+      </w:pPr>
+    </w:p>
+    <w:p>
+      <w:pPr>
+        <w:pBdr>
+          <w:top w:val="nil"/>
+          <w:left w:val="nil"/>
+          <w:bottom w:val="nil"/>
+          <w:right w:val="nil"/>
+          <w:between w:val="nil"/>
+        </w:pBdr>
+        <w:rPr>
+          <w:i/>
+          <w:color w:val="000000"/>
+        </w:rPr>
+      </w:pPr>
+    </w:p>
+    <w:p>
+      <w:pPr>
+        <w:pStyle w:val="Titre2"/>
+        <w:rPr>
+          <w:color w:val="00B050"/>
+        </w:rPr>
+      </w:pPr>
+      <w:bookmarkStart w:id="19" w:name="_heading=h.3j2qqm3" w:colFirst="0" w:colLast="0"/>
+      <w:bookmarkEnd w:id="19"/>
+      <w:r>
+        <w:rPr>
+          <w:color w:val="00B050"/>
+        </w:rPr>
+        <w:lastRenderedPageBreak/>
+        <w:t>III.2 Vos plans de tests (tests unitaires &amp; tests de charge)</w:t>
+      </w:r>
+    </w:p>
+    <w:p>
+      <w:pPr>
+        <w:pBdr>
+          <w:top w:val="nil"/>
+          <w:left w:val="nil"/>
+          <w:bottom w:val="nil"/>
+          <w:right w:val="nil"/>
+          <w:between w:val="nil"/>
+        </w:pBdr>
+        <w:rPr>
+          <w:i/>
+          <w:color w:val="000000"/>
+        </w:rPr>
+      </w:pPr>
+      <w:r>
+        <w:rPr>
+          <w:i/>
+          <w:color w:val="000000"/>
+        </w:rPr>
+        <w:t>Comment, techniquement allez-vous mettre en place vos tests</w:t>
+      </w:r>
+    </w:p>
+    <w:p>
+      <w:pPr>
+        <w:pBdr>
+          <w:top w:val="nil"/>
+          <w:left w:val="nil"/>
+          <w:bottom w:val="nil"/>
+          <w:right w:val="nil"/>
+          <w:between w:val="nil"/>
+        </w:pBdr>
+        <w:rPr>
+          <w:i/>
+          <w:color w:val="000000"/>
+        </w:rPr>
+      </w:pPr>
+      <w:r>
+        <w:rPr>
+          <w:i/>
+          <w:color w:val="000000"/>
+        </w:rPr>
+        <w:t>PTV : Exprimé sous forme de phrases courtes (petits scénarios), quels sont les tests que doit passer votre application pour être considérée comme valide / utilisable</w:t>
+      </w:r>
+    </w:p>
+    <w:p>
+      <w:pPr>
+        <w:pBdr>
+          <w:top w:val="nil"/>
+          <w:left w:val="nil"/>
+          <w:bottom w:val="nil"/>
+          <w:right w:val="nil"/>
+          <w:between w:val="nil"/>
+        </w:pBdr>
+        <w:rPr>
+          <w:i/>
+          <w:color w:val="000000"/>
+        </w:rPr>
+      </w:pPr>
+      <w:r>
+        <w:rPr>
+          <w:i/>
+          <w:color w:val="000000"/>
+        </w:rPr>
+        <w:t xml:space="preserve">Quels sont vos </w:t>
+      </w:r>
+      <w:proofErr w:type="spellStart"/>
+      <w:r>
+        <w:rPr>
+          <w:i/>
+          <w:color w:val="000000"/>
+        </w:rPr>
+        <w:t>framework</w:t>
+      </w:r>
+      <w:proofErr w:type="spellEnd"/>
+      <w:r>
+        <w:rPr>
+          <w:i/>
+          <w:color w:val="000000"/>
+        </w:rPr>
+        <w:t xml:space="preserve"> pour tests Unitaire : JUnit, </w:t>
+      </w:r>
+      <w:proofErr w:type="spellStart"/>
+      <w:r>
+        <w:rPr>
+          <w:i/>
+          <w:color w:val="000000"/>
+        </w:rPr>
+        <w:t>PHPUnit</w:t>
+      </w:r>
+      <w:proofErr w:type="spellEnd"/>
+      <w:r>
+        <w:rPr>
+          <w:i/>
+          <w:color w:val="000000"/>
+        </w:rPr>
+        <w:t xml:space="preserve">, </w:t>
+      </w:r>
+      <w:proofErr w:type="spellStart"/>
+      <w:r>
+        <w:rPr>
+          <w:i/>
+          <w:color w:val="000000"/>
+        </w:rPr>
+        <w:t>QUnit</w:t>
+      </w:r>
+      <w:proofErr w:type="spellEnd"/>
+      <w:r>
+        <w:rPr>
+          <w:i/>
+          <w:color w:val="000000"/>
+        </w:rPr>
+        <w:t xml:space="preserve"> …</w:t>
+      </w:r>
+    </w:p>
+    <w:p>
+      <w:pPr>
+        <w:pBdr>
+          <w:top w:val="nil"/>
+          <w:left w:val="nil"/>
+          <w:bottom w:val="nil"/>
+          <w:right w:val="nil"/>
+          <w:between w:val="nil"/>
+        </w:pBdr>
+        <w:rPr>
+          <w:i/>
+          <w:color w:val="000000"/>
+        </w:rPr>
+      </w:pPr>
+      <w:r>
+        <w:rPr>
+          <w:i/>
+          <w:color w:val="000000"/>
+        </w:rPr>
+        <w:t xml:space="preserve">Quels sont vos outils pour tester la charge (comportement de votre application quand elle est utilisée par 500 personnes, </w:t>
+      </w:r>
+      <w:proofErr w:type="spellStart"/>
+      <w:r>
+        <w:rPr>
+          <w:i/>
+          <w:color w:val="000000"/>
+        </w:rPr>
+        <w:t>voir</w:t>
+      </w:r>
+      <w:proofErr w:type="spellEnd"/>
+      <w:r>
+        <w:rPr>
+          <w:i/>
+          <w:color w:val="000000"/>
+        </w:rPr>
+        <w:t xml:space="preserve"> plus, en même temps) : </w:t>
+      </w:r>
+      <w:proofErr w:type="spellStart"/>
+      <w:r>
+        <w:rPr>
+          <w:i/>
+          <w:color w:val="000000"/>
+        </w:rPr>
+        <w:t>JMeter</w:t>
+      </w:r>
+      <w:proofErr w:type="spellEnd"/>
+      <w:r>
+        <w:rPr>
+          <w:i/>
+          <w:color w:val="000000"/>
+        </w:rPr>
+        <w:t xml:space="preserve">, </w:t>
+      </w:r>
+      <w:proofErr w:type="spellStart"/>
+      <w:r>
+        <w:rPr>
+          <w:i/>
+          <w:color w:val="000000"/>
+        </w:rPr>
+        <w:t>Gathling</w:t>
+      </w:r>
+      <w:proofErr w:type="spellEnd"/>
+      <w:r>
+        <w:rPr>
+          <w:i/>
+          <w:color w:val="000000"/>
+        </w:rPr>
+        <w:t xml:space="preserve">, </w:t>
+      </w:r>
+      <w:proofErr w:type="spellStart"/>
+      <w:r>
+        <w:rPr>
+          <w:i/>
+          <w:color w:val="000000"/>
+        </w:rPr>
+        <w:t>Selenium</w:t>
+      </w:r>
+      <w:proofErr w:type="spellEnd"/>
+      <w:r>
+        <w:rPr>
+          <w:i/>
+          <w:color w:val="000000"/>
+        </w:rPr>
+        <w:t>, Fitness …</w:t>
+      </w:r>
+      <w:r>
+        <w:rPr>
+          <w:i/>
+          <w:color w:val="000000"/>
+        </w:rPr>
+        <w:tab/>
+      </w:r>
+      <w:r>
+        <w:rPr>
+          <w:i/>
+          <w:color w:val="000000"/>
+        </w:rPr>
+        <w:tab/>
+      </w:r>
+    </w:p>
+    <w:p>
+      <w:pPr>
+        <w:pStyle w:val="Titre2"/>
+        <w:rPr>
+          <w:color w:val="00B050"/>
+        </w:rPr>
+      </w:pPr>
+      <w:bookmarkStart w:id="20" w:name="_heading=h.1y810tw" w:colFirst="0" w:colLast="0"/>
+      <w:bookmarkEnd w:id="20"/>
+      <w:r>
+        <w:rPr>
+          <w:color w:val="00B050"/>
+        </w:rPr>
+        <w:t>III.3 Vos outils</w:t>
+      </w:r>
+    </w:p>
+    <w:p>
+      <w:pPr>
+        <w:pStyle w:val="Titre3"/>
+        <w:rPr>
+          <w:color w:val="00B050"/>
+        </w:rPr>
+      </w:pPr>
+      <w:bookmarkStart w:id="21" w:name="_heading=h.4i7ojhp" w:colFirst="0" w:colLast="0"/>
+      <w:bookmarkEnd w:id="21"/>
+      <w:r>
+        <w:rPr>
+          <w:color w:val="00B050"/>
+        </w:rPr>
+        <w:t xml:space="preserve">Votre outil de traçabilité </w:t>
+      </w:r>
+    </w:p>
+    <w:p>
+      <w:pPr>
+        <w:pBdr>
+          <w:top w:val="nil"/>
+          <w:left w:val="nil"/>
+          <w:bottom w:val="nil"/>
+          <w:right w:val="nil"/>
+          <w:between w:val="nil"/>
+        </w:pBdr>
+        <w:rPr>
+          <w:i/>
+          <w:color w:val="000000"/>
+        </w:rPr>
+      </w:pPr>
+      <w:r>
+        <w:rPr>
+          <w:i/>
+          <w:color w:val="000000"/>
+        </w:rPr>
+        <w:t>Quel outil avez-vous choisi pour la remontée des anomalies ou évolutions (</w:t>
+      </w:r>
+      <w:proofErr w:type="spellStart"/>
+      <w:r>
+        <w:rPr>
+          <w:i/>
+          <w:color w:val="000000"/>
+        </w:rPr>
+        <w:t>Bugzilla</w:t>
+      </w:r>
+      <w:proofErr w:type="spellEnd"/>
+      <w:r>
+        <w:rPr>
+          <w:i/>
+          <w:color w:val="000000"/>
+        </w:rPr>
+        <w:t xml:space="preserve"> / Mantis / </w:t>
+      </w:r>
+      <w:proofErr w:type="spellStart"/>
+      <w:r>
+        <w:rPr>
+          <w:i/>
+          <w:color w:val="000000"/>
+        </w:rPr>
+        <w:t>BitBucket</w:t>
+      </w:r>
+      <w:proofErr w:type="spellEnd"/>
+      <w:r>
+        <w:rPr>
+          <w:i/>
+          <w:color w:val="000000"/>
+        </w:rPr>
+        <w:t xml:space="preserve"> …) </w:t>
+      </w:r>
+    </w:p>
+    <w:p>
+      <w:pPr>
+        <w:pBdr>
+          <w:top w:val="nil"/>
+          <w:left w:val="nil"/>
+          <w:bottom w:val="nil"/>
+          <w:right w:val="nil"/>
+          <w:between w:val="nil"/>
+        </w:pBdr>
+        <w:rPr>
+          <w:i/>
+          <w:color w:val="000000"/>
+        </w:rPr>
+      </w:pPr>
+      <w:r>
+        <w:rPr>
+          <w:i/>
+          <w:color w:val="000000"/>
+        </w:rPr>
+        <w:t>Qui en a la charge</w:t>
+      </w:r>
+    </w:p>
+    <w:p>
+      <w:pPr>
+        <w:pBdr>
+          <w:top w:val="nil"/>
+          <w:left w:val="nil"/>
+          <w:bottom w:val="nil"/>
+          <w:right w:val="nil"/>
+          <w:between w:val="nil"/>
+        </w:pBdr>
+        <w:rPr>
+          <w:i/>
+          <w:color w:val="000000"/>
+        </w:rPr>
+      </w:pPr>
+      <w:r>
+        <w:rPr>
+          <w:i/>
+          <w:color w:val="000000"/>
+        </w:rPr>
+        <w:t>Comment allez-vous l’organiser (acteurs et rôles)</w:t>
+      </w:r>
+      <w:r>
+        <w:rPr>
+          <w:i/>
+          <w:color w:val="000000"/>
+        </w:rPr>
+        <w:tab/>
+      </w:r>
+      <w:r>
+        <w:rPr>
+          <w:i/>
+          <w:color w:val="000000"/>
+        </w:rPr>
+        <w:tab/>
+      </w:r>
+      <w:r>
+        <w:rPr>
+          <w:i/>
+          <w:color w:val="000000"/>
+        </w:rPr>
+        <w:tab/>
+      </w:r>
+    </w:p>
+    <w:p>
+      <w:pPr>
+        <w:pStyle w:val="Titre3"/>
+        <w:rPr>
+          <w:color w:val="00B050"/>
+        </w:rPr>
+      </w:pPr>
+      <w:bookmarkStart w:id="22" w:name="_heading=h.2xcytpi" w:colFirst="0" w:colLast="0"/>
+      <w:bookmarkEnd w:id="22"/>
+      <w:r>
+        <w:rPr>
+          <w:color w:val="00B050"/>
+        </w:rPr>
+        <w:t xml:space="preserve">Votre mécanisme de </w:t>
+      </w:r>
+      <w:proofErr w:type="spellStart"/>
+      <w:r>
+        <w:rPr>
+          <w:color w:val="00B050"/>
+        </w:rPr>
+        <w:t>build</w:t>
+      </w:r>
+      <w:proofErr w:type="spellEnd"/>
+      <w:r>
+        <w:rPr>
+          <w:color w:val="00B050"/>
+        </w:rPr>
+        <w:t xml:space="preserve"> </w:t>
+      </w:r>
+    </w:p>
+    <w:p>
+      <w:pPr>
+        <w:pBdr>
+          <w:top w:val="nil"/>
+          <w:left w:val="nil"/>
+          <w:bottom w:val="nil"/>
+          <w:right w:val="nil"/>
+          <w:between w:val="nil"/>
+        </w:pBdr>
+        <w:rPr>
+          <w:i/>
+          <w:color w:val="000000"/>
+        </w:rPr>
+      </w:pPr>
+      <w:r>
+        <w:rPr>
+          <w:i/>
+          <w:color w:val="000000"/>
+        </w:rPr>
+        <w:t xml:space="preserve">Quel outil avez-vous choisi pour la fabrication et l’automatisation de votre livrable (Maven / Ant / </w:t>
+      </w:r>
+      <w:proofErr w:type="spellStart"/>
+      <w:r>
+        <w:rPr>
+          <w:i/>
+          <w:color w:val="000000"/>
+        </w:rPr>
+        <w:t>Gradle</w:t>
+      </w:r>
+      <w:proofErr w:type="spellEnd"/>
+      <w:r>
+        <w:rPr>
+          <w:i/>
+          <w:color w:val="000000"/>
+        </w:rPr>
+        <w:t xml:space="preserve"> / Jenkins …)</w:t>
+      </w:r>
+    </w:p>
+    <w:p>
+      <w:pPr>
+        <w:pBdr>
+          <w:top w:val="nil"/>
+          <w:left w:val="nil"/>
+          <w:bottom w:val="nil"/>
+          <w:right w:val="nil"/>
+          <w:between w:val="nil"/>
+        </w:pBdr>
+        <w:rPr>
+          <w:i/>
+          <w:color w:val="000000"/>
+        </w:rPr>
+      </w:pPr>
+      <w:r>
+        <w:rPr>
+          <w:i/>
+          <w:color w:val="000000"/>
+        </w:rPr>
+        <w:t>Qui en a la charge</w:t>
+      </w:r>
+      <w:r>
+        <w:rPr>
+          <w:i/>
+          <w:color w:val="000000"/>
+        </w:rPr>
+        <w:tab/>
+      </w:r>
+      <w:r>
+        <w:rPr>
+          <w:i/>
+          <w:color w:val="000000"/>
+        </w:rPr>
+        <w:tab/>
+      </w:r>
+      <w:r>
+        <w:rPr>
+          <w:i/>
+          <w:color w:val="000000"/>
+        </w:rPr>
+        <w:tab/>
+      </w:r>
+    </w:p>
+    <w:p>
+      <w:pPr>
+        <w:pStyle w:val="Titre3"/>
+      </w:pPr>
+      <w:bookmarkStart w:id="23" w:name="_heading=h.1ci93xb" w:colFirst="0" w:colLast="0"/>
+      <w:bookmarkEnd w:id="23"/>
+      <w:r>
+        <w:rPr>
+          <w:color w:val="00B050"/>
+        </w:rPr>
+        <w:t>Votre outil d'analyse et suivi qualité</w:t>
+      </w:r>
+      <w:r>
+        <w:rPr>
+          <w:color w:val="00B050"/>
+        </w:rPr>
+        <w:tab/>
+      </w:r>
+      <w:r>
+        <w:tab/>
+      </w:r>
+      <w:r>
+        <w:tab/>
+      </w:r>
+    </w:p>
+    <w:p>
+      <w:pPr>
+        <w:pBdr>
+          <w:top w:val="nil"/>
+          <w:left w:val="nil"/>
+          <w:bottom w:val="nil"/>
+          <w:right w:val="nil"/>
+          <w:between w:val="nil"/>
+        </w:pBdr>
+        <w:rPr>
+          <w:i/>
+          <w:color w:val="000000"/>
+        </w:rPr>
+      </w:pPr>
+      <w:r>
+        <w:rPr>
+          <w:i/>
+          <w:color w:val="000000"/>
+        </w:rPr>
+        <w:t>Quel outil avez-vous choisi pour le suivi de la qualité de votre code (respect des normes de codage) (Sonar / PMD …)</w:t>
+      </w:r>
+    </w:p>
+    <w:p>
+      <w:pPr>
+        <w:pBdr>
+          <w:top w:val="nil"/>
+          <w:left w:val="nil"/>
+          <w:bottom w:val="nil"/>
+          <w:right w:val="nil"/>
+          <w:between w:val="nil"/>
+        </w:pBdr>
+        <w:rPr>
+          <w:i/>
+          <w:color w:val="000000"/>
+        </w:rPr>
+      </w:pPr>
+      <w:r>
+        <w:rPr>
+          <w:i/>
+          <w:color w:val="000000"/>
+        </w:rPr>
+        <w:t>Qui en a la charge</w:t>
+      </w:r>
+    </w:p>
+    <w:p>
+      <w:pPr>
+        <w:pBdr>
+          <w:top w:val="nil"/>
+          <w:left w:val="nil"/>
+          <w:bottom w:val="nil"/>
+          <w:right w:val="nil"/>
+          <w:between w:val="nil"/>
+        </w:pBdr>
+        <w:rPr>
+          <w:i/>
+          <w:color w:val="000000"/>
+        </w:rPr>
+      </w:pPr>
+    </w:p>
+    <w:p>
+      <w:pPr>
+        <w:pBdr>
+          <w:top w:val="nil"/>
+          <w:left w:val="nil"/>
+          <w:bottom w:val="nil"/>
+          <w:right w:val="nil"/>
+          <w:between w:val="nil"/>
+        </w:pBdr>
+        <w:rPr>
+          <w:b/>
+          <w:bCs/>
+          <w:iCs/>
+          <w:color w:val="000000"/>
+        </w:rPr>
+      </w:pPr>
+      <w:r>
+        <w:rPr>
+          <w:b/>
+          <w:bCs/>
+          <w:iCs/>
+          <w:color w:val="000000"/>
+        </w:rPr>
+        <w:t xml:space="preserve">Notre outil pour le suivi de qualité est SONAR Cloud, </w:t>
+      </w:r>
+      <w:r>
+        <w:rPr>
+          <w:b/>
+          <w:bCs/>
+          <w:iCs/>
+          <w:color w:val="000000"/>
+        </w:rPr>
+        <w:t>Adrien DAOUT est à la charge du suivi de la qualité.</w:t>
+      </w:r>
+    </w:p>
+    <w:p>
+      <w:pPr>
+        <w:pBdr>
+          <w:top w:val="nil"/>
+          <w:left w:val="nil"/>
+          <w:bottom w:val="nil"/>
+          <w:right w:val="nil"/>
+          <w:between w:val="nil"/>
+        </w:pBdr>
+        <w:rPr>
+          <w:i/>
+          <w:color w:val="000000"/>
+        </w:rPr>
+      </w:pPr>
+    </w:p>
+    <w:p>
+      <w:pPr>
+        <w:pStyle w:val="Titre3"/>
+        <w:rPr>
+          <w:color w:val="00B050"/>
+        </w:rPr>
+      </w:pPr>
+      <w:bookmarkStart w:id="24" w:name="_heading=h.3whwml4" w:colFirst="0" w:colLast="0"/>
+      <w:bookmarkEnd w:id="24"/>
+      <w:r>
+        <w:rPr>
+          <w:color w:val="00B050"/>
+        </w:rPr>
+        <w:t xml:space="preserve">Votre outil de </w:t>
+      </w:r>
+      <w:proofErr w:type="spellStart"/>
+      <w:r>
+        <w:rPr>
+          <w:color w:val="00B050"/>
+        </w:rPr>
+        <w:t>versionning</w:t>
+      </w:r>
+      <w:proofErr w:type="spellEnd"/>
+    </w:p>
+    <w:p>
+      <w:pPr>
+        <w:pBdr>
+          <w:top w:val="nil"/>
+          <w:left w:val="nil"/>
+          <w:bottom w:val="nil"/>
+          <w:right w:val="nil"/>
+          <w:between w:val="nil"/>
+        </w:pBdr>
+        <w:rPr>
+          <w:i/>
+          <w:color w:val="000000"/>
+        </w:rPr>
+      </w:pPr>
+      <w:r>
+        <w:rPr>
+          <w:i/>
+          <w:color w:val="000000"/>
+        </w:rPr>
+        <w:t>Quel outil avez-vous choisi pour gérer votre code (GIT, SVN, CVS, …)</w:t>
+      </w:r>
+    </w:p>
+    <w:p>
+      <w:pPr>
+        <w:pBdr>
+          <w:top w:val="nil"/>
+          <w:left w:val="nil"/>
+          <w:bottom w:val="nil"/>
+          <w:right w:val="nil"/>
+          <w:between w:val="nil"/>
+        </w:pBdr>
+        <w:rPr>
+          <w:i/>
+          <w:color w:val="000000"/>
+        </w:rPr>
+      </w:pPr>
+      <w:r>
+        <w:rPr>
+          <w:i/>
+          <w:color w:val="000000"/>
+        </w:rPr>
+        <w:t>Qui en a la charge</w:t>
+      </w:r>
+    </w:p>
+    <w:p>
+      <w:pPr>
+        <w:pBdr>
+          <w:top w:val="nil"/>
+          <w:left w:val="nil"/>
+          <w:bottom w:val="nil"/>
+          <w:right w:val="nil"/>
+          <w:between w:val="nil"/>
+        </w:pBdr>
+        <w:rPr>
+          <w:i/>
+          <w:color w:val="000000"/>
+        </w:rPr>
+      </w:pPr>
+      <w:r>
+        <w:rPr>
+          <w:i/>
+          <w:color w:val="000000"/>
+        </w:rPr>
+        <w:t>Comment allez-vous l’organiser (branches, versions, tag …)</w:t>
+      </w:r>
+    </w:p>
+    <w:p>
+      <w:pPr>
+        <w:pBdr>
+          <w:top w:val="nil"/>
+          <w:left w:val="nil"/>
+          <w:bottom w:val="nil"/>
+          <w:right w:val="nil"/>
+          <w:between w:val="nil"/>
+        </w:pBdr>
+        <w:rPr>
+          <w:i/>
+          <w:color w:val="000000"/>
+        </w:rPr>
+      </w:pPr>
+    </w:p>
+    <w:p>
+      <w:pPr>
+        <w:pBdr>
+          <w:top w:val="nil"/>
+          <w:left w:val="nil"/>
+          <w:bottom w:val="nil"/>
+          <w:right w:val="nil"/>
+          <w:between w:val="nil"/>
+        </w:pBdr>
+        <w:rPr>
+          <w:b/>
+          <w:bCs/>
+          <w:iCs/>
+          <w:color w:val="000000"/>
+        </w:rPr>
+      </w:pPr>
+      <w:r>
+        <w:rPr>
+          <w:b/>
+          <w:bCs/>
+          <w:iCs/>
+          <w:color w:val="000000"/>
+        </w:rPr>
+        <w:t>Notre outil de</w:t>
+      </w:r>
+      <w:r>
+        <w:rPr>
+          <w:b/>
+          <w:bCs/>
+          <w:iCs/>
+          <w:color w:val="000000"/>
+        </w:rPr>
+        <w:t xml:space="preserve"> </w:t>
+      </w:r>
+      <w:proofErr w:type="spellStart"/>
+      <w:r>
+        <w:rPr>
+          <w:b/>
+          <w:bCs/>
+          <w:iCs/>
+          <w:color w:val="000000"/>
+        </w:rPr>
+        <w:t>versionning</w:t>
+      </w:r>
+      <w:proofErr w:type="spellEnd"/>
+      <w:r>
+        <w:rPr>
+          <w:b/>
+          <w:bCs/>
+          <w:iCs/>
+          <w:color w:val="000000"/>
+        </w:rPr>
+        <w:t xml:space="preserve"> est GIT, Gautier RICHAUD en </w:t>
+      </w:r>
+      <w:proofErr w:type="spellStart"/>
+      <w:r>
+        <w:rPr>
+          <w:b/>
+          <w:bCs/>
+          <w:iCs/>
+          <w:color w:val="000000"/>
+        </w:rPr>
+        <w:t>à</w:t>
+      </w:r>
+      <w:proofErr w:type="spellEnd"/>
+      <w:r>
+        <w:rPr>
+          <w:b/>
+          <w:bCs/>
+          <w:iCs/>
+          <w:color w:val="000000"/>
+        </w:rPr>
+        <w:t xml:space="preserve"> la charge.</w:t>
+      </w:r>
+    </w:p>
+    <w:p>
+      <w:pPr>
+        <w:pBdr>
+          <w:top w:val="nil"/>
+          <w:left w:val="nil"/>
+          <w:bottom w:val="nil"/>
+          <w:right w:val="nil"/>
+          <w:between w:val="nil"/>
+        </w:pBdr>
+        <w:rPr>
+          <w:b/>
+          <w:bCs/>
+          <w:iCs/>
+          <w:color w:val="000000"/>
+        </w:rPr>
+      </w:pPr>
+      <w:r>
+        <w:rPr>
+          <w:b/>
+          <w:bCs/>
+          <w:iCs/>
+          <w:color w:val="000000"/>
+        </w:rPr>
+        <w:t>Il y a une branche principal dite ‘’main’’, c’est sur celle-ci que le code est inséré.</w:t>
+      </w:r>
+    </w:p>
+    <w:p>
+      <w:pPr>
+        <w:pBdr>
+          <w:top w:val="nil"/>
+          <w:left w:val="nil"/>
+          <w:bottom w:val="nil"/>
+          <w:right w:val="nil"/>
+          <w:between w:val="nil"/>
+        </w:pBdr>
+        <w:rPr>
+          <w:b/>
+          <w:bCs/>
+          <w:iCs/>
+          <w:color w:val="000000"/>
+        </w:rPr>
+      </w:pPr>
+      <w:r>
+        <w:rPr>
+          <w:b/>
+          <w:bCs/>
+          <w:iCs/>
+          <w:color w:val="000000"/>
+        </w:rPr>
+        <w:t>D’autre branche sera créée si besoin pour travailler en équipe.</w:t>
+      </w:r>
+    </w:p>
+    <w:p>
+      <w:pPr>
+        <w:pBdr>
+          <w:top w:val="nil"/>
+          <w:left w:val="nil"/>
+          <w:bottom w:val="nil"/>
+          <w:right w:val="nil"/>
+          <w:between w:val="nil"/>
+        </w:pBdr>
+        <w:rPr>
+          <w:color w:val="000000"/>
+        </w:rPr>
+      </w:pPr>
+    </w:p>
+    <w:p>
+      <w:pPr>
+        <w:pBdr>
+          <w:top w:val="nil"/>
+          <w:left w:val="nil"/>
+          <w:bottom w:val="nil"/>
+          <w:right w:val="nil"/>
+          <w:between w:val="nil"/>
+        </w:pBdr>
+        <w:rPr>
+          <w:i/>
+          <w:color w:val="000000"/>
+        </w:rPr>
+      </w:pPr>
+      <w:bookmarkStart w:id="25" w:name="_heading=h.2bn6wsx" w:colFirst="0" w:colLast="0"/>
+      <w:bookmarkEnd w:id="25"/>
+      <w:r>
+        <w:rPr>
+          <w:rFonts w:ascii="Calibri" w:eastAsia="Calibri" w:hAnsi="Calibri" w:cs="Calibri"/>
+          <w:color w:val="2E75B5"/>
+          <w:sz w:val="32"/>
+          <w:szCs w:val="32"/>
+        </w:rPr>
+        <w:t>IV.  PILOTAGE du projet</w:t>
+      </w:r>
+      <w:r>
+        <w:rPr>
+          <w:rFonts w:ascii="Calibri" w:eastAsia="Calibri" w:hAnsi="Calibri" w:cs="Calibri"/>
+          <w:color w:val="2E75B5"/>
+          <w:sz w:val="32"/>
+          <w:szCs w:val="32"/>
+        </w:rPr>
+        <w:br/>
+      </w:r>
+      <w:r>
+        <w:rPr>
+          <w:i/>
+          <w:color w:val="000000"/>
+        </w:rPr>
+        <w:t>Cette partie du rapport de projet doit contenir autant de sous-chapitres que de périodes de suivi que vous avez indiquées dans votre note de cadrage (partie II. PREPARATION du projet – II.6 Organisation).</w:t>
+      </w:r>
+      <w:r>
+        <w:rPr>
+          <w:i/>
+          <w:color w:val="000000"/>
+        </w:rPr>
+        <w:br/>
+        <w:t>Si vous avez indiqué que vous feriez 3 états d’avancement du projet avec actualisation du planning, on doit trouver les 3 constats ici. Pour chaque constat, il faudra indiquer les éléments ci-dessous.</w:t>
+      </w:r>
+    </w:p>
+    <w:p>
+      <w:pPr>
+        <w:pBdr>
+          <w:top w:val="nil"/>
+          <w:left w:val="nil"/>
+          <w:bottom w:val="nil"/>
+          <w:right w:val="nil"/>
+          <w:between w:val="nil"/>
+        </w:pBdr>
+        <w:rPr>
           <w:color w:val="000000"/>
         </w:rPr>
       </w:pPr>
@@ -5099,6 +7933,7 @@
       <w:bookmarkStart w:id="27" w:name="_heading=h.3as4poj" w:colFirst="0" w:colLast="0"/>
       <w:bookmarkEnd w:id="27"/>
       <w:r>
+        <w:lastRenderedPageBreak/>
         <w:t>IV.2 Planning de référence vs. Planning de suivi, pour la période concernée</w:t>
       </w:r>
     </w:p>
@@ -5323,21 +8158,37 @@
         <w:rPr>
           <w:color w:val="00B050"/>
         </w:rPr>
-        <w:t>Sur l'utilisation de l'outil de versionning</w:t>
-      </w:r>
-    </w:p>
-    <w:p>
-      <w:pPr>
-        <w:rPr>
-          <w:i/>
-        </w:rPr>
-      </w:pPr>
-      <w:r>
-        <w:rPr>
-          <w:i/>
-        </w:rPr>
-        <w:t>Donnez un résumé chiffré en termes d’utilisation de votre outil de versionning</w:t>
-      </w:r>
+        <w:t xml:space="preserve">Sur l'utilisation de l'outil de </w:t>
+      </w:r>
+      <w:proofErr w:type="spellStart"/>
+      <w:r>
+        <w:rPr>
+          <w:color w:val="00B050"/>
+        </w:rPr>
+        <w:t>versionning</w:t>
+      </w:r>
+      <w:proofErr w:type="spellEnd"/>
+    </w:p>
+    <w:p>
+      <w:pPr>
+        <w:rPr>
+          <w:i/>
+        </w:rPr>
+      </w:pPr>
+      <w:r>
+        <w:rPr>
+          <w:i/>
+        </w:rPr>
+        <w:t xml:space="preserve">Donnez un résumé chiffré en termes d’utilisation de votre outil de </w:t>
+      </w:r>
+      <w:proofErr w:type="spellStart"/>
+      <w:r>
+        <w:rPr>
+          <w:i/>
+        </w:rPr>
+        <w:t>versionning</w:t>
+      </w:r>
+      <w:proofErr w:type="spellEnd"/>
     </w:p>
     <w:p>
       <w:pPr>
@@ -5420,8 +8271,16 @@
         <w:rPr>
           <w:i/>
         </w:rPr>
-        <w:t>% de succès / echec</w:t>
-      </w:r>
+        <w:t xml:space="preserve">% de succès / </w:t>
+      </w:r>
+      <w:proofErr w:type="spellStart"/>
+      <w:r>
+        <w:rPr>
+          <w:i/>
+        </w:rPr>
+        <w:t>echec</w:t>
+      </w:r>
+      <w:proofErr w:type="spellEnd"/>
     </w:p>
     <w:p>
       <w:pPr>
@@ -5449,7 +8308,6 @@
         <w:rPr>
           <w:color w:val="00B050"/>
         </w:rPr>
-        <w:lastRenderedPageBreak/>
         <w:t>Sur la tenue de charge</w:t>
       </w:r>
     </w:p>
@@ -5571,7 +8429,7 @@
       </w:r>
     </w:p>
     <w:sectPr>
-      <w:headerReference w:type="default" r:id="rId10"/>
+      <w:headerReference w:type="default" r:id="rId17"/>
       <w:pgSz w:w="11905" w:h="16837"/>
       <w:pgMar w:top="1134" w:right="1134" w:bottom="1134" w:left="1134" w:header="720" w:footer="720" w:gutter="0"/>
       <w:pgNumType w:start="0"/>
@@ -5583,7 +8441,7 @@
 </file>
 
 <file path=word/endnotes.xml><?xml version="1.0" encoding="utf-8"?>
-<w:endnotes xmlns:wpc="http://schemas.microsoft.com/office/word/2010/wordprocessingCanvas" xmlns:cx="http://schemas.microsoft.com/office/drawing/2014/chartex" xmlns:cx1="http://schemas.microsoft.com/office/drawing/2015/9/8/chartex" xmlns:cx2="http://schemas.microsoft.com/office/drawing/2015/10/21/chartex" xmlns:cx3="http://schemas.microsoft.com/office/drawing/2016/5/9/chartex" xmlns:cx4="http://schemas.microsoft.com/office/drawing/2016/5/10/chartex" xmlns:cx5="http://schemas.microsoft.com/office/drawing/2016/5/11/chartex" xmlns:cx6="http://schemas.microsoft.com/office/drawing/2016/5/12/chartex" xmlns:cx7="http://schemas.microsoft.com/office/drawing/2016/5/13/chartex" xmlns:cx8="http://schemas.microsoft.com/office/drawing/2016/5/14/chartex" xmlns:mc="http://schemas.openxmlformats.org/markup-compatibility/2006" xmlns:aink="http://schemas.microsoft.com/office/drawing/2016/ink" xmlns:am3d="http://schemas.microsoft.com/office/drawing/2017/model3d" xmlns:o="urn:schemas-microsoft-com:office:office" xmlns:oel="http://schemas.microsoft.com/office/2019/extlst" xmlns:r="http://schemas.openxmlformats.org/officeDocument/2006/relationships" xmlns:m="http://schemas.openxmlformats.org/officeDocument/2006/math" xmlns:v="urn:schemas-microsoft-com:vml" xmlns:wp14="http://schemas.microsoft.com/office/word/2010/wordprocessingDrawing" xmlns:wp="http://schemas.openxmlformats.org/drawingml/2006/wordprocessingDrawing" xmlns:w10="urn:schemas-microsoft-com:office:word" xmlns:w="http://schemas.openxmlformats.org/wordprocessingml/2006/main" xmlns:w14="http://schemas.microsoft.com/office/word/2010/wordml" xmlns:w15="http://schemas.microsoft.com/office/word/2012/wordml" xmlns:w16cex="http://schemas.microsoft.com/office/word/2018/wordml/cex" xmlns:w16cid="http://schemas.microsoft.com/office/word/2016/wordml/cid" xmlns:w16="http://schemas.microsoft.com/office/word/2018/wordml" xmlns:w16sdtdh="http://schemas.microsoft.com/office/word/2020/wordml/sdtdatahash" xmlns:w16se="http://schemas.microsoft.com/office/word/2015/wordml/symex" xmlns:wpg="http://schemas.microsoft.com/office/word/2010/wordprocessingGroup" xmlns:wpi="http://schemas.microsoft.com/office/word/2010/wordprocessingInk" xmlns:wne="http://schemas.microsoft.com/office/word/2006/wordml" xmlns:wps="http://schemas.microsoft.com/office/word/2010/wordprocessingShape" mc:Ignorable="w14 w15 w16se w16cid w16 w16cex w16sdtdh wp14">
+<w:endnotes xmlns:wpc="http://schemas.microsoft.com/office/word/2010/wordprocessingCanvas" xmlns:cx="http://schemas.microsoft.com/office/drawing/2014/chartex" xmlns:cx1="http://schemas.microsoft.com/office/drawing/2015/9/8/chartex" xmlns:cx2="http://schemas.microsoft.com/office/drawing/2015/10/21/chartex" xmlns:cx3="http://schemas.microsoft.com/office/drawing/2016/5/9/chartex" xmlns:cx4="http://schemas.microsoft.com/office/drawing/2016/5/10/chartex" xmlns:cx5="http://schemas.microsoft.com/office/drawing/2016/5/11/chartex" xmlns:cx6="http://schemas.microsoft.com/office/drawing/2016/5/12/chartex" xmlns:cx7="http://schemas.microsoft.com/office/drawing/2016/5/13/chartex" xmlns:cx8="http://schemas.microsoft.com/office/drawing/2016/5/14/chartex" xmlns:mc="http://schemas.openxmlformats.org/markup-compatibility/2006" xmlns:aink="http://schemas.microsoft.com/office/drawing/2016/ink" xmlns:am3d="http://schemas.microsoft.com/office/drawing/2017/model3d" xmlns:o="urn:schemas-microsoft-com:office:office" xmlns:r="http://schemas.openxmlformats.org/officeDocument/2006/relationships" xmlns:m="http://schemas.openxmlformats.org/officeDocument/2006/math" xmlns:v="urn:schemas-microsoft-com:vml" xmlns:wp14="http://schemas.microsoft.com/office/word/2010/wordprocessingDrawing" xmlns:wp="http://schemas.openxmlformats.org/drawingml/2006/wordprocessingDrawing" xmlns:w10="urn:schemas-microsoft-com:office:word" xmlns:w="http://schemas.openxmlformats.org/wordprocessingml/2006/main" xmlns:w14="http://schemas.microsoft.com/office/word/2010/wordml" xmlns:w15="http://schemas.microsoft.com/office/word/2012/wordml" xmlns:w16cex="http://schemas.microsoft.com/office/word/2018/wordml/cex" xmlns:w16cid="http://schemas.microsoft.com/office/word/2016/wordml/cid" xmlns:w16="http://schemas.microsoft.com/office/word/2018/wordml" xmlns:w16sdtdh="http://schemas.microsoft.com/office/word/2020/wordml/sdtdatahash" xmlns:w16se="http://schemas.microsoft.com/office/word/2015/wordml/symex" xmlns:wpg="http://schemas.microsoft.com/office/word/2010/wordprocessingGroup" xmlns:wpi="http://schemas.microsoft.com/office/word/2010/wordprocessingInk" xmlns:wne="http://schemas.microsoft.com/office/word/2006/wordml" xmlns:wps="http://schemas.microsoft.com/office/word/2010/wordprocessingShape" mc:Ignorable="w14 w15 w16se w16cid w16 w16cex w16sdtdh wp14">
   <w:endnote w:type="separator" w:id="-1">
     <w:p>
       <w:r>
@@ -5602,7 +8460,7 @@
 </file>
 
 <file path=word/footnotes.xml><?xml version="1.0" encoding="utf-8"?>
-<w:footnotes xmlns:wpc="http://schemas.microsoft.com/office/word/2010/wordprocessingCanvas" xmlns:cx="http://schemas.microsoft.com/office/drawing/2014/chartex" xmlns:cx1="http://schemas.microsoft.com/office/drawing/2015/9/8/chartex" xmlns:cx2="http://schemas.microsoft.com/office/drawing/2015/10/21/chartex" xmlns:cx3="http://schemas.microsoft.com/office/drawing/2016/5/9/chartex" xmlns:cx4="http://schemas.microsoft.com/office/drawing/2016/5/10/chartex" xmlns:cx5="http://schemas.microsoft.com/office/drawing/2016/5/11/chartex" xmlns:cx6="http://schemas.microsoft.com/office/drawing/2016/5/12/chartex" xmlns:cx7="http://schemas.microsoft.com/office/drawing/2016/5/13/chartex" xmlns:cx8="http://schemas.microsoft.com/office/drawing/2016/5/14/chartex" xmlns:mc="http://schemas.openxmlformats.org/markup-compatibility/2006" xmlns:aink="http://schemas.microsoft.com/office/drawing/2016/ink" xmlns:am3d="http://schemas.microsoft.com/office/drawing/2017/model3d" xmlns:o="urn:schemas-microsoft-com:office:office" xmlns:oel="http://schemas.microsoft.com/office/2019/extlst" xmlns:r="http://schemas.openxmlformats.org/officeDocument/2006/relationships" xmlns:m="http://schemas.openxmlformats.org/officeDocument/2006/math" xmlns:v="urn:schemas-microsoft-com:vml" xmlns:wp14="http://schemas.microsoft.com/office/word/2010/wordprocessingDrawing" xmlns:wp="http://schemas.openxmlformats.org/drawingml/2006/wordprocessingDrawing" xmlns:w10="urn:schemas-microsoft-com:office:word" xmlns:w="http://schemas.openxmlformats.org/wordprocessingml/2006/main" xmlns:w14="http://schemas.microsoft.com/office/word/2010/wordml" xmlns:w15="http://schemas.microsoft.com/office/word/2012/wordml" xmlns:w16cex="http://schemas.microsoft.com/office/word/2018/wordml/cex" xmlns:w16cid="http://schemas.microsoft.com/office/word/2016/wordml/cid" xmlns:w16="http://schemas.microsoft.com/office/word/2018/wordml" xmlns:w16sdtdh="http://schemas.microsoft.com/office/word/2020/wordml/sdtdatahash" xmlns:w16se="http://schemas.microsoft.com/office/word/2015/wordml/symex" xmlns:wpg="http://schemas.microsoft.com/office/word/2010/wordprocessingGroup" xmlns:wpi="http://schemas.microsoft.com/office/word/2010/wordprocessingInk" xmlns:wne="http://schemas.microsoft.com/office/word/2006/wordml" xmlns:wps="http://schemas.microsoft.com/office/word/2010/wordprocessingShape" mc:Ignorable="w14 w15 w16se w16cid w16 w16cex w16sdtdh wp14">
+<w:footnotes xmlns:wpc="http://schemas.microsoft.com/office/word/2010/wordprocessingCanvas" xmlns:cx="http://schemas.microsoft.com/office/drawing/2014/chartex" xmlns:cx1="http://schemas.microsoft.com/office/drawing/2015/9/8/chartex" xmlns:cx2="http://schemas.microsoft.com/office/drawing/2015/10/21/chartex" xmlns:cx3="http://schemas.microsoft.com/office/drawing/2016/5/9/chartex" xmlns:cx4="http://schemas.microsoft.com/office/drawing/2016/5/10/chartex" xmlns:cx5="http://schemas.microsoft.com/office/drawing/2016/5/11/chartex" xmlns:cx6="http://schemas.microsoft.com/office/drawing/2016/5/12/chartex" xmlns:cx7="http://schemas.microsoft.com/office/drawing/2016/5/13/chartex" xmlns:cx8="http://schemas.microsoft.com/office/drawing/2016/5/14/chartex" xmlns:mc="http://schemas.openxmlformats.org/markup-compatibility/2006" xmlns:aink="http://schemas.microsoft.com/office/drawing/2016/ink" xmlns:am3d="http://schemas.microsoft.com/office/drawing/2017/model3d" xmlns:o="urn:schemas-microsoft-com:office:office" xmlns:r="http://schemas.openxmlformats.org/officeDocument/2006/relationships" xmlns:m="http://schemas.openxmlformats.org/officeDocument/2006/math" xmlns:v="urn:schemas-microsoft-com:vml" xmlns:wp14="http://schemas.microsoft.com/office/word/2010/wordprocessingDrawing" xmlns:wp="http://schemas.openxmlformats.org/drawingml/2006/wordprocessingDrawing" xmlns:w10="urn:schemas-microsoft-com:office:word" xmlns:w="http://schemas.openxmlformats.org/wordprocessingml/2006/main" xmlns:w14="http://schemas.microsoft.com/office/word/2010/wordml" xmlns:w15="http://schemas.microsoft.com/office/word/2012/wordml" xmlns:w16cex="http://schemas.microsoft.com/office/word/2018/wordml/cex" xmlns:w16cid="http://schemas.microsoft.com/office/word/2016/wordml/cid" xmlns:w16="http://schemas.microsoft.com/office/word/2018/wordml" xmlns:w16sdtdh="http://schemas.microsoft.com/office/word/2020/wordml/sdtdatahash" xmlns:w16se="http://schemas.microsoft.com/office/word/2015/wordml/symex" xmlns:wpg="http://schemas.microsoft.com/office/word/2010/wordprocessingGroup" xmlns:wpi="http://schemas.microsoft.com/office/word/2010/wordprocessingInk" xmlns:wne="http://schemas.microsoft.com/office/word/2006/wordml" xmlns:wps="http://schemas.microsoft.com/office/word/2010/wordprocessingShape" mc:Ignorable="w14 w15 w16se w16cid w16 w16cex w16sdtdh wp14">
   <w:footnote w:type="separator" w:id="-1">
     <w:p>
       <w:r>
@@ -5621,7 +8479,7 @@
 </file>
 
 <file path=word/header1.xml><?xml version="1.0" encoding="utf-8"?>
-<w:hdr xmlns:wpc="http://schemas.microsoft.com/office/word/2010/wordprocessingCanvas" xmlns:cx="http://schemas.microsoft.com/office/drawing/2014/chartex" xmlns:cx1="http://schemas.microsoft.com/office/drawing/2015/9/8/chartex" xmlns:cx2="http://schemas.microsoft.com/office/drawing/2015/10/21/chartex" xmlns:cx3="http://schemas.microsoft.com/office/drawing/2016/5/9/chartex" xmlns:cx4="http://schemas.microsoft.com/office/drawing/2016/5/10/chartex" xmlns:cx5="http://schemas.microsoft.com/office/drawing/2016/5/11/chartex" xmlns:cx6="http://schemas.microsoft.com/office/drawing/2016/5/12/chartex" xmlns:cx7="http://schemas.microsoft.com/office/drawing/2016/5/13/chartex" xmlns:cx8="http://schemas.microsoft.com/office/drawing/2016/5/14/chartex" xmlns:mc="http://schemas.openxmlformats.org/markup-compatibility/2006" xmlns:aink="http://schemas.microsoft.com/office/drawing/2016/ink" xmlns:am3d="http://schemas.microsoft.com/office/drawing/2017/model3d" xmlns:o="urn:schemas-microsoft-com:office:office" xmlns:oel="http://schemas.microsoft.com/office/2019/extlst" xmlns:r="http://schemas.openxmlformats.org/officeDocument/2006/relationships" xmlns:m="http://schemas.openxmlformats.org/officeDocument/2006/math" xmlns:v="urn:schemas-microsoft-com:vml" xmlns:wp14="http://schemas.microsoft.com/office/word/2010/wordprocessingDrawing" xmlns:wp="http://schemas.openxmlformats.org/drawingml/2006/wordprocessingDrawing" xmlns:w10="urn:schemas-microsoft-com:office:word" xmlns:w="http://schemas.openxmlformats.org/wordprocessingml/2006/main" xmlns:w14="http://schemas.microsoft.com/office/word/2010/wordml" xmlns:w15="http://schemas.microsoft.com/office/word/2012/wordml" xmlns:w16cex="http://schemas.microsoft.com/office/word/2018/wordml/cex" xmlns:w16cid="http://schemas.microsoft.com/office/word/2016/wordml/cid" xmlns:w16="http://schemas.microsoft.com/office/word/2018/wordml" xmlns:w16sdtdh="http://schemas.microsoft.com/office/word/2020/wordml/sdtdatahash" xmlns:w16se="http://schemas.microsoft.com/office/word/2015/wordml/symex" xmlns:wpg="http://schemas.microsoft.com/office/word/2010/wordprocessingGroup" xmlns:wpi="http://schemas.microsoft.com/office/word/2010/wordprocessingInk" xmlns:wne="http://schemas.microsoft.com/office/word/2006/wordml" xmlns:wps="http://schemas.microsoft.com/office/word/2010/wordprocessingShape" mc:Ignorable="w14 w15 w16se w16cid w16 w16cex w16sdtdh wp14">
+<w:hdr xmlns:wpc="http://schemas.microsoft.com/office/word/2010/wordprocessingCanvas" xmlns:cx="http://schemas.microsoft.com/office/drawing/2014/chartex" xmlns:cx1="http://schemas.microsoft.com/office/drawing/2015/9/8/chartex" xmlns:cx2="http://schemas.microsoft.com/office/drawing/2015/10/21/chartex" xmlns:cx3="http://schemas.microsoft.com/office/drawing/2016/5/9/chartex" xmlns:cx4="http://schemas.microsoft.com/office/drawing/2016/5/10/chartex" xmlns:cx5="http://schemas.microsoft.com/office/drawing/2016/5/11/chartex" xmlns:cx6="http://schemas.microsoft.com/office/drawing/2016/5/12/chartex" xmlns:cx7="http://schemas.microsoft.com/office/drawing/2016/5/13/chartex" xmlns:cx8="http://schemas.microsoft.com/office/drawing/2016/5/14/chartex" xmlns:mc="http://schemas.openxmlformats.org/markup-compatibility/2006" xmlns:aink="http://schemas.microsoft.com/office/drawing/2016/ink" xmlns:am3d="http://schemas.microsoft.com/office/drawing/2017/model3d" xmlns:o="urn:schemas-microsoft-com:office:office" xmlns:r="http://schemas.openxmlformats.org/officeDocument/2006/relationships" xmlns:m="http://schemas.openxmlformats.org/officeDocument/2006/math" xmlns:v="urn:schemas-microsoft-com:vml" xmlns:wp14="http://schemas.microsoft.com/office/word/2010/wordprocessingDrawing" xmlns:wp="http://schemas.openxmlformats.org/drawingml/2006/wordprocessingDrawing" xmlns:w10="urn:schemas-microsoft-com:office:word" xmlns:w="http://schemas.openxmlformats.org/wordprocessingml/2006/main" xmlns:w14="http://schemas.microsoft.com/office/word/2010/wordml" xmlns:w15="http://schemas.microsoft.com/office/word/2012/wordml" xmlns:w16cex="http://schemas.microsoft.com/office/word/2018/wordml/cex" xmlns:w16cid="http://schemas.microsoft.com/office/word/2016/wordml/cid" xmlns:w16="http://schemas.microsoft.com/office/word/2018/wordml" xmlns:w16sdtdh="http://schemas.microsoft.com/office/word/2020/wordml/sdtdatahash" xmlns:w16se="http://schemas.microsoft.com/office/word/2015/wordml/symex" xmlns:wpg="http://schemas.microsoft.com/office/word/2010/wordprocessingGroup" xmlns:wpi="http://schemas.microsoft.com/office/word/2010/wordprocessingInk" xmlns:wne="http://schemas.microsoft.com/office/word/2006/wordml" xmlns:wps="http://schemas.microsoft.com/office/word/2010/wordprocessingShape" mc:Ignorable="w14 w15 w16se w16cid w16 w16cex w16sdtdh wp14">
   <w:p>
     <w:pPr>
       <w:pBdr>
@@ -5979,7 +8837,7 @@
 </file>
 
 <file path=word/numbering.xml><?xml version="1.0" encoding="utf-8"?>
-<w:numbering xmlns:wpc="http://schemas.microsoft.com/office/word/2010/wordprocessingCanvas" xmlns:cx="http://schemas.microsoft.com/office/drawing/2014/chartex" xmlns:cx1="http://schemas.microsoft.com/office/drawing/2015/9/8/chartex" xmlns:cx2="http://schemas.microsoft.com/office/drawing/2015/10/21/chartex" xmlns:cx3="http://schemas.microsoft.com/office/drawing/2016/5/9/chartex" xmlns:cx4="http://schemas.microsoft.com/office/drawing/2016/5/10/chartex" xmlns:cx5="http://schemas.microsoft.com/office/drawing/2016/5/11/chartex" xmlns:cx6="http://schemas.microsoft.com/office/drawing/2016/5/12/chartex" xmlns:cx7="http://schemas.microsoft.com/office/drawing/2016/5/13/chartex" xmlns:cx8="http://schemas.microsoft.com/office/drawing/2016/5/14/chartex" xmlns:mc="http://schemas.openxmlformats.org/markup-compatibility/2006" xmlns:aink="http://schemas.microsoft.com/office/drawing/2016/ink" xmlns:am3d="http://schemas.microsoft.com/office/drawing/2017/model3d" xmlns:o="urn:schemas-microsoft-com:office:office" xmlns:oel="http://schemas.microsoft.com/office/2019/extlst" xmlns:r="http://schemas.openxmlformats.org/officeDocument/2006/relationships" xmlns:m="http://schemas.openxmlformats.org/officeDocument/2006/math" xmlns:v="urn:schemas-microsoft-com:vml" xmlns:wp14="http://schemas.microsoft.com/office/word/2010/wordprocessingDrawing" xmlns:wp="http://schemas.openxmlformats.org/drawingml/2006/wordprocessingDrawing" xmlns:w10="urn:schemas-microsoft-com:office:word" xmlns:w="http://schemas.openxmlformats.org/wordprocessingml/2006/main" xmlns:w14="http://schemas.microsoft.com/office/word/2010/wordml" xmlns:w15="http://schemas.microsoft.com/office/word/2012/wordml" xmlns:w16cex="http://schemas.microsoft.com/office/word/2018/wordml/cex" xmlns:w16cid="http://schemas.microsoft.com/office/word/2016/wordml/cid" xmlns:w16="http://schemas.microsoft.com/office/word/2018/wordml" xmlns:w16sdtdh="http://schemas.microsoft.com/office/word/2020/wordml/sdtdatahash" xmlns:w16se="http://schemas.microsoft.com/office/word/2015/wordml/symex" xmlns:wpg="http://schemas.microsoft.com/office/word/2010/wordprocessingGroup" xmlns:wpi="http://schemas.microsoft.com/office/word/2010/wordprocessingInk" xmlns:wne="http://schemas.microsoft.com/office/word/2006/wordml" xmlns:wps="http://schemas.microsoft.com/office/word/2010/wordprocessingShape" mc:Ignorable="w14 w15 w16se w16cid w16 w16cex w16sdtdh wp14">
+<w:numbering xmlns:wpc="http://schemas.microsoft.com/office/word/2010/wordprocessingCanvas" xmlns:cx="http://schemas.microsoft.com/office/drawing/2014/chartex" xmlns:cx1="http://schemas.microsoft.com/office/drawing/2015/9/8/chartex" xmlns:cx2="http://schemas.microsoft.com/office/drawing/2015/10/21/chartex" xmlns:cx3="http://schemas.microsoft.com/office/drawing/2016/5/9/chartex" xmlns:cx4="http://schemas.microsoft.com/office/drawing/2016/5/10/chartex" xmlns:cx5="http://schemas.microsoft.com/office/drawing/2016/5/11/chartex" xmlns:cx6="http://schemas.microsoft.com/office/drawing/2016/5/12/chartex" xmlns:cx7="http://schemas.microsoft.com/office/drawing/2016/5/13/chartex" xmlns:cx8="http://schemas.microsoft.com/office/drawing/2016/5/14/chartex" xmlns:mc="http://schemas.openxmlformats.org/markup-compatibility/2006" xmlns:aink="http://schemas.microsoft.com/office/drawing/2016/ink" xmlns:am3d="http://schemas.microsoft.com/office/drawing/2017/model3d" xmlns:o="urn:schemas-microsoft-com:office:office" xmlns:r="http://schemas.openxmlformats.org/officeDocument/2006/relationships" xmlns:m="http://schemas.openxmlformats.org/officeDocument/2006/math" xmlns:v="urn:schemas-microsoft-com:vml" xmlns:wp14="http://schemas.microsoft.com/office/word/2010/wordprocessingDrawing" xmlns:wp="http://schemas.openxmlformats.org/drawingml/2006/wordprocessingDrawing" xmlns:w10="urn:schemas-microsoft-com:office:word" xmlns:w="http://schemas.openxmlformats.org/wordprocessingml/2006/main" xmlns:w14="http://schemas.microsoft.com/office/word/2010/wordml" xmlns:w15="http://schemas.microsoft.com/office/word/2012/wordml" xmlns:w16cex="http://schemas.microsoft.com/office/word/2018/wordml/cex" xmlns:w16cid="http://schemas.microsoft.com/office/word/2016/wordml/cid" xmlns:w16="http://schemas.microsoft.com/office/word/2018/wordml" xmlns:w16sdtdh="http://schemas.microsoft.com/office/word/2020/wordml/sdtdatahash" xmlns:w16se="http://schemas.microsoft.com/office/word/2015/wordml/symex" xmlns:wpg="http://schemas.microsoft.com/office/word/2010/wordprocessingGroup" xmlns:wpi="http://schemas.microsoft.com/office/word/2010/wordprocessingInk" xmlns:wne="http://schemas.microsoft.com/office/word/2006/wordml" xmlns:wps="http://schemas.microsoft.com/office/word/2010/wordprocessingShape" mc:Ignorable="w14 w15 w16se w16cid w16 w16cex w16sdtdh wp14">
   <w:abstractNum w:abstractNumId="0" w15:restartNumberingAfterBreak="0">
     <w:nsid w:val="2C1A1987"/>
     <w:multiLevelType w:val="multilevel"/>

</xml_diff>

<commit_message>
Changes to be committed: 	modified:   E3IN_L3_DOC_TYPE_Journal_du_projet_v001_1_1.docx
</commit_message>
<xml_diff>
--- a/E3IN_L3_DOC_TYPE_Journal_du_projet_v001_1_1.docx
+++ b/E3IN_L3_DOC_TYPE_Journal_du_projet_v001_1_1.docx
@@ -10,7 +10,7 @@
           <w:noProof/>
         </w:rPr>
         <w:drawing>
-          <wp:inline distT="114300" distB="114300" distL="114300" distR="114300" wp14:anchorId="7996A9E7" wp14:editId="7996A9E8">
+          <wp:inline distT="114300" distB="114300" distL="114300" distR="114300" wp14:anchorId="7893DF4E" wp14:editId="5BEAAE97">
             <wp:extent cx="1819275" cy="571500"/>
             <wp:effectExtent l="0" t="0" r="0" b="0"/>
             <wp:docPr id="13" name="image5.png"/>
@@ -69,7 +69,7 @@
         <mc:AlternateContent>
           <mc:Choice Requires="wps">
             <w:drawing>
-              <wp:anchor distT="0" distB="0" distL="114300" distR="114300" simplePos="0" relativeHeight="251660288" behindDoc="0" locked="0" layoutInCell="1" hidden="0" allowOverlap="1" wp14:anchorId="7996A9ED" wp14:editId="1B6AD9F7">
+              <wp:anchor distT="0" distB="0" distL="114300" distR="114300" simplePos="0" relativeHeight="251661312" behindDoc="0" locked="0" layoutInCell="1" hidden="0" allowOverlap="1" wp14:anchorId="5538CF6A" wp14:editId="7F79F94F">
                 <wp:simplePos x="0" y="0"/>
                 <wp:positionH relativeFrom="column">
                   <wp:posOffset>314960</wp:posOffset>
@@ -137,31 +137,7 @@
                               <w:textDirection w:val="btLr"/>
                             </w:pPr>
                             <w:r>
-                              <w:t>Celui-ci consiste à</w:t>
-                            </w:r>
-                            <w:r>
-                              <w:t xml:space="preserve"> éclater </w:t>
-                            </w:r>
-                            <w:r>
-                              <w:t>des insecte</w:t>
-                            </w:r>
-                            <w:r>
-                              <w:t>s</w:t>
-                            </w:r>
-                            <w:r>
-                              <w:t xml:space="preserve"> à l’aide</w:t>
-                            </w:r>
-                            <w:r>
-                              <w:t xml:space="preserve"> de balle</w:t>
-                            </w:r>
-                            <w:r>
-                              <w:t xml:space="preserve"> que lancerons les joueurs</w:t>
-                            </w:r>
-                            <w:r>
-                              <w:t xml:space="preserve">, </w:t>
-                            </w:r>
-                            <w:r>
-                              <w:t>ils devront néanmoins ne pas toucher les papillons, sinon pénalité !</w:t>
+                              <w:t>Celui-ci consiste à éclater des insectes à l’aide de balle que lancerons les joueurs, ils devront néanmoins ne pas toucher les papillons sous peine de recevoir une pénalité !</w:t>
                             </w:r>
                           </w:p>
                           <w:p>
@@ -169,13 +145,7 @@
                               <w:textDirection w:val="btLr"/>
                             </w:pPr>
                             <w:r>
-                              <w:t xml:space="preserve">Pour éliminer les insectes, les joueurs devront lancer </w:t>
-                            </w:r>
-                            <w:r>
-                              <w:t>d</w:t>
-                            </w:r>
-                            <w:r>
-                              <w:t>es balles sur le mur là ou seront les insectes.</w:t>
+                              <w:t>Pour éliminer les insectes, les joueurs devront lancer des balles sur le mur là ou seront les insectes.</w:t>
                             </w:r>
                           </w:p>
                           <w:p>
@@ -207,7 +177,7 @@
           </mc:Choice>
           <mc:Fallback>
             <w:pict>
-              <v:rect w14:anchorId="7996A9ED" id="Rectangle 10" o:spid="_x0000_s1026" style="position:absolute;margin-left:24.8pt;margin-top:139pt;width:434.25pt;height:106.5pt;z-index:251660288;visibility:visible;mso-wrap-style:square;mso-width-percent:0;mso-height-percent:0;mso-wrap-distance-left:9pt;mso-wrap-distance-top:0;mso-wrap-distance-right:9pt;mso-wrap-distance-bottom:0;mso-position-horizontal:absolute;mso-position-horizontal-relative:text;mso-position-vertical:absolute;mso-position-vertical-relative:text;mso-width-percent:0;mso-height-percent:0;mso-width-relative:margin;mso-height-relative:margin;v-text-anchor:top" o:gfxdata="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" fillcolor="white [3201]" stroked="f">
+              <v:rect w14:anchorId="5538CF6A" id="Rectangle 10" o:spid="_x0000_s1026" style="position:absolute;margin-left:24.8pt;margin-top:139pt;width:434.25pt;height:106.5pt;z-index:251661312;visibility:visible;mso-wrap-style:square;mso-width-percent:0;mso-height-percent:0;mso-wrap-distance-left:9pt;mso-wrap-distance-top:0;mso-wrap-distance-right:9pt;mso-wrap-distance-bottom:0;mso-position-horizontal:absolute;mso-position-horizontal-relative:text;mso-position-vertical:absolute;mso-position-vertical-relative:text;mso-width-percent:0;mso-height-percent:0;mso-width-relative:margin;mso-height-relative:margin;v-text-anchor:top" o:gfxdata="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" fillcolor="white [3201]" stroked="f">
                 <v:textbox inset="2.53958mm,1.2694mm,2.53958mm,1.2694mm">
                   <w:txbxContent>
                     <w:p>
@@ -244,31 +214,7 @@
                         <w:textDirection w:val="btLr"/>
                       </w:pPr>
                       <w:r>
-                        <w:t>Celui-ci consiste à</w:t>
-                      </w:r>
-                      <w:r>
-                        <w:t xml:space="preserve"> éclater </w:t>
-                      </w:r>
-                      <w:r>
-                        <w:t>des insecte</w:t>
-                      </w:r>
-                      <w:r>
-                        <w:t>s</w:t>
-                      </w:r>
-                      <w:r>
-                        <w:t xml:space="preserve"> à l’aide</w:t>
-                      </w:r>
-                      <w:r>
-                        <w:t xml:space="preserve"> de balle</w:t>
-                      </w:r>
-                      <w:r>
-                        <w:t xml:space="preserve"> que lancerons les joueurs</w:t>
-                      </w:r>
-                      <w:r>
-                        <w:t xml:space="preserve">, </w:t>
-                      </w:r>
-                      <w:r>
-                        <w:t>ils devront néanmoins ne pas toucher les papillons, sinon pénalité !</w:t>
+                        <w:t>Celui-ci consiste à éclater des insectes à l’aide de balle que lancerons les joueurs, ils devront néanmoins ne pas toucher les papillons sous peine de recevoir une pénalité !</w:t>
                       </w:r>
                     </w:p>
                     <w:p>
@@ -276,13 +222,7 @@
                         <w:textDirection w:val="btLr"/>
                       </w:pPr>
                       <w:r>
-                        <w:t xml:space="preserve">Pour éliminer les insectes, les joueurs devront lancer </w:t>
-                      </w:r>
-                      <w:r>
-                        <w:t>d</w:t>
-                      </w:r>
-                      <w:r>
-                        <w:t>es balles sur le mur là ou seront les insectes.</w:t>
+                        <w:t>Pour éliminer les insectes, les joueurs devront lancer des balles sur le mur là ou seront les insectes.</w:t>
                       </w:r>
                     </w:p>
                     <w:p>
@@ -309,7 +249,7 @@
         <mc:AlternateContent>
           <mc:Choice Requires="wps">
             <w:drawing>
-              <wp:anchor distT="0" distB="0" distL="114300" distR="114300" simplePos="0" relativeHeight="251659264" behindDoc="0" locked="0" layoutInCell="1" hidden="0" allowOverlap="1" wp14:anchorId="7996A9EB" wp14:editId="76E26F65">
+              <wp:anchor distT="0" distB="0" distL="114300" distR="114300" simplePos="0" relativeHeight="251660288" behindDoc="0" locked="0" layoutInCell="1" hidden="0" allowOverlap="1" wp14:anchorId="055E49CF" wp14:editId="0D42324A">
                 <wp:simplePos x="0" y="0"/>
                 <wp:positionH relativeFrom="column">
                   <wp:posOffset>304800</wp:posOffset>
@@ -363,25 +303,7 @@
                               <w:rPr>
                                 <w:color w:val="000000"/>
                               </w:rPr>
-                              <w:t>L3 – 20</w:t>
-                            </w:r>
-                            <w:r>
-                              <w:rPr>
-                                <w:color w:val="000000"/>
-                              </w:rPr>
-                              <w:t>22</w:t>
-                            </w:r>
-                            <w:r>
-                              <w:rPr>
-                                <w:color w:val="000000"/>
-                              </w:rPr>
-                              <w:t xml:space="preserve"> –</w:t>
-                            </w:r>
-                            <w:r>
-                              <w:rPr>
-                                <w:color w:val="000000"/>
-                              </w:rPr>
-                              <w:t xml:space="preserve"> RICHAUD Gautier – DAOUT Adrien – DOMAIN Valentin</w:t>
+                              <w:t>L3 – 2022 – RICHAUD Gautier – DAOUT Adrien – DOMAIN Valentin</w:t>
                             </w:r>
                           </w:p>
                           <w:p>
@@ -410,7 +332,7 @@
           </mc:Choice>
           <mc:Fallback>
             <w:pict>
-              <v:rect w14:anchorId="7996A9EB" id="Rectangle 12" o:spid="_x0000_s1027" style="position:absolute;margin-left:24pt;margin-top:250.5pt;width:432.75pt;height:64.5pt;z-index:251659264;visibility:visible;mso-wrap-style:square;mso-wrap-distance-left:9pt;mso-wrap-distance-top:0;mso-wrap-distance-right:9pt;mso-wrap-distance-bottom:0;mso-position-horizontal:absolute;mso-position-horizontal-relative:text;mso-position-vertical:absolute;mso-position-vertical-relative:text;v-text-anchor:top" o:gfxdata="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" fillcolor="white [3201]" stroked="f">
+              <v:rect w14:anchorId="055E49CF" id="Rectangle 12" o:spid="_x0000_s1027" style="position:absolute;margin-left:24pt;margin-top:250.5pt;width:432.75pt;height:64.5pt;z-index:251660288;visibility:visible;mso-wrap-style:square;mso-wrap-distance-left:9pt;mso-wrap-distance-top:0;mso-wrap-distance-right:9pt;mso-wrap-distance-bottom:0;mso-position-horizontal:absolute;mso-position-horizontal-relative:text;mso-position-vertical:absolute;mso-position-vertical-relative:text;v-text-anchor:top" o:gfxdata="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" fillcolor="white [3201]" stroked="f">
                 <v:textbox inset="2.53958mm,1.2694mm,2.53958mm,1.2694mm">
                   <w:txbxContent>
                     <w:p>
@@ -433,25 +355,7 @@
                         <w:rPr>
                           <w:color w:val="000000"/>
                         </w:rPr>
-                        <w:t>L3 – 20</w:t>
-                      </w:r>
-                      <w:r>
-                        <w:rPr>
-                          <w:color w:val="000000"/>
-                        </w:rPr>
-                        <w:t>22</w:t>
-                      </w:r>
-                      <w:r>
-                        <w:rPr>
-                          <w:color w:val="000000"/>
-                        </w:rPr>
-                        <w:t xml:space="preserve"> –</w:t>
-                      </w:r>
-                      <w:r>
-                        <w:rPr>
-                          <w:color w:val="000000"/>
-                        </w:rPr>
-                        <w:t xml:space="preserve"> RICHAUD Gautier – DAOUT Adrien – DOMAIN Valentin</w:t>
+                        <w:t>L3 – 2022 – RICHAUD Gautier – DAOUT Adrien – DOMAIN Valentin</w:t>
                       </w:r>
                     </w:p>
                     <w:p>
@@ -484,7 +388,7 @@
         <mc:AlternateContent>
           <mc:Choice Requires="wps">
             <w:drawing>
-              <wp:anchor distT="0" distB="0" distL="114300" distR="114300" simplePos="0" relativeHeight="251658240" behindDoc="0" locked="0" layoutInCell="1" hidden="0" allowOverlap="1" wp14:anchorId="7996A9E9" wp14:editId="438B8A8B">
+              <wp:anchor distT="0" distB="0" distL="114300" distR="114300" simplePos="0" relativeHeight="251659264" behindDoc="0" locked="0" layoutInCell="1" hidden="0" allowOverlap="1" wp14:anchorId="3F8FFB2D" wp14:editId="11A3D354">
                 <wp:simplePos x="0" y="0"/>
                 <wp:positionH relativeFrom="column">
                   <wp:posOffset>304800</wp:posOffset>
@@ -563,7 +467,7 @@
           </mc:Choice>
           <mc:Fallback>
             <w:pict>
-              <v:rect w14:anchorId="7996A9E9" id="Rectangle 11" o:spid="_x0000_s1028" style="position:absolute;margin-left:24pt;margin-top:1pt;width:436.75pt;height:84.25pt;z-index:251658240;visibility:visible;mso-wrap-style:square;mso-wrap-distance-left:9pt;mso-wrap-distance-top:0;mso-wrap-distance-right:9pt;mso-wrap-distance-bottom:0;mso-position-horizontal:absolute;mso-position-horizontal-relative:text;mso-position-vertical:absolute;mso-position-vertical-relative:text;v-text-anchor:middle" o:gfxdata="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" fillcolor="#bbd6ee" strokecolor="#42719b" strokeweight="1pt">
+              <v:rect w14:anchorId="3F8FFB2D" id="Rectangle 11" o:spid="_x0000_s1028" style="position:absolute;margin-left:24pt;margin-top:1pt;width:436.75pt;height:84.25pt;z-index:251659264;visibility:visible;mso-wrap-style:square;mso-wrap-distance-left:9pt;mso-wrap-distance-top:0;mso-wrap-distance-right:9pt;mso-wrap-distance-bottom:0;mso-position-horizontal:absolute;mso-position-horizontal-relative:text;mso-position-vertical:absolute;mso-position-vertical-relative:text;v-text-anchor:middle" o:gfxdata="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" fillcolor="#bbd6ee" strokecolor="#42719b" strokeweight="1pt">
                 <v:stroke startarrowwidth="narrow" startarrowlength="short" endarrowwidth="narrow" endarrowlength="short"/>
                 <v:textbox inset="2.53958mm,1.2694mm,2.53958mm,1.2694mm">
                   <w:txbxContent>
@@ -607,7 +511,7 @@
         <mc:AlternateContent>
           <mc:Choice Requires="wps">
             <w:drawing>
-              <wp:anchor distT="0" distB="0" distL="114300" distR="114300" simplePos="0" relativeHeight="251661312" behindDoc="0" locked="0" layoutInCell="1" hidden="0" allowOverlap="1" wp14:anchorId="7996A9EF" wp14:editId="7996A9F0">
+              <wp:anchor distT="0" distB="0" distL="114300" distR="114300" simplePos="0" relativeHeight="251662336" behindDoc="0" locked="0" layoutInCell="1" hidden="0" allowOverlap="1" wp14:anchorId="54EEF928" wp14:editId="6ED963D9">
                 <wp:simplePos x="0" y="0"/>
                 <wp:positionH relativeFrom="column">
                   <wp:posOffset>304800</wp:posOffset>
@@ -663,13 +567,7 @@
                               <w:textDirection w:val="btLr"/>
                             </w:pPr>
                             <w:r>
-                              <w:t xml:space="preserve">Dernière de dernière date de modification : </w:t>
-                            </w:r>
-                            <w:r>
-                              <w:t>27</w:t>
-                            </w:r>
-                            <w:r>
-                              <w:t xml:space="preserve"> </w:t>
+                              <w:t xml:space="preserve">Dernière de dernière date de modification : 27 </w:t>
                             </w:r>
                             <w:proofErr w:type="gramStart"/>
                             <w:r>
@@ -693,7 +591,7 @@
           </mc:Choice>
           <mc:Fallback>
             <w:pict>
-              <v:rect w14:anchorId="7996A9EF" id="Rectangle 9" o:spid="_x0000_s1029" style="position:absolute;margin-left:24pt;margin-top:355pt;width:432.75pt;height:64.5pt;z-index:251661312;visibility:visible;mso-wrap-style:square;mso-wrap-distance-left:9pt;mso-wrap-distance-top:0;mso-wrap-distance-right:9pt;mso-wrap-distance-bottom:0;mso-position-horizontal:absolute;mso-position-horizontal-relative:text;mso-position-vertical:absolute;mso-position-vertical-relative:text;v-text-anchor:top" o:gfxdata="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" fillcolor="white [3201]" stroked="f">
+              <v:rect w14:anchorId="54EEF928" id="Rectangle 9" o:spid="_x0000_s1029" style="position:absolute;margin-left:24pt;margin-top:355pt;width:432.75pt;height:64.5pt;z-index:251662336;visibility:visible;mso-wrap-style:square;mso-wrap-distance-left:9pt;mso-wrap-distance-top:0;mso-wrap-distance-right:9pt;mso-wrap-distance-bottom:0;mso-position-horizontal:absolute;mso-position-horizontal-relative:text;mso-position-vertical:absolute;mso-position-vertical-relative:text;v-text-anchor:top" o:gfxdata="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" fillcolor="white [3201]" stroked="f">
                 <v:textbox inset="2.53958mm,1.2694mm,2.53958mm,1.2694mm">
                   <w:txbxContent>
                     <w:p>
@@ -718,13 +616,7 @@
                         <w:textDirection w:val="btLr"/>
                       </w:pPr>
                       <w:r>
-                        <w:t xml:space="preserve">Dernière de dernière date de modification : </w:t>
-                      </w:r>
-                      <w:r>
-                        <w:t>27</w:t>
-                      </w:r>
-                      <w:r>
-                        <w:t xml:space="preserve"> </w:t>
+                        <w:t xml:space="preserve">Dernière de dernière date de modification : 27 </w:t>
                       </w:r>
                       <w:proofErr w:type="gramStart"/>
                       <w:r>
@@ -783,7 +675,6 @@
           <w:docPartUnique/>
         </w:docPartObj>
       </w:sdtPr>
-      <w:sdtEndPr/>
       <w:sdtContent>
         <w:p>
           <w:pPr>
@@ -2388,15 +2279,7 @@
       <w:bookmarkStart w:id="1" w:name="_heading=h.30j0zll" w:colFirst="0" w:colLast="0"/>
       <w:bookmarkEnd w:id="1"/>
       <w:r>
-        <w:t xml:space="preserve">I.  </w:t>
-      </w:r>
-      <w:proofErr w:type="gramStart"/>
-      <w:r>
-        <w:t>INITIALISATION  du</w:t>
-      </w:r>
-      <w:proofErr w:type="gramEnd"/>
-      <w:r>
-        <w:t xml:space="preserve"> projet</w:t>
+        <w:t>I.  INITIALISATION du projet</w:t>
       </w:r>
     </w:p>
     <w:p>
@@ -2474,7 +2357,49 @@
         <w:rPr>
           <w:iCs/>
         </w:rPr>
-        <w:t>L3 E3IN GAUTIER Richaud</w:t>
+        <w:t xml:space="preserve">L3 E3IN </w:t>
+      </w:r>
+      <w:r>
+        <w:rPr>
+          <w:iCs/>
+        </w:rPr>
+        <w:t>RICHAUD</w:t>
+      </w:r>
+      <w:r>
+        <w:rPr>
+          <w:iCs/>
+        </w:rPr>
+        <w:t xml:space="preserve"> </w:t>
+      </w:r>
+      <w:r>
+        <w:rPr>
+          <w:iCs/>
+        </w:rPr>
+        <w:t>Gautier</w:t>
+      </w:r>
+      <w:r>
+        <w:rPr>
+          <w:iCs/>
+        </w:rPr>
+        <w:tab/>
+      </w:r>
+      <w:r>
+        <w:rPr>
+          <w:iCs/>
+        </w:rPr>
+        <w:tab/>
+      </w:r>
+      <w:r>
+        <w:rPr>
+          <w:iCs/>
+        </w:rPr>
+        <w:sym w:font="Wingdings" w:char="F0E0"/>
+      </w:r>
+      <w:r>
+        <w:rPr>
+          <w:iCs/>
+        </w:rPr>
+        <w:t xml:space="preserve"> Chef de Projet</w:t>
       </w:r>
     </w:p>
     <w:p>
@@ -2494,6 +2419,30 @@
         </w:rPr>
         <w:t>L3 E3IN DAOUT Adrien</w:t>
       </w:r>
+      <w:r>
+        <w:rPr>
+          <w:iCs/>
+        </w:rPr>
+        <w:tab/>
+      </w:r>
+      <w:r>
+        <w:rPr>
+          <w:iCs/>
+        </w:rPr>
+        <w:tab/>
+      </w:r>
+      <w:r>
+        <w:rPr>
+          <w:iCs/>
+        </w:rPr>
+        <w:sym w:font="Wingdings" w:char="F0E0"/>
+      </w:r>
+      <w:r>
+        <w:rPr>
+          <w:iCs/>
+        </w:rPr>
+        <w:t xml:space="preserve"> Directeur Artistique</w:t>
+      </w:r>
     </w:p>
     <w:p>
       <w:pPr>
@@ -2509,6 +2458,30 @@
         </w:rPr>
         <w:t>L3 E3IN DOMAIN Valentin</w:t>
       </w:r>
+      <w:r>
+        <w:rPr>
+          <w:iCs/>
+        </w:rPr>
+        <w:tab/>
+      </w:r>
+      <w:r>
+        <w:rPr>
+          <w:iCs/>
+        </w:rPr>
+        <w:tab/>
+      </w:r>
+      <w:r>
+        <w:rPr>
+          <w:iCs/>
+        </w:rPr>
+        <w:sym w:font="Wingdings" w:char="F0E0"/>
+      </w:r>
+      <w:r>
+        <w:rPr>
+          <w:iCs/>
+        </w:rPr>
+        <w:t xml:space="preserve"> Directeur Technique</w:t>
+      </w:r>
     </w:p>
     <w:p/>
     <w:p>
@@ -2597,45 +2570,12 @@
     <w:p/>
     <w:p>
       <w:r>
-        <w:t>Le produit demandé est un Jeu</w:t>
-      </w:r>
-      <w:r>
-        <w:t xml:space="preserve"> interactif et</w:t>
-      </w:r>
-      <w:r>
-        <w:t xml:space="preserve"> </w:t>
-      </w:r>
-      <w:r>
-        <w:t xml:space="preserve">pédagogique </w:t>
-      </w:r>
-      <w:r>
-        <w:t>dont la thématique est le sport.</w:t>
-      </w:r>
-    </w:p>
-    <w:p>
-      <w:r>
-        <w:t>L’objectif e</w:t>
-      </w:r>
-      <w:r>
-        <w:t xml:space="preserve">st d’éliminer les insectes </w:t>
-      </w:r>
-      <w:r>
-        <w:t>apparaissant</w:t>
-      </w:r>
-      <w:r>
-        <w:t xml:space="preserve"> </w:t>
-      </w:r>
-      <w:r>
-        <w:t>aléatoirement</w:t>
-      </w:r>
-      <w:r>
-        <w:t xml:space="preserve"> sur le mur avec </w:t>
-      </w:r>
-      <w:r>
-        <w:t>des balles. Chaque insecte éclater donne un certain nombre de point. Il faut éviter de tuer les papillons sinon pénalité.</w:t>
-      </w:r>
-      <w:r>
-        <w:t xml:space="preserve"> </w:t>
+        <w:t>Le produit demandé est un Jeu interactif et pédagogique dont la thématique est le sport.</w:t>
+      </w:r>
+    </w:p>
+    <w:p>
+      <w:r>
+        <w:t xml:space="preserve">L’objectif est d’éliminer les insectes apparaissant aléatoirement sur le mur avec des balles. Chaque insecte éclaté donne un certain nombre de points. Il faut éviter de tuer les papillons sous peine de recevoir une pénalité. </w:t>
       </w:r>
     </w:p>
     <w:p>
@@ -2734,76 +2674,37 @@
     <w:p/>
     <w:p>
       <w:r>
-        <w:t xml:space="preserve">La concurrence utilise des capteurs ou </w:t>
-      </w:r>
-      <w:r>
-        <w:t>des écrans tactiles pour les jeux interactifs</w:t>
-      </w:r>
-      <w:r>
-        <w:t>, ce matériel leur permet de détecter avec précision les interactions réalisées par les utilisateurs.</w:t>
-      </w:r>
-    </w:p>
-    <w:p/>
-    <w:p>
-      <w:r>
-        <w:t xml:space="preserve">Mis à part </w:t>
-      </w:r>
-      <w:r>
-        <w:t>le prix élevé de ces solutions, elle présente certain défaut vis-à-vis du cas présent.</w:t>
-      </w:r>
-    </w:p>
-    <w:p/>
-    <w:p>
-      <w:r>
-        <w:t>En effet, l’utilisation de balle sur écran tactile risque d’endommager l’écran faisant de celui-ci un matériel dont la durée de vie est pratiquement nul</w:t>
-      </w:r>
-      <w:r>
-        <w:t>. Il en va de même pour les capteurs, il y a une forte chance qu’un enfant envois une balle sur l’un des capteurs l’endommageant sur le coup.</w:t>
-      </w:r>
-    </w:p>
-    <w:p/>
-    <w:p>
-      <w:r>
-        <w:t>La répon</w:t>
-      </w:r>
-      <w:r>
-        <w:t>s</w:t>
-      </w:r>
-      <w:r>
-        <w:t xml:space="preserve">e de la concurrence est donc non </w:t>
-      </w:r>
-      <w:r>
-        <w:t>adaptée</w:t>
-      </w:r>
-      <w:r>
-        <w:t xml:space="preserve"> au cas présent.</w:t>
-      </w:r>
-    </w:p>
-    <w:p/>
-    <w:p>
-      <w:r>
-        <w:t>Notre produit à l’avantage d</w:t>
-      </w:r>
-      <w:r>
-        <w:t xml:space="preserve">e ne pas utiliser d’écran tactile ou de capteur. Nous utilisons à la place une caméra </w:t>
-      </w:r>
-      <w:r>
-        <w:t xml:space="preserve">avec une Intelligence Artificiel qui détectera le contact entre l’insecte et le ballon sur un mur sur lequel sera projeter </w:t>
-      </w:r>
-      <w:r>
-        <w:t>l’interface du jeu.</w:t>
-      </w:r>
-    </w:p>
-    <w:p/>
-    <w:p>
-      <w:r>
-        <w:t xml:space="preserve">La caméra étant fixé au niveau du projecteur, elle sera hors de </w:t>
-      </w:r>
-      <w:r>
-        <w:t>portée</w:t>
-      </w:r>
-      <w:r>
-        <w:t xml:space="preserve"> des enfants et des balles pouvant l’endommager.</w:t>
+        <w:t>La concurrence utilise des capteurs ou des écrans tactiles pour les jeux interactifs, ce matériel leur permet de détecter avec précision les interactions réalisées par les utilisateurs.</w:t>
+      </w:r>
+    </w:p>
+    <w:p/>
+    <w:p>
+      <w:r>
+        <w:t>Mis à part le prix élevé de ces solutions, elle présente certain défaut vis-à-vis du cas présent.</w:t>
+      </w:r>
+    </w:p>
+    <w:p/>
+    <w:p>
+      <w:r>
+        <w:t>En effet, l’utilisation de balle sur écran tactile risque d’endommager l’écran faisant de celui-ci un matériel dont la durée de vie est pratiquement nul. Il en va de même pour les capteurs, il y a une forte chance qu’un enfant envois une balle sur l’un des capteurs l’endommageant sur le coup.</w:t>
+      </w:r>
+    </w:p>
+    <w:p/>
+    <w:p>
+      <w:r>
+        <w:t>La réponse de la concurrence est donc non adaptée au cas présent.</w:t>
+      </w:r>
+    </w:p>
+    <w:p/>
+    <w:p>
+      <w:r>
+        <w:t>Notre produit à l’avantage de ne pas utiliser d’écran tactile ou de capteur. Nous utilisons à la place une caméra avec une Intelligence Artificiel qui détectera le contact entre l’insecte et le ballon sur un mur sur lequel sera projeter l’interface du jeu.</w:t>
+      </w:r>
+    </w:p>
+    <w:p/>
+    <w:p>
+      <w:r>
+        <w:t>Le matériel étant mobile, il est très simple de le mettre hors de portée des enfants et des balles pouvant l’endommager.</w:t>
       </w:r>
     </w:p>
     <w:p/>
@@ -2834,25 +2735,7 @@
           <w:i/>
           <w:color w:val="FF0000"/>
         </w:rPr>
-        <w:t xml:space="preserve"> une recherche de produits équivalents existants. Analysez les points forts et les points faibles des produits existants. Démontrez </w:t>
-      </w:r>
-      <w:r>
-        <w:rPr>
-          <w:b/>
-          <w:bCs/>
-          <w:i/>
-          <w:color w:val="FF0000"/>
-        </w:rPr>
-        <w:t>la valeur ajoutée</w:t>
-      </w:r>
-      <w:r>
-        <w:rPr>
-          <w:b/>
-          <w:bCs/>
-          <w:i/>
-          <w:color w:val="FF0000"/>
-        </w:rPr>
-        <w:t xml:space="preserve"> du produit que vous allez réaliser par rapport aux produits existants.</w:t>
+        <w:t xml:space="preserve"> une recherche de produits équivalents existants. Analysez les points forts et les points faibles des produits existants. Démontrez la valeur ajoutée du produit que vous allez réaliser par rapport aux produits existants.</w:t>
       </w:r>
     </w:p>
     <w:p>
@@ -2925,15 +2808,33 @@
           <w:bCs/>
           <w:iCs/>
         </w:rPr>
-        <w:t xml:space="preserve"> </w:t>
-      </w:r>
+        <w:t xml:space="preserve"> Python </w:t>
+      </w:r>
+      <w:proofErr w:type="spellStart"/>
       <w:r>
         <w:rPr>
           <w:b/>
           <w:bCs/>
           <w:iCs/>
         </w:rPr>
-        <w:t xml:space="preserve">Python </w:t>
+        <w:t>OpenCV</w:t>
+      </w:r>
+      <w:proofErr w:type="spellEnd"/>
+      <w:r>
+        <w:rPr>
+          <w:b/>
+          <w:bCs/>
+          <w:iCs/>
+        </w:rPr>
+        <w:t xml:space="preserve"> / IA</w:t>
+      </w:r>
+      <w:r>
+        <w:rPr>
+          <w:b/>
+          <w:bCs/>
+          <w:iCs/>
+        </w:rPr>
+        <w:t xml:space="preserve"> + </w:t>
       </w:r>
       <w:proofErr w:type="spellStart"/>
       <w:r>
@@ -2942,6 +2843,56 @@
           <w:bCs/>
           <w:iCs/>
         </w:rPr>
+        <w:t>PyGames</w:t>
+      </w:r>
+      <w:proofErr w:type="spellEnd"/>
+    </w:p>
+    <w:p>
+      <w:pPr>
+        <w:rPr>
+          <w:i/>
+        </w:rPr>
+      </w:pPr>
+      <w:r>
+        <w:rPr>
+          <w:i/>
+        </w:rPr>
+        <w:t xml:space="preserve">Quelles sont les langages adaptés à la réalisation de votre projet, pourquoi ? </w:t>
+      </w:r>
+    </w:p>
+    <w:p>
+      <w:pPr>
+        <w:rPr>
+          <w:b/>
+          <w:bCs/>
+          <w:iCs/>
+        </w:rPr>
+      </w:pPr>
+      <w:proofErr w:type="spellStart"/>
+      <w:r>
+        <w:rPr>
+          <w:b/>
+          <w:bCs/>
+          <w:iCs/>
+        </w:rPr>
+        <w:t>Pyhton</w:t>
+      </w:r>
+      <w:proofErr w:type="spellEnd"/>
+      <w:r>
+        <w:rPr>
+          <w:b/>
+          <w:bCs/>
+          <w:iCs/>
+        </w:rPr>
+        <w:t xml:space="preserve"> -&gt; </w:t>
+      </w:r>
+      <w:proofErr w:type="spellStart"/>
+      <w:r>
+        <w:rPr>
+          <w:b/>
+          <w:bCs/>
+          <w:iCs/>
+        </w:rPr>
         <w:t>OpenCV</w:t>
       </w:r>
       <w:proofErr w:type="spellEnd"/>
@@ -2951,7 +2902,7 @@
           <w:bCs/>
           <w:iCs/>
         </w:rPr>
-        <w:t xml:space="preserve"> / IA</w:t>
+        <w:t xml:space="preserve"> pour la reconnaissance d’objet</w:t>
       </w:r>
       <w:r>
         <w:rPr>
@@ -2971,34 +2922,22 @@
         <w:t>PyGames</w:t>
       </w:r>
       <w:proofErr w:type="spellEnd"/>
-    </w:p>
-    <w:p>
-      <w:pPr>
-        <w:rPr>
-          <w:i/>
-        </w:rPr>
-      </w:pPr>
-      <w:r>
-        <w:rPr>
-          <w:i/>
-        </w:rPr>
-        <w:t>Quelles sont les langages adaptés à la réalisation de votre projet, pourquoi ?</w:t>
-      </w:r>
-      <w:r>
-        <w:rPr>
-          <w:i/>
-        </w:rPr>
-        <w:t xml:space="preserve"> </w:t>
-      </w:r>
-    </w:p>
-    <w:p>
-      <w:pPr>
+      <w:r>
         <w:rPr>
           <w:b/>
           <w:bCs/>
           <w:iCs/>
         </w:rPr>
-      </w:pPr>
+        <w:t xml:space="preserve"> pour l’interface / gameplay</w:t>
+      </w:r>
+      <w:r>
+        <w:rPr>
+          <w:b/>
+          <w:bCs/>
+          <w:iCs/>
+        </w:rPr>
+        <w:t xml:space="preserve"> + </w:t>
+      </w:r>
       <w:proofErr w:type="spellStart"/>
       <w:r>
         <w:rPr>
@@ -3006,7 +2945,7 @@
           <w:bCs/>
           <w:iCs/>
         </w:rPr>
-        <w:t>Pyhton</w:t>
+        <w:t>numPY</w:t>
       </w:r>
       <w:proofErr w:type="spellEnd"/>
       <w:r>
@@ -3015,7 +2954,72 @@
           <w:bCs/>
           <w:iCs/>
         </w:rPr>
-        <w:t xml:space="preserve"> -&gt; </w:t>
+        <w:t xml:space="preserve"> pour le décompte des points et pour les calculs divers</w:t>
+      </w:r>
+    </w:p>
+    <w:p>
+      <w:pPr>
+        <w:rPr>
+          <w:i/>
+        </w:rPr>
+      </w:pPr>
+      <w:r>
+        <w:rPr>
+          <w:i/>
+        </w:rPr>
+        <w:t>Quelles sont les technologies que vont utiliser votre projet et pourquoi ?</w:t>
+      </w:r>
+    </w:p>
+    <w:p>
+      <w:pPr>
+        <w:rPr>
+          <w:b/>
+          <w:bCs/>
+          <w:i/>
+        </w:rPr>
+      </w:pPr>
+      <w:r>
+        <w:rPr>
+          <w:b/>
+          <w:bCs/>
+          <w:i/>
+        </w:rPr>
+        <w:t>Projecteur classique + caméra pour la détection / IA pour détecter balle</w:t>
+      </w:r>
+      <w:r>
+        <w:rPr>
+          <w:b/>
+          <w:bCs/>
+          <w:i/>
+        </w:rPr>
+        <w:t xml:space="preserve"> + un ordinateur portable</w:t>
+      </w:r>
+    </w:p>
+    <w:p>
+      <w:pPr>
+        <w:rPr>
+          <w:i/>
+        </w:rPr>
+      </w:pPr>
+      <w:r>
+        <w:rPr>
+          <w:i/>
+        </w:rPr>
+        <w:t>Aurez-vous à vous former sur les langages, comment allez-vous faire, comment allez-vous vous organiser ?</w:t>
+      </w:r>
+      <w:r>
+        <w:rPr>
+          <w:i/>
+        </w:rPr>
+        <w:tab/>
+      </w:r>
+      <w:r>
+        <w:rPr>
+          <w:b/>
+          <w:bCs/>
+          <w:iCs/>
+        </w:rPr>
+        <w:t xml:space="preserve">Former sur </w:t>
       </w:r>
       <w:proofErr w:type="spellStart"/>
       <w:r>
@@ -3033,24 +3037,54 @@
           <w:bCs/>
           <w:iCs/>
         </w:rPr>
-        <w:t xml:space="preserve"> </w:t>
-      </w:r>
+        <w:t xml:space="preserve"> et </w:t>
+      </w:r>
+      <w:proofErr w:type="spellStart"/>
       <w:r>
         <w:rPr>
           <w:b/>
           <w:bCs/>
           <w:iCs/>
         </w:rPr>
-        <w:t>pour la reconnaissance d’objet</w:t>
-      </w:r>
+        <w:t>PyGames</w:t>
+      </w:r>
+      <w:proofErr w:type="spellEnd"/>
       <w:r>
         <w:rPr>
           <w:b/>
           <w:bCs/>
           <w:iCs/>
         </w:rPr>
-        <w:t xml:space="preserve"> + </w:t>
-      </w:r>
+        <w:t>, les basses des Python sont acquises</w:t>
+      </w:r>
+    </w:p>
+    <w:p>
+      <w:pPr>
+        <w:rPr>
+          <w:i/>
+        </w:rPr>
+      </w:pPr>
+      <w:r>
+        <w:rPr>
+          <w:i/>
+        </w:rPr>
+        <w:t>Aurez-vous à vous former sur les outils, comment allez-vous faire, comment allez-vous vous organiser ?</w:t>
+      </w:r>
+      <w:r>
+        <w:rPr>
+          <w:i/>
+        </w:rPr>
+        <w:tab/>
+      </w:r>
+    </w:p>
+    <w:p>
+      <w:pPr>
+        <w:rPr>
+          <w:b/>
+          <w:bCs/>
+          <w:iCs/>
+        </w:rPr>
+      </w:pPr>
       <w:proofErr w:type="spellStart"/>
       <w:r>
         <w:rPr>
@@ -3058,6 +3092,65 @@
           <w:bCs/>
           <w:iCs/>
         </w:rPr>
+        <w:t>OpenCV</w:t>
+      </w:r>
+      <w:proofErr w:type="spellEnd"/>
+      <w:r>
+        <w:rPr>
+          <w:b/>
+          <w:bCs/>
+          <w:iCs/>
+        </w:rPr>
+        <w:t xml:space="preserve"> -&gt; Adrien consulte </w:t>
+      </w:r>
+      <w:r>
+        <w:rPr>
+          <w:b/>
+          <w:bCs/>
+          <w:iCs/>
+        </w:rPr>
+        <w:t>de la</w:t>
+      </w:r>
+      <w:r>
+        <w:rPr>
+          <w:b/>
+          <w:bCs/>
+          <w:iCs/>
+        </w:rPr>
+        <w:t xml:space="preserve"> documentation</w:t>
+      </w:r>
+      <w:r>
+        <w:rPr>
+          <w:b/>
+          <w:bCs/>
+          <w:iCs/>
+        </w:rPr>
+        <w:t xml:space="preserve"> / des vidéos</w:t>
+      </w:r>
+      <w:r>
+        <w:rPr>
+          <w:b/>
+          <w:bCs/>
+          <w:iCs/>
+        </w:rPr>
+        <w:t>, il nous fera un débrief</w:t>
+      </w:r>
+    </w:p>
+    <w:p>
+      <w:pPr>
+        <w:rPr>
+          <w:b/>
+          <w:bCs/>
+          <w:iCs/>
+        </w:rPr>
+      </w:pPr>
+      <w:proofErr w:type="spellStart"/>
+      <w:r>
+        <w:rPr>
+          <w:b/>
+          <w:bCs/>
+          <w:iCs/>
+        </w:rPr>
         <w:t>PyGames</w:t>
       </w:r>
       <w:proofErr w:type="spellEnd"/>
@@ -3067,297 +3160,7 @@
           <w:bCs/>
           <w:iCs/>
         </w:rPr>
-        <w:t xml:space="preserve"> pour l’interface / gameplay</w:t>
-      </w:r>
-      <w:r>
-        <w:rPr>
-          <w:b/>
-          <w:bCs/>
-          <w:iCs/>
-        </w:rPr>
-        <w:t xml:space="preserve"> + </w:t>
-      </w:r>
-      <w:proofErr w:type="spellStart"/>
-      <w:r>
-        <w:rPr>
-          <w:b/>
-          <w:bCs/>
-          <w:iCs/>
-        </w:rPr>
-        <w:t>numPY</w:t>
-      </w:r>
-      <w:proofErr w:type="spellEnd"/>
-      <w:r>
-        <w:rPr>
-          <w:b/>
-          <w:bCs/>
-          <w:iCs/>
-        </w:rPr>
-        <w:t xml:space="preserve"> pour le décompte des points</w:t>
-      </w:r>
-    </w:p>
-    <w:p>
-      <w:pPr>
-        <w:rPr>
-          <w:i/>
-        </w:rPr>
-      </w:pPr>
-      <w:r>
-        <w:rPr>
-          <w:i/>
-        </w:rPr>
-        <w:t>Quelles sont les technologies que vont utiliser votre projet et pourquoi ?</w:t>
-      </w:r>
-    </w:p>
-    <w:p>
-      <w:pPr>
-        <w:rPr>
-          <w:b/>
-          <w:bCs/>
-          <w:i/>
-        </w:rPr>
-      </w:pPr>
-      <w:r>
-        <w:rPr>
-          <w:b/>
-          <w:bCs/>
-          <w:i/>
-        </w:rPr>
-        <w:t>Projecteur classique + caméra pour la détection / IA pour détecter balle</w:t>
-      </w:r>
-      <w:r>
-        <w:rPr>
-          <w:b/>
-          <w:bCs/>
-          <w:i/>
-        </w:rPr>
-        <w:t xml:space="preserve"> + un </w:t>
-      </w:r>
-      <w:r>
-        <w:rPr>
-          <w:b/>
-          <w:bCs/>
-          <w:i/>
-        </w:rPr>
-        <w:t>ordinateur portable</w:t>
-      </w:r>
-    </w:p>
-    <w:p>
-      <w:pPr>
-        <w:rPr>
-          <w:i/>
-        </w:rPr>
-      </w:pPr>
-      <w:r>
-        <w:rPr>
-          <w:i/>
-        </w:rPr>
-        <w:t>Aurez-vous à vous former sur les langages, comment allez-vous faire, comment allez-vous vous organiser ?</w:t>
-      </w:r>
-      <w:r>
-        <w:rPr>
-          <w:i/>
-        </w:rPr>
-        <w:tab/>
-      </w:r>
-      <w:r>
-        <w:rPr>
-          <w:b/>
-          <w:bCs/>
-          <w:iCs/>
-        </w:rPr>
-        <w:t xml:space="preserve">Former sur </w:t>
-      </w:r>
-      <w:proofErr w:type="spellStart"/>
-      <w:r>
-        <w:rPr>
-          <w:b/>
-          <w:bCs/>
-          <w:iCs/>
-        </w:rPr>
-        <w:t>OpenCV</w:t>
-      </w:r>
-      <w:proofErr w:type="spellEnd"/>
-      <w:r>
-        <w:rPr>
-          <w:b/>
-          <w:bCs/>
-          <w:iCs/>
-        </w:rPr>
-        <w:t xml:space="preserve"> et </w:t>
-      </w:r>
-      <w:proofErr w:type="spellStart"/>
-      <w:r>
-        <w:rPr>
-          <w:b/>
-          <w:bCs/>
-          <w:iCs/>
-        </w:rPr>
-        <w:t>PyGames</w:t>
-      </w:r>
-      <w:proofErr w:type="spellEnd"/>
-      <w:r>
-        <w:rPr>
-          <w:b/>
-          <w:bCs/>
-          <w:iCs/>
-        </w:rPr>
-        <w:t xml:space="preserve">, les basses </w:t>
-      </w:r>
-      <w:r>
-        <w:rPr>
-          <w:b/>
-          <w:bCs/>
-          <w:iCs/>
-        </w:rPr>
-        <w:t>des Python sont acquises</w:t>
-      </w:r>
-    </w:p>
-    <w:p>
-      <w:pPr>
-        <w:rPr>
-          <w:i/>
-        </w:rPr>
-      </w:pPr>
-      <w:r>
-        <w:rPr>
-          <w:i/>
-        </w:rPr>
-        <w:t>Aurez-vous à vous former sur les outils, comment allez-vous faire, comment allez-vous vous organiser ?</w:t>
-      </w:r>
-      <w:r>
-        <w:rPr>
-          <w:i/>
-        </w:rPr>
-        <w:tab/>
-      </w:r>
-    </w:p>
-    <w:p>
-      <w:pPr>
-        <w:rPr>
-          <w:b/>
-          <w:bCs/>
-          <w:iCs/>
-        </w:rPr>
-      </w:pPr>
-      <w:proofErr w:type="spellStart"/>
-      <w:r>
-        <w:rPr>
-          <w:b/>
-          <w:bCs/>
-          <w:iCs/>
-        </w:rPr>
-        <w:t>OpenCV</w:t>
-      </w:r>
-      <w:proofErr w:type="spellEnd"/>
-      <w:r>
-        <w:rPr>
-          <w:b/>
-          <w:bCs/>
-          <w:iCs/>
-        </w:rPr>
-        <w:t xml:space="preserve"> -&gt; Adrien consulte </w:t>
-      </w:r>
-      <w:r>
-        <w:rPr>
-          <w:b/>
-          <w:bCs/>
-          <w:iCs/>
-        </w:rPr>
-        <w:t>de la</w:t>
-      </w:r>
-      <w:r>
-        <w:rPr>
-          <w:b/>
-          <w:bCs/>
-          <w:iCs/>
-        </w:rPr>
-        <w:t xml:space="preserve"> documentation</w:t>
-      </w:r>
-      <w:r>
-        <w:rPr>
-          <w:b/>
-          <w:bCs/>
-          <w:iCs/>
-        </w:rPr>
-        <w:t xml:space="preserve"> / des </w:t>
-      </w:r>
-      <w:proofErr w:type="spellStart"/>
-      <w:r>
-        <w:rPr>
-          <w:b/>
-          <w:bCs/>
-          <w:iCs/>
-        </w:rPr>
-        <w:t>videos</w:t>
-      </w:r>
-      <w:proofErr w:type="spellEnd"/>
-      <w:r>
-        <w:rPr>
-          <w:b/>
-          <w:bCs/>
-          <w:iCs/>
-        </w:rPr>
-        <w:t>, il nous fera un débrief</w:t>
-      </w:r>
-    </w:p>
-    <w:p>
-      <w:pPr>
-        <w:rPr>
-          <w:b/>
-          <w:bCs/>
-          <w:iCs/>
-        </w:rPr>
-      </w:pPr>
-      <w:proofErr w:type="spellStart"/>
-      <w:r>
-        <w:rPr>
-          <w:b/>
-          <w:bCs/>
-          <w:iCs/>
-        </w:rPr>
-        <w:t>PyGames</w:t>
-      </w:r>
-      <w:proofErr w:type="spellEnd"/>
-      <w:r>
-        <w:rPr>
-          <w:b/>
-          <w:bCs/>
-          <w:iCs/>
-        </w:rPr>
-        <w:t xml:space="preserve"> -&gt; Vidéo + </w:t>
-      </w:r>
-      <w:r>
-        <w:rPr>
-          <w:b/>
-          <w:bCs/>
-          <w:iCs/>
-        </w:rPr>
-        <w:t>documentation</w:t>
-      </w:r>
-      <w:r>
-        <w:rPr>
-          <w:b/>
-          <w:bCs/>
-          <w:iCs/>
-        </w:rPr>
-        <w:t xml:space="preserve"> </w:t>
-      </w:r>
-      <w:r>
-        <w:rPr>
-          <w:b/>
-          <w:bCs/>
-          <w:iCs/>
-        </w:rPr>
-        <w:t>fournisse</w:t>
-      </w:r>
-      <w:r>
-        <w:rPr>
-          <w:b/>
-          <w:bCs/>
-          <w:iCs/>
-        </w:rPr>
-        <w:t xml:space="preserve"> pour la piscine Pythons</w:t>
+        <w:t xml:space="preserve"> -&gt; Vidéo + documentation fournisse pour la piscine Pythons</w:t>
       </w:r>
     </w:p>
     <w:p>
@@ -3629,98 +3432,7 @@
           <w:b/>
           <w:bCs/>
         </w:rPr>
-        <w:t xml:space="preserve"> consiste à l’élaboration d’un jeu alliant sport et amusement, </w:t>
-      </w:r>
-      <w:r>
-        <w:rPr>
-          <w:b/>
-          <w:bCs/>
-        </w:rPr>
-        <w:t>celui-ci vise tout particu</w:t>
-      </w:r>
-      <w:r>
-        <w:rPr>
-          <w:b/>
-          <w:bCs/>
-        </w:rPr>
-        <w:t xml:space="preserve">lièrement les enfants en bas âges </w:t>
-      </w:r>
-      <w:r>
-        <w:rPr>
-          <w:b/>
-          <w:bCs/>
-        </w:rPr>
-        <w:t>du ré</w:t>
-      </w:r>
-      <w:r>
-        <w:rPr>
-          <w:b/>
-          <w:bCs/>
-        </w:rPr>
-        <w:t>s</w:t>
-      </w:r>
-      <w:r>
-        <w:rPr>
-          <w:b/>
-          <w:bCs/>
-        </w:rPr>
-        <w:t>eau</w:t>
-      </w:r>
-      <w:r>
-        <w:rPr>
-          <w:b/>
-          <w:bCs/>
-        </w:rPr>
-        <w:t xml:space="preserve"> d’écoles LaSalle</w:t>
-      </w:r>
-      <w:r>
-        <w:rPr>
-          <w:b/>
-          <w:bCs/>
-        </w:rPr>
-        <w:t xml:space="preserve">. Le jeu est projeté sur un mur, </w:t>
-      </w:r>
-      <w:r>
-        <w:rPr>
-          <w:b/>
-          <w:bCs/>
-        </w:rPr>
-        <w:t xml:space="preserve">des moustiques se déplace sur le mur, pour gagner des points il faut envoyer </w:t>
-      </w:r>
-      <w:r>
-        <w:rPr>
-          <w:b/>
-          <w:bCs/>
-        </w:rPr>
-        <w:t>la</w:t>
-      </w:r>
-      <w:r>
-        <w:rPr>
-          <w:b/>
-          <w:bCs/>
-        </w:rPr>
-        <w:t xml:space="preserve"> balle sur le moustique</w:t>
-      </w:r>
-      <w:r>
-        <w:rPr>
-          <w:b/>
-          <w:bCs/>
-        </w:rPr>
-        <w:t xml:space="preserve"> en évitant les papillons</w:t>
-      </w:r>
-      <w:r>
-        <w:rPr>
-          <w:b/>
-          <w:bCs/>
-        </w:rPr>
-        <w:t>. Grâce à l’intelligence artificiel il est possible de détecter les balles rendant possible ce projet.</w:t>
-      </w:r>
-      <w:r>
-        <w:rPr>
-          <w:b/>
-          <w:bCs/>
-        </w:rPr>
-        <w:t xml:space="preserve"> En tentant de toucher les moustiques les enfants vont donc </w:t>
+        <w:t xml:space="preserve"> consiste à l’élaboration d’un jeu alliant sport et amusement, celui-ci vise tout particulièrement les enfants en bas âges du réseau d’écoles LaSalle. Le jeu est projeté sur un mur, des moustiques se déplace sur le mur, pour gagner des points il faut envoyer la balle sur le moustique en évitant les papillons. Grâce à l’intelligence artificiel il est possible de détecter les balles rendant possible ce projet. En tentant de toucher les moustiques les enfants vont donc </w:t>
       </w:r>
       <w:proofErr w:type="gramStart"/>
       <w:r>
@@ -3736,35 +3448,7 @@
           <w:b/>
           <w:bCs/>
         </w:rPr>
-        <w:t xml:space="preserve"> du sport </w:t>
-      </w:r>
-      <w:r>
-        <w:rPr>
-          <w:b/>
-          <w:bCs/>
-        </w:rPr>
-        <w:t>tout en</w:t>
-      </w:r>
-      <w:r>
-        <w:rPr>
-          <w:b/>
-          <w:bCs/>
-        </w:rPr>
-        <w:t xml:space="preserve"> s’amus</w:t>
-      </w:r>
-      <w:r>
-        <w:rPr>
-          <w:b/>
-          <w:bCs/>
-        </w:rPr>
-        <w:t>ant</w:t>
-      </w:r>
-      <w:r>
-        <w:rPr>
-          <w:b/>
-          <w:bCs/>
-        </w:rPr>
-        <w:t>.</w:t>
+        <w:t xml:space="preserve"> du sport tout en s’amusant.</w:t>
       </w:r>
     </w:p>
     <w:p>
@@ -3788,23 +3472,7 @@
           <w:bCs/>
           <w:u w:val="single"/>
         </w:rPr>
-        <w:t xml:space="preserve">Diagramme de Cas </w:t>
-      </w:r>
-      <w:r>
-        <w:rPr>
-          <w:b/>
-          <w:bCs/>
-          <w:u w:val="single"/>
-        </w:rPr>
-        <w:t>d’</w:t>
-      </w:r>
-      <w:r>
-        <w:rPr>
-          <w:b/>
-          <w:bCs/>
-          <w:u w:val="single"/>
-        </w:rPr>
-        <w:t>Utilisation</w:t>
+        <w:t>Diagramme de Cas d’Utilisation</w:t>
       </w:r>
       <w:r>
         <w:rPr>
@@ -3821,7 +3489,67 @@
           <w:noProof/>
         </w:rPr>
         <w:drawing>
-          <wp:anchor distT="0" distB="0" distL="114300" distR="114300" simplePos="0" relativeHeight="251663360" behindDoc="0" locked="0" layoutInCell="1" allowOverlap="1" wp14:anchorId="35C196EF" wp14:editId="7B71E8BC">
+          <wp:anchor distT="0" distB="0" distL="114300" distR="114300" simplePos="0" relativeHeight="251668480" behindDoc="0" locked="0" layoutInCell="1" allowOverlap="1" wp14:anchorId="24D86063" wp14:editId="1BF686D1">
+            <wp:simplePos x="0" y="0"/>
+            <wp:positionH relativeFrom="column">
+              <wp:posOffset>3586667</wp:posOffset>
+            </wp:positionH>
+            <wp:positionV relativeFrom="paragraph">
+              <wp:posOffset>175254</wp:posOffset>
+            </wp:positionV>
+            <wp:extent cx="213154" cy="88731"/>
+            <wp:effectExtent l="5080" t="0" r="1905" b="1905"/>
+            <wp:wrapNone/>
+            <wp:docPr id="18" name="Image 18"/>
+            <wp:cNvGraphicFramePr>
+              <a:graphicFrameLocks xmlns:a="http://schemas.openxmlformats.org/drawingml/2006/main" noChangeAspect="1"/>
+            </wp:cNvGraphicFramePr>
+            <a:graphic xmlns:a="http://schemas.openxmlformats.org/drawingml/2006/main">
+              <a:graphicData uri="http://schemas.openxmlformats.org/drawingml/2006/picture">
+                <pic:pic xmlns:pic="http://schemas.openxmlformats.org/drawingml/2006/picture">
+                  <pic:nvPicPr>
+                    <pic:cNvPr id="1" name=""/>
+                    <pic:cNvPicPr/>
+                  </pic:nvPicPr>
+                  <pic:blipFill>
+                    <a:blip r:embed="rId9" cstate="print">
+                      <a:extLst>
+                        <a:ext uri="{28A0092B-C50C-407E-A947-70E740481C1C}">
+                          <a14:useLocalDpi xmlns:a14="http://schemas.microsoft.com/office/drawing/2010/main" val="0"/>
+                        </a:ext>
+                      </a:extLst>
+                    </a:blip>
+                    <a:stretch>
+                      <a:fillRect/>
+                    </a:stretch>
+                  </pic:blipFill>
+                  <pic:spPr>
+                    <a:xfrm rot="5400000">
+                      <a:off x="0" y="0"/>
+                      <a:ext cx="213154" cy="88731"/>
+                    </a:xfrm>
+                    <a:prstGeom prst="rect">
+                      <a:avLst/>
+                    </a:prstGeom>
+                  </pic:spPr>
+                </pic:pic>
+              </a:graphicData>
+            </a:graphic>
+            <wp14:sizeRelH relativeFrom="margin">
+              <wp14:pctWidth>0</wp14:pctWidth>
+            </wp14:sizeRelH>
+            <wp14:sizeRelV relativeFrom="margin">
+              <wp14:pctHeight>0</wp14:pctHeight>
+            </wp14:sizeRelV>
+          </wp:anchor>
+        </w:drawing>
+      </w:r>
+      <w:r>
+        <w:rPr>
+          <w:noProof/>
+        </w:rPr>
+        <w:drawing>
+          <wp:anchor distT="0" distB="0" distL="114300" distR="114300" simplePos="0" relativeHeight="251663360" behindDoc="0" locked="0" layoutInCell="1" allowOverlap="1" wp14:anchorId="5B9EB307" wp14:editId="7246E8BC">
             <wp:simplePos x="0" y="0"/>
             <wp:positionH relativeFrom="column">
               <wp:posOffset>302260</wp:posOffset>
@@ -3858,7 +3586,7 @@
                     </pic:cNvPicPr>
                   </pic:nvPicPr>
                   <pic:blipFill>
-                    <a:blip r:embed="rId9">
+                    <a:blip r:embed="rId10">
                       <a:extLst>
                         <a:ext uri="{28A0092B-C50C-407E-A947-70E740481C1C}">
                           <a14:useLocalDpi xmlns:a14="http://schemas.microsoft.com/office/drawing/2010/main" val="0"/>
@@ -3934,7 +3662,7 @@
           <w:b/>
           <w:bCs/>
         </w:rPr>
-        <w:t>Le volume à traiter e</w:t>
+        <w:t>Le volume à traiter est potentiellement d’une multitude de balles, dépendant du nombre de balle</w:t>
       </w:r>
       <w:r>
         <w:rPr>
@@ -3948,56 +3676,58 @@
           <w:b/>
           <w:bCs/>
         </w:rPr>
-        <w:t xml:space="preserve">t potentiellement </w:t>
-      </w:r>
-      <w:r>
-        <w:rPr>
-          <w:b/>
-          <w:bCs/>
-        </w:rPr>
-        <w:t>d’</w:t>
-      </w:r>
-      <w:r>
-        <w:rPr>
-          <w:b/>
-          <w:bCs/>
-        </w:rPr>
-        <w:t>une multitude</w:t>
-      </w:r>
-      <w:r>
-        <w:rPr>
-          <w:b/>
-          <w:bCs/>
-        </w:rPr>
-        <w:t xml:space="preserve"> de balles, dépendant du nombre de balle </w:t>
-      </w:r>
-      <w:r>
-        <w:rPr>
-          <w:b/>
-          <w:bCs/>
-        </w:rPr>
-        <w:t>et d’enfant jouant. Il faudra prévoir la détection de plusieurs balles</w:t>
-      </w:r>
-      <w:r>
-        <w:rPr>
-          <w:b/>
-          <w:bCs/>
-        </w:rPr>
-        <w:t xml:space="preserve"> (2 </w:t>
-      </w:r>
-      <w:r>
-        <w:rPr>
-          <w:b/>
-          <w:bCs/>
-        </w:rPr>
-        <w:t>voire 3)</w:t>
-      </w:r>
-      <w:r>
-        <w:rPr>
-          <w:b/>
-          <w:bCs/>
-        </w:rPr>
-        <w:t>.</w:t>
+        <w:t xml:space="preserve"> et d’enfant</w:t>
+      </w:r>
+      <w:r>
+        <w:rPr>
+          <w:b/>
+          <w:bCs/>
+        </w:rPr>
+        <w:t>s</w:t>
+      </w:r>
+      <w:r>
+        <w:rPr>
+          <w:b/>
+          <w:bCs/>
+        </w:rPr>
+        <w:t xml:space="preserve"> jouant. Il faudra prévoir la détection de plusieurs balles (2 </w:t>
+      </w:r>
+      <w:r>
+        <w:rPr>
+          <w:b/>
+          <w:bCs/>
+        </w:rPr>
+        <w:t>à</w:t>
+      </w:r>
+      <w:r>
+        <w:rPr>
+          <w:b/>
+          <w:bCs/>
+        </w:rPr>
+        <w:t xml:space="preserve"> 3).</w:t>
+      </w:r>
+      <w:r>
+        <w:rPr>
+          <w:b/>
+          <w:bCs/>
+        </w:rPr>
+        <w:t xml:space="preserve"> </w:t>
+      </w:r>
+    </w:p>
+    <w:p>
+      <w:pPr>
+        <w:jc w:val="center"/>
+        <w:rPr>
+          <w:b/>
+          <w:bCs/>
+        </w:rPr>
+      </w:pPr>
+      <w:r>
+        <w:rPr>
+          <w:b/>
+          <w:bCs/>
+        </w:rPr>
+        <w:t>Il faut aussi prendre en compte la possibilité que l’IA ne puisse détecter les balles trop rapides.</w:t>
       </w:r>
     </w:p>
     <w:p/>
@@ -4008,7 +3738,6 @@
       <w:bookmarkStart w:id="9" w:name="_heading=h.2s8eyo1" w:colFirst="0" w:colLast="0"/>
       <w:bookmarkEnd w:id="9"/>
       <w:r>
-        <w:lastRenderedPageBreak/>
         <w:t>II.2 Intégration</w:t>
       </w:r>
     </w:p>
@@ -4049,7 +3778,7 @@
           <w:color w:val="000000"/>
         </w:rPr>
         <w:drawing>
-          <wp:anchor distT="0" distB="0" distL="114300" distR="114300" simplePos="0" relativeHeight="251672576" behindDoc="0" locked="0" layoutInCell="1" allowOverlap="1" wp14:anchorId="06A2E8E4" wp14:editId="0437DAD2">
+          <wp:anchor distT="0" distB="0" distL="114300" distR="114300" simplePos="0" relativeHeight="251665408" behindDoc="0" locked="0" layoutInCell="1" allowOverlap="1" wp14:anchorId="255B624B" wp14:editId="3DD6A399">
             <wp:simplePos x="0" y="0"/>
             <wp:positionH relativeFrom="column">
               <wp:posOffset>3810</wp:posOffset>
@@ -4060,7 +3789,7 @@
             <wp:extent cx="6115050" cy="2330450"/>
             <wp:effectExtent l="76200" t="76200" r="114300" b="107950"/>
             <wp:wrapNone/>
-            <wp:docPr id="15" name="Image 15"/>
+            <wp:docPr id="15" name="Image 15" descr="Une image contenant table&#10;&#10;Description générée automatiquement"/>
             <wp:cNvGraphicFramePr>
               <a:graphicFrameLocks xmlns:a="http://schemas.openxmlformats.org/drawingml/2006/main" noChangeAspect="1"/>
             </wp:cNvGraphicFramePr>
@@ -4068,13 +3797,13 @@
               <a:graphicData uri="http://schemas.openxmlformats.org/drawingml/2006/picture">
                 <pic:pic xmlns:pic="http://schemas.openxmlformats.org/drawingml/2006/picture">
                   <pic:nvPicPr>
-                    <pic:cNvPr id="0" name="Picture 1"/>
+                    <pic:cNvPr id="15" name="Image 15" descr="Une image contenant table&#10;&#10;Description générée automatiquement"/>
                     <pic:cNvPicPr>
                       <a:picLocks noChangeAspect="1" noChangeArrowheads="1"/>
                     </pic:cNvPicPr>
                   </pic:nvPicPr>
                   <pic:blipFill>
-                    <a:blip r:embed="rId10">
+                    <a:blip r:embed="rId11">
                       <a:extLst>
                         <a:ext uri="{28A0092B-C50C-407E-A947-70E740481C1C}">
                           <a14:useLocalDpi xmlns:a14="http://schemas.microsoft.com/office/drawing/2010/main" val="0"/>
@@ -4164,46 +3893,72 @@
           <w:b/>
           <w:bCs/>
         </w:rPr>
-        <w:t>On connecte un Humain à une machine (l’ordinateur</w:t>
-      </w:r>
-      <w:proofErr w:type="gramStart"/>
-      <w:r>
-        <w:rPr>
-          <w:b/>
-          <w:bCs/>
-        </w:rPr>
-        <w:t>) ,</w:t>
-      </w:r>
-      <w:proofErr w:type="gramEnd"/>
-      <w:r>
-        <w:rPr>
-          <w:b/>
-          <w:bCs/>
-        </w:rPr>
-        <w:t xml:space="preserve"> pour que celui-ci interagisse avec notre application et lancer le jeu , l’interface du jeu sera aussi contrôler via une souris et un clavier .</w:t>
-      </w:r>
-    </w:p>
-    <w:p>
-      <w:pPr>
-        <w:rPr>
-          <w:b/>
-          <w:bCs/>
-        </w:rPr>
-      </w:pPr>
-    </w:p>
-    <w:p>
-      <w:pPr>
-        <w:rPr>
-          <w:b/>
-          <w:bCs/>
-        </w:rPr>
-      </w:pPr>
-      <w:r>
-        <w:rPr>
-          <w:b/>
-          <w:bCs/>
-        </w:rPr>
-        <w:t>Nous n’aurons pas besoin de sécurité renforcée, au minimum il peut y avoir un mot de passe pour l’application avant le lancement.</w:t>
+        <w:t>On connecte un Humain à une machine (l’ordinateur), pour que celui-ci interagisse avec notre application et lancer le jeu, l’interface du jeu sera aussi contrôlée via une souris et un clavier.</w:t>
+      </w:r>
+    </w:p>
+    <w:p>
+      <w:pPr>
+        <w:rPr>
+          <w:b/>
+          <w:bCs/>
+        </w:rPr>
+      </w:pPr>
+    </w:p>
+    <w:p>
+      <w:pPr>
+        <w:rPr>
+          <w:b/>
+          <w:bCs/>
+        </w:rPr>
+      </w:pPr>
+      <w:r>
+        <w:rPr>
+          <w:b/>
+          <w:bCs/>
+        </w:rPr>
+        <w:t>Nous n’aurons pas besoin de sécurité renforcée,</w:t>
+      </w:r>
+      <w:r>
+        <w:rPr>
+          <w:b/>
+          <w:bCs/>
+        </w:rPr>
+        <w:t xml:space="preserve"> l’application ne contient pas d’informations confidentiels ou de données sensibles.</w:t>
+      </w:r>
+      <w:r>
+        <w:rPr>
+          <w:b/>
+          <w:bCs/>
+        </w:rPr>
+        <w:t xml:space="preserve"> </w:t>
+      </w:r>
+      <w:r>
+        <w:rPr>
+          <w:b/>
+          <w:bCs/>
+        </w:rPr>
+        <w:t>A</w:t>
+      </w:r>
+      <w:r>
+        <w:rPr>
+          <w:b/>
+          <w:bCs/>
+        </w:rPr>
+        <w:t>u minimum il peut y avoir un mot de passe pour l’application avant le lancement</w:t>
+      </w:r>
+      <w:r>
+        <w:rPr>
+          <w:b/>
+          <w:bCs/>
+        </w:rPr>
+        <w:t xml:space="preserve"> (Possibilité d’amélioration)</w:t>
+      </w:r>
+      <w:r>
+        <w:rPr>
+          <w:b/>
+          <w:bCs/>
+        </w:rPr>
+        <w:t>.</w:t>
       </w:r>
     </w:p>
     <w:p/>
@@ -4268,15 +4023,7 @@
           <w:bCs/>
           <w:iCs/>
         </w:rPr>
-        <w:t xml:space="preserve">Il faut aussi livrer de la documentation sur les règles du jeu </w:t>
-      </w:r>
-      <w:r>
-        <w:rPr>
-          <w:b/>
-          <w:bCs/>
-          <w:iCs/>
-        </w:rPr>
-        <w:t>en plus d’une notice d’utilisation de l’application.</w:t>
+        <w:t>Il faut aussi livrer de la documentation sur les règles du jeu en plus d’une notice d’utilisation de l’application.</w:t>
       </w:r>
     </w:p>
     <w:p>
@@ -4368,7 +4115,6 @@
       <w:bookmarkStart w:id="11" w:name="_heading=h.3rdcrjn" w:colFirst="0" w:colLast="0"/>
       <w:bookmarkEnd w:id="11"/>
       <w:r>
-        <w:lastRenderedPageBreak/>
         <w:t>II.4 Echéancier (macro-planning)</w:t>
       </w:r>
     </w:p>
@@ -4404,7 +4150,7 @@
           <w:noProof/>
         </w:rPr>
         <w:drawing>
-          <wp:anchor distT="0" distB="0" distL="114300" distR="114300" simplePos="0" relativeHeight="251675648" behindDoc="0" locked="0" layoutInCell="1" allowOverlap="1" wp14:anchorId="7405FB21" wp14:editId="2B5B6B18">
+          <wp:anchor distT="0" distB="0" distL="114300" distR="114300" simplePos="0" relativeHeight="251667456" behindDoc="0" locked="0" layoutInCell="1" allowOverlap="1" wp14:anchorId="6E4F01F1" wp14:editId="680A60D3">
             <wp:simplePos x="0" y="0"/>
             <wp:positionH relativeFrom="column">
               <wp:posOffset>-478790</wp:posOffset>
@@ -4429,7 +4175,7 @@
                     </pic:cNvPicPr>
                   </pic:nvPicPr>
                   <pic:blipFill>
-                    <a:blip r:embed="rId11">
+                    <a:blip r:embed="rId12">
                       <a:extLst>
                         <a:ext uri="{28A0092B-C50C-407E-A947-70E740481C1C}">
                           <a14:useLocalDpi xmlns:a14="http://schemas.microsoft.com/office/drawing/2010/main" val="0"/>
@@ -4607,30 +4353,25 @@
         <w:t>Il est également utile d’expliquer quelles informations seront notées pour retracer un risque avéré.</w:t>
       </w:r>
     </w:p>
+    <w:p/>
     <w:p>
       <w:r>
         <w:rPr>
           <w:noProof/>
         </w:rPr>
         <w:drawing>
-          <wp:anchor distT="0" distB="0" distL="114300" distR="114300" simplePos="0" relativeHeight="251664384" behindDoc="0" locked="0" layoutInCell="1" allowOverlap="1" wp14:anchorId="631A49AF" wp14:editId="6B6BB2BC">
+          <wp:anchor distT="0" distB="0" distL="114300" distR="114300" simplePos="0" relativeHeight="251669504" behindDoc="0" locked="0" layoutInCell="1" allowOverlap="1" wp14:anchorId="71317C9B" wp14:editId="12862D1D">
             <wp:simplePos x="0" y="0"/>
             <wp:positionH relativeFrom="column">
-              <wp:posOffset>461010</wp:posOffset>
+              <wp:posOffset>147582</wp:posOffset>
             </wp:positionH>
             <wp:positionV relativeFrom="paragraph">
-              <wp:posOffset>169545</wp:posOffset>
+              <wp:posOffset>128026</wp:posOffset>
             </wp:positionV>
-            <wp:extent cx="5217262" cy="2533650"/>
-            <wp:effectExtent l="133350" t="114300" r="154940" b="171450"/>
+            <wp:extent cx="5829960" cy="3531409"/>
+            <wp:effectExtent l="38100" t="38100" r="94615" b="88265"/>
             <wp:wrapNone/>
-            <wp:docPr id="1" name="table" descr="Une image contenant table&#10;&#10;Description générée automatiquement">
-              <a:extLst xmlns:a="http://schemas.openxmlformats.org/drawingml/2006/main">
-                <a:ext uri="{FF2B5EF4-FFF2-40B4-BE49-F238E27FC236}">
-                  <a16:creationId xmlns:a16="http://schemas.microsoft.com/office/drawing/2014/main" id="{D70CAA8D-793C-673D-8866-AADF8BE28DE7}"/>
-                </a:ext>
-              </a:extLst>
-            </wp:docPr>
+            <wp:docPr id="1" name="Image 1" descr="Une image contenant texte, capture d’écran, armoire&#10;&#10;Description générée automatiquement"/>
             <wp:cNvGraphicFramePr>
               <a:graphicFrameLocks xmlns:a="http://schemas.openxmlformats.org/drawingml/2006/main" noChangeAspect="1"/>
             </wp:cNvGraphicFramePr>
@@ -4638,19 +4379,11 @@
               <a:graphicData uri="http://schemas.openxmlformats.org/drawingml/2006/picture">
                 <pic:pic xmlns:pic="http://schemas.openxmlformats.org/drawingml/2006/picture">
                   <pic:nvPicPr>
-                    <pic:cNvPr id="1" name="table" descr="Une image contenant table&#10;&#10;Description générée automatiquement">
-                      <a:extLst>
-                        <a:ext uri="{FF2B5EF4-FFF2-40B4-BE49-F238E27FC236}">
-                          <a16:creationId xmlns:a16="http://schemas.microsoft.com/office/drawing/2014/main" id="{D70CAA8D-793C-673D-8866-AADF8BE28DE7}"/>
-                        </a:ext>
-                      </a:extLst>
-                    </pic:cNvPr>
-                    <pic:cNvPicPr>
-                      <a:picLocks noChangeAspect="1"/>
-                    </pic:cNvPicPr>
+                    <pic:cNvPr id="1" name="Image 1" descr="Une image contenant texte, capture d’écran, armoire&#10;&#10;Description générée automatiquement"/>
+                    <pic:cNvPicPr/>
                   </pic:nvPicPr>
                   <pic:blipFill>
-                    <a:blip r:embed="rId12" cstate="print">
+                    <a:blip r:embed="rId13">
                       <a:extLst>
                         <a:ext uri="{28A0092B-C50C-407E-A947-70E740481C1C}">
                           <a14:useLocalDpi xmlns:a14="http://schemas.microsoft.com/office/drawing/2010/main" val="0"/>
@@ -4664,285 +4397,7 @@
                   <pic:spPr>
                     <a:xfrm>
                       <a:off x="0" y="0"/>
-                      <a:ext cx="5217262" cy="2533650"/>
-                    </a:xfrm>
-                    <a:prstGeom prst="rect">
-                      <a:avLst/>
-                    </a:prstGeom>
-                    <a:solidFill>
-                      <a:srgbClr val="FFFFFF">
-                        <a:shade val="85000"/>
-                      </a:srgbClr>
-                    </a:solidFill>
-                    <a:ln w="88900" cap="sq">
-                      <a:solidFill>
-                        <a:srgbClr val="FFFFFF"/>
-                      </a:solidFill>
-                      <a:miter lim="800000"/>
-                    </a:ln>
-                    <a:effectLst>
-                      <a:outerShdw blurRad="55000" dist="18000" dir="5400000" algn="tl" rotWithShape="0">
-                        <a:srgbClr val="000000">
-                          <a:alpha val="40000"/>
-                        </a:srgbClr>
-                      </a:outerShdw>
-                    </a:effectLst>
-                    <a:scene3d>
-                      <a:camera prst="orthographicFront"/>
-                      <a:lightRig rig="twoPt" dir="t">
-                        <a:rot lat="0" lon="0" rev="7200000"/>
-                      </a:lightRig>
-                    </a:scene3d>
-                    <a:sp3d>
-                      <a:bevelT w="25400" h="19050"/>
-                      <a:contourClr>
-                        <a:srgbClr val="FFFFFF"/>
-                      </a:contourClr>
-                    </a:sp3d>
-                  </pic:spPr>
-                </pic:pic>
-              </a:graphicData>
-            </a:graphic>
-            <wp14:sizeRelH relativeFrom="margin">
-              <wp14:pctWidth>0</wp14:pctWidth>
-            </wp14:sizeRelH>
-            <wp14:sizeRelV relativeFrom="margin">
-              <wp14:pctHeight>0</wp14:pctHeight>
-            </wp14:sizeRelV>
-          </wp:anchor>
-        </w:drawing>
-      </w:r>
-    </w:p>
-    <w:p/>
-    <w:p/>
-    <w:p/>
-    <w:p/>
-    <w:p/>
-    <w:p/>
-    <w:p/>
-    <w:p/>
-    <w:p/>
-    <w:p/>
-    <w:p/>
-    <w:p/>
-    <w:p/>
-    <w:p/>
-    <w:p/>
-    <w:p/>
-    <w:p/>
-    <w:p/>
-    <w:p/>
-    <w:p/>
-    <w:p/>
-    <w:p/>
-    <w:p/>
-    <w:p>
-      <w:r>
-        <w:rPr>
-          <w:noProof/>
-        </w:rPr>
-        <w:lastRenderedPageBreak/>
-        <mc:AlternateContent>
-          <mc:Choice Requires="wps">
-            <w:drawing>
-              <wp:anchor distT="0" distB="0" distL="114300" distR="114300" simplePos="0" relativeHeight="251668480" behindDoc="0" locked="0" layoutInCell="1" allowOverlap="1" wp14:anchorId="0D76EEEE" wp14:editId="75277E66">
-                <wp:simplePos x="0" y="0"/>
-                <wp:positionH relativeFrom="column">
-                  <wp:posOffset>1479550</wp:posOffset>
-                </wp:positionH>
-                <wp:positionV relativeFrom="paragraph">
-                  <wp:posOffset>111760</wp:posOffset>
-                </wp:positionV>
-                <wp:extent cx="3118090" cy="523220"/>
-                <wp:effectExtent l="0" t="0" r="0" b="0"/>
-                <wp:wrapNone/>
-                <wp:docPr id="4" name="ZoneTexte 11"/>
-                <wp:cNvGraphicFramePr/>
-                <a:graphic xmlns:a="http://schemas.openxmlformats.org/drawingml/2006/main">
-                  <a:graphicData uri="http://schemas.microsoft.com/office/word/2010/wordprocessingShape">
-                    <wps:wsp>
-                      <wps:cNvSpPr txBox="1"/>
-                      <wps:spPr>
-                        <a:xfrm>
-                          <a:off x="0" y="0"/>
-                          <a:ext cx="3118090" cy="523220"/>
-                        </a:xfrm>
-                        <a:prstGeom prst="rect">
-                          <a:avLst/>
-                        </a:prstGeom>
-                        <a:noFill/>
-                      </wps:spPr>
-                      <wps:txbx>
-                        <w:txbxContent>
-                          <w:p>
-                            <w:pPr>
-                              <w:jc w:val="center"/>
-                              <w:rPr>
-                                <w:rFonts w:ascii="Segoe UI Semilight" w:hAnsi="Segoe UI Semilight" w:cs="Segoe UI Semilight"/>
-                                <w:b/>
-                                <w:bCs/>
-                                <w:i/>
-                                <w:iCs/>
-                                <w:color w:val="3198E5"/>
-                                <w:kern w:val="24"/>
-                                <w:sz w:val="56"/>
-                                <w:szCs w:val="56"/>
-                                <w14:shadow w14:blurRad="38100" w14:dist="38100" w14:dir="2700000" w14:sx="100000" w14:sy="100000" w14:kx="0" w14:ky="0" w14:algn="tl">
-                                  <w14:srgbClr w14:val="000000">
-                                    <w14:alpha w14:val="57000"/>
-                                  </w14:srgbClr>
-                                </w14:shadow>
-                              </w:rPr>
-                            </w:pPr>
-                            <w:r>
-                              <w:rPr>
-                                <w:rFonts w:ascii="Segoe UI Semilight" w:hAnsi="Segoe UI Semilight" w:cs="Segoe UI Semilight"/>
-                                <w:b/>
-                                <w:bCs/>
-                                <w:i/>
-                                <w:iCs/>
-                                <w:color w:val="3198E5"/>
-                                <w:kern w:val="24"/>
-                                <w:sz w:val="56"/>
-                                <w:szCs w:val="56"/>
-                                <w14:shadow w14:blurRad="38100" w14:dist="38100" w14:dir="2700000" w14:sx="100000" w14:sy="100000" w14:kx="0" w14:ky="0" w14:algn="tl">
-                                  <w14:srgbClr w14:val="000000">
-                                    <w14:alpha w14:val="57000"/>
-                                  </w14:srgbClr>
-                                </w14:shadow>
-                              </w:rPr>
-                              <w:t>Actions Préventives</w:t>
-                            </w:r>
-                          </w:p>
-                        </w:txbxContent>
-                      </wps:txbx>
-                      <wps:bodyPr wrap="square" rtlCol="0">
-                        <a:spAutoFit/>
-                      </wps:bodyPr>
-                    </wps:wsp>
-                  </a:graphicData>
-                </a:graphic>
-              </wp:anchor>
-            </w:drawing>
-          </mc:Choice>
-          <mc:Fallback>
-            <w:pict>
-              <v:shapetype w14:anchorId="0D76EEEE" id="_x0000_t202" coordsize="21600,21600" o:spt="202" path="m,l,21600r21600,l21600,xe">
-                <v:stroke joinstyle="miter"/>
-                <v:path gradientshapeok="t" o:connecttype="rect"/>
-              </v:shapetype>
-              <v:shape id="ZoneTexte 11" o:spid="_x0000_s1030" type="#_x0000_t202" style="position:absolute;margin-left:116.5pt;margin-top:8.8pt;width:245.5pt;height:41.2pt;z-index:251668480;visibility:visible;mso-wrap-style:square;mso-wrap-distance-left:9pt;mso-wrap-distance-top:0;mso-wrap-distance-right:9pt;mso-wrap-distance-bottom:0;mso-position-horizontal:absolute;mso-position-horizontal-relative:text;mso-position-vertical:absolute;mso-position-vertical-relative:text;v-text-anchor:top" o:gfxdata="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" filled="f" stroked="f">
-                <v:textbox style="mso-fit-shape-to-text:t">
-                  <w:txbxContent>
-                    <w:p>
-                      <w:pPr>
-                        <w:jc w:val="center"/>
-                        <w:rPr>
-                          <w:rFonts w:ascii="Segoe UI Semilight" w:hAnsi="Segoe UI Semilight" w:cs="Segoe UI Semilight"/>
-                          <w:b/>
-                          <w:bCs/>
-                          <w:i/>
-                          <w:iCs/>
-                          <w:color w:val="3198E5"/>
-                          <w:kern w:val="24"/>
-                          <w:sz w:val="56"/>
-                          <w:szCs w:val="56"/>
-                          <w14:shadow w14:blurRad="38100" w14:dist="38100" w14:dir="2700000" w14:sx="100000" w14:sy="100000" w14:kx="0" w14:ky="0" w14:algn="tl">
-                            <w14:srgbClr w14:val="000000">
-                              <w14:alpha w14:val="57000"/>
-                            </w14:srgbClr>
-                          </w14:shadow>
-                        </w:rPr>
-                      </w:pPr>
-                      <w:r>
-                        <w:rPr>
-                          <w:rFonts w:ascii="Segoe UI Semilight" w:hAnsi="Segoe UI Semilight" w:cs="Segoe UI Semilight"/>
-                          <w:b/>
-                          <w:bCs/>
-                          <w:i/>
-                          <w:iCs/>
-                          <w:color w:val="3198E5"/>
-                          <w:kern w:val="24"/>
-                          <w:sz w:val="56"/>
-                          <w:szCs w:val="56"/>
-                          <w14:shadow w14:blurRad="38100" w14:dist="38100" w14:dir="2700000" w14:sx="100000" w14:sy="100000" w14:kx="0" w14:ky="0" w14:algn="tl">
-                            <w14:srgbClr w14:val="000000">
-                              <w14:alpha w14:val="57000"/>
-                            </w14:srgbClr>
-                          </w14:shadow>
-                        </w:rPr>
-                        <w:t>Actions Préventives</w:t>
-                      </w:r>
-                    </w:p>
-                  </w:txbxContent>
-                </v:textbox>
-              </v:shape>
-            </w:pict>
-          </mc:Fallback>
-        </mc:AlternateContent>
-      </w:r>
-    </w:p>
-    <w:p/>
-    <w:p/>
-    <w:p/>
-    <w:p>
-      <w:r>
-        <w:rPr>
-          <w:noProof/>
-        </w:rPr>
-        <w:drawing>
-          <wp:anchor distT="0" distB="0" distL="114300" distR="114300" simplePos="0" relativeHeight="251665408" behindDoc="0" locked="0" layoutInCell="1" allowOverlap="1" wp14:anchorId="33930F4F" wp14:editId="54309652">
-            <wp:simplePos x="0" y="0"/>
-            <wp:positionH relativeFrom="column">
-              <wp:posOffset>35560</wp:posOffset>
-            </wp:positionH>
-            <wp:positionV relativeFrom="paragraph">
-              <wp:posOffset>35560</wp:posOffset>
-            </wp:positionV>
-            <wp:extent cx="6119495" cy="2014855"/>
-            <wp:effectExtent l="38100" t="38100" r="90805" b="99695"/>
-            <wp:wrapNone/>
-            <wp:docPr id="2" name="Image 5" descr="Une image contenant texte&#10;&#10;Description générée automatiquement">
-              <a:extLst xmlns:a="http://schemas.openxmlformats.org/drawingml/2006/main">
-                <a:ext uri="{FF2B5EF4-FFF2-40B4-BE49-F238E27FC236}">
-                  <a16:creationId xmlns:a16="http://schemas.microsoft.com/office/drawing/2014/main" id="{8955A973-9BD4-B084-8AE7-E3213DCEA77C}"/>
-                </a:ext>
-              </a:extLst>
-            </wp:docPr>
-            <wp:cNvGraphicFramePr>
-              <a:graphicFrameLocks xmlns:a="http://schemas.openxmlformats.org/drawingml/2006/main" noChangeAspect="1"/>
-            </wp:cNvGraphicFramePr>
-            <a:graphic xmlns:a="http://schemas.openxmlformats.org/drawingml/2006/main">
-              <a:graphicData uri="http://schemas.openxmlformats.org/drawingml/2006/picture">
-                <pic:pic xmlns:pic="http://schemas.openxmlformats.org/drawingml/2006/picture">
-                  <pic:nvPicPr>
-                    <pic:cNvPr id="2" name="Image 5" descr="Une image contenant texte&#10;&#10;Description générée automatiquement">
-                      <a:extLst>
-                        <a:ext uri="{FF2B5EF4-FFF2-40B4-BE49-F238E27FC236}">
-                          <a16:creationId xmlns:a16="http://schemas.microsoft.com/office/drawing/2014/main" id="{8955A973-9BD4-B084-8AE7-E3213DCEA77C}"/>
-                        </a:ext>
-                      </a:extLst>
-                    </pic:cNvPr>
-                    <pic:cNvPicPr>
-                      <a:picLocks noChangeAspect="1"/>
-                    </pic:cNvPicPr>
-                  </pic:nvPicPr>
-                  <pic:blipFill>
-                    <a:blip r:embed="rId13" cstate="print">
-                      <a:extLst>
-                        <a:ext uri="{28A0092B-C50C-407E-A947-70E740481C1C}">
-                          <a14:useLocalDpi xmlns:a14="http://schemas.microsoft.com/office/drawing/2010/main" val="0"/>
-                        </a:ext>
-                      </a:extLst>
-                    </a:blip>
-                    <a:stretch>
-                      <a:fillRect/>
-                    </a:stretch>
-                  </pic:blipFill>
-                  <pic:spPr>
-                    <a:xfrm>
-                      <a:off x="0" y="0"/>
-                      <a:ext cx="6119495" cy="2014855"/>
+                      <a:ext cx="5829960" cy="3531409"/>
                     </a:xfrm>
                     <a:prstGeom prst="rect">
                       <a:avLst/>
@@ -4958,6 +4413,12 @@
                 </pic:pic>
               </a:graphicData>
             </a:graphic>
+            <wp14:sizeRelH relativeFrom="margin">
+              <wp14:pctWidth>0</wp14:pctWidth>
+            </wp14:sizeRelH>
+            <wp14:sizeRelV relativeFrom="margin">
+              <wp14:pctHeight>0</wp14:pctHeight>
+            </wp14:sizeRelV>
           </wp:anchor>
         </w:drawing>
       </w:r>
@@ -4972,250 +4433,36 @@
     <w:p/>
     <w:p/>
     <w:p/>
+    <w:p/>
+    <w:p/>
+    <w:p/>
+    <w:p/>
+    <w:p/>
+    <w:p/>
+    <w:p/>
+    <w:p/>
+    <w:p/>
+    <w:p/>
+    <w:p/>
     <w:p>
       <w:r>
         <w:rPr>
           <w:noProof/>
         </w:rPr>
-        <mc:AlternateContent>
-          <mc:Choice Requires="wps">
-            <w:drawing>
-              <wp:anchor distT="0" distB="0" distL="114300" distR="114300" simplePos="0" relativeHeight="251670528" behindDoc="0" locked="0" layoutInCell="1" allowOverlap="1" wp14:anchorId="38F66145" wp14:editId="7DC72635">
-                <wp:simplePos x="0" y="0"/>
-                <wp:positionH relativeFrom="column">
-                  <wp:posOffset>1479550</wp:posOffset>
-                </wp:positionH>
-                <wp:positionV relativeFrom="paragraph">
-                  <wp:posOffset>114300</wp:posOffset>
-                </wp:positionV>
-                <wp:extent cx="3118090" cy="523220"/>
-                <wp:effectExtent l="0" t="0" r="0" b="0"/>
-                <wp:wrapNone/>
-                <wp:docPr id="7" name="ZoneTexte 11"/>
-                <wp:cNvGraphicFramePr/>
-                <a:graphic xmlns:a="http://schemas.openxmlformats.org/drawingml/2006/main">
-                  <a:graphicData uri="http://schemas.microsoft.com/office/word/2010/wordprocessingShape">
-                    <wps:wsp>
-                      <wps:cNvSpPr txBox="1"/>
-                      <wps:spPr>
-                        <a:xfrm>
-                          <a:off x="0" y="0"/>
-                          <a:ext cx="3118090" cy="523220"/>
-                        </a:xfrm>
-                        <a:prstGeom prst="rect">
-                          <a:avLst/>
-                        </a:prstGeom>
-                        <a:noFill/>
-                      </wps:spPr>
-                      <wps:txbx>
-                        <w:txbxContent>
-                          <w:p>
-                            <w:pPr>
-                              <w:jc w:val="center"/>
-                              <w:rPr>
-                                <w:rFonts w:ascii="Segoe UI Semilight" w:hAnsi="Segoe UI Semilight" w:cs="Segoe UI Semilight"/>
-                                <w:b/>
-                                <w:bCs/>
-                                <w:i/>
-                                <w:iCs/>
-                                <w:color w:val="3198E5"/>
-                                <w:kern w:val="24"/>
-                                <w:sz w:val="56"/>
-                                <w:szCs w:val="56"/>
-                                <w14:shadow w14:blurRad="38100" w14:dist="38100" w14:dir="2700000" w14:sx="100000" w14:sy="100000" w14:kx="0" w14:ky="0" w14:algn="tl">
-                                  <w14:srgbClr w14:val="000000">
-                                    <w14:alpha w14:val="57000"/>
-                                  </w14:srgbClr>
-                                </w14:shadow>
-                              </w:rPr>
-                            </w:pPr>
-                            <w:r>
-                              <w:rPr>
-                                <w:rFonts w:ascii="Segoe UI Semilight" w:hAnsi="Segoe UI Semilight" w:cs="Segoe UI Semilight"/>
-                                <w:b/>
-                                <w:bCs/>
-                                <w:i/>
-                                <w:iCs/>
-                                <w:color w:val="3198E5"/>
-                                <w:kern w:val="24"/>
-                                <w:sz w:val="56"/>
-                                <w:szCs w:val="56"/>
-                                <w14:shadow w14:blurRad="38100" w14:dist="38100" w14:dir="2700000" w14:sx="100000" w14:sy="100000" w14:kx="0" w14:ky="0" w14:algn="tl">
-                                  <w14:srgbClr w14:val="000000">
-                                    <w14:alpha w14:val="57000"/>
-                                  </w14:srgbClr>
-                                </w14:shadow>
-                              </w:rPr>
-                              <w:t>Actions</w:t>
-                            </w:r>
-                            <w:r>
-                              <w:rPr>
-                                <w:rFonts w:ascii="Segoe UI Semilight" w:hAnsi="Segoe UI Semilight" w:cs="Segoe UI Semilight"/>
-                                <w:b/>
-                                <w:bCs/>
-                                <w:i/>
-                                <w:iCs/>
-                                <w:color w:val="3198E5"/>
-                                <w:kern w:val="24"/>
-                                <w:sz w:val="48"/>
-                                <w:szCs w:val="48"/>
-                                <w14:shadow w14:blurRad="38100" w14:dist="38100" w14:dir="2700000" w14:sx="100000" w14:sy="100000" w14:kx="0" w14:ky="0" w14:algn="tl">
-                                  <w14:srgbClr w14:val="000000">
-                                    <w14:alpha w14:val="57000"/>
-                                  </w14:srgbClr>
-                                </w14:shadow>
-                              </w:rPr>
-                              <w:t xml:space="preserve"> </w:t>
-                            </w:r>
-                            <w:r>
-                              <w:rPr>
-                                <w:rFonts w:ascii="Segoe UI Semilight" w:hAnsi="Segoe UI Semilight" w:cs="Segoe UI Semilight"/>
-                                <w:b/>
-                                <w:bCs/>
-                                <w:i/>
-                                <w:iCs/>
-                                <w:color w:val="3198E5"/>
-                                <w:kern w:val="24"/>
-                                <w:sz w:val="52"/>
-                                <w:szCs w:val="52"/>
-                                <w14:shadow w14:blurRad="38100" w14:dist="38100" w14:dir="2700000" w14:sx="100000" w14:sy="100000" w14:kx="0" w14:ky="0" w14:algn="tl">
-                                  <w14:srgbClr w14:val="000000">
-                                    <w14:alpha w14:val="57000"/>
-                                  </w14:srgbClr>
-                                </w14:shadow>
-                              </w:rPr>
-                              <w:t>Curatives</w:t>
-                            </w:r>
-                          </w:p>
-                        </w:txbxContent>
-                      </wps:txbx>
-                      <wps:bodyPr wrap="square" rtlCol="0">
-                        <a:spAutoFit/>
-                      </wps:bodyPr>
-                    </wps:wsp>
-                  </a:graphicData>
-                </a:graphic>
-              </wp:anchor>
-            </w:drawing>
-          </mc:Choice>
-          <mc:Fallback>
-            <w:pict>
-              <v:shape w14:anchorId="38F66145" id="_x0000_s1031" type="#_x0000_t202" style="position:absolute;margin-left:116.5pt;margin-top:9pt;width:245.5pt;height:41.2pt;z-index:251670528;visibility:visible;mso-wrap-style:square;mso-wrap-distance-left:9pt;mso-wrap-distance-top:0;mso-wrap-distance-right:9pt;mso-wrap-distance-bottom:0;mso-position-horizontal:absolute;mso-position-horizontal-relative:text;mso-position-vertical:absolute;mso-position-vertical-relative:text;v-text-anchor:top" o:gfxdata="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" filled="f" stroked="f">
-                <v:textbox style="mso-fit-shape-to-text:t">
-                  <w:txbxContent>
-                    <w:p>
-                      <w:pPr>
-                        <w:jc w:val="center"/>
-                        <w:rPr>
-                          <w:rFonts w:ascii="Segoe UI Semilight" w:hAnsi="Segoe UI Semilight" w:cs="Segoe UI Semilight"/>
-                          <w:b/>
-                          <w:bCs/>
-                          <w:i/>
-                          <w:iCs/>
-                          <w:color w:val="3198E5"/>
-                          <w:kern w:val="24"/>
-                          <w:sz w:val="56"/>
-                          <w:szCs w:val="56"/>
-                          <w14:shadow w14:blurRad="38100" w14:dist="38100" w14:dir="2700000" w14:sx="100000" w14:sy="100000" w14:kx="0" w14:ky="0" w14:algn="tl">
-                            <w14:srgbClr w14:val="000000">
-                              <w14:alpha w14:val="57000"/>
-                            </w14:srgbClr>
-                          </w14:shadow>
-                        </w:rPr>
-                      </w:pPr>
-                      <w:r>
-                        <w:rPr>
-                          <w:rFonts w:ascii="Segoe UI Semilight" w:hAnsi="Segoe UI Semilight" w:cs="Segoe UI Semilight"/>
-                          <w:b/>
-                          <w:bCs/>
-                          <w:i/>
-                          <w:iCs/>
-                          <w:color w:val="3198E5"/>
-                          <w:kern w:val="24"/>
-                          <w:sz w:val="56"/>
-                          <w:szCs w:val="56"/>
-                          <w14:shadow w14:blurRad="38100" w14:dist="38100" w14:dir="2700000" w14:sx="100000" w14:sy="100000" w14:kx="0" w14:ky="0" w14:algn="tl">
-                            <w14:srgbClr w14:val="000000">
-                              <w14:alpha w14:val="57000"/>
-                            </w14:srgbClr>
-                          </w14:shadow>
-                        </w:rPr>
-                        <w:t>Actions</w:t>
-                      </w:r>
-                      <w:r>
-                        <w:rPr>
-                          <w:rFonts w:ascii="Segoe UI Semilight" w:hAnsi="Segoe UI Semilight" w:cs="Segoe UI Semilight"/>
-                          <w:b/>
-                          <w:bCs/>
-                          <w:i/>
-                          <w:iCs/>
-                          <w:color w:val="3198E5"/>
-                          <w:kern w:val="24"/>
-                          <w:sz w:val="48"/>
-                          <w:szCs w:val="48"/>
-                          <w14:shadow w14:blurRad="38100" w14:dist="38100" w14:dir="2700000" w14:sx="100000" w14:sy="100000" w14:kx="0" w14:ky="0" w14:algn="tl">
-                            <w14:srgbClr w14:val="000000">
-                              <w14:alpha w14:val="57000"/>
-                            </w14:srgbClr>
-                          </w14:shadow>
-                        </w:rPr>
-                        <w:t xml:space="preserve"> </w:t>
-                      </w:r>
-                      <w:r>
-                        <w:rPr>
-                          <w:rFonts w:ascii="Segoe UI Semilight" w:hAnsi="Segoe UI Semilight" w:cs="Segoe UI Semilight"/>
-                          <w:b/>
-                          <w:bCs/>
-                          <w:i/>
-                          <w:iCs/>
-                          <w:color w:val="3198E5"/>
-                          <w:kern w:val="24"/>
-                          <w:sz w:val="52"/>
-                          <w:szCs w:val="52"/>
-                          <w14:shadow w14:blurRad="38100" w14:dist="38100" w14:dir="2700000" w14:sx="100000" w14:sy="100000" w14:kx="0" w14:ky="0" w14:algn="tl">
-                            <w14:srgbClr w14:val="000000">
-                              <w14:alpha w14:val="57000"/>
-                            </w14:srgbClr>
-                          </w14:shadow>
-                        </w:rPr>
-                        <w:t>Curatives</w:t>
-                      </w:r>
-                    </w:p>
-                  </w:txbxContent>
-                </v:textbox>
-              </v:shape>
-            </w:pict>
-          </mc:Fallback>
-        </mc:AlternateContent>
-      </w:r>
-    </w:p>
-    <w:p/>
-    <w:p/>
-    <w:p/>
-    <w:p>
-      <w:r>
-        <w:rPr>
-          <w:noProof/>
-        </w:rPr>
+        <w:lastRenderedPageBreak/>
         <w:drawing>
-          <wp:anchor distT="0" distB="0" distL="114300" distR="114300" simplePos="0" relativeHeight="251666432" behindDoc="0" locked="0" layoutInCell="1" allowOverlap="1" wp14:anchorId="3823E1A3" wp14:editId="2DF6B596">
+          <wp:anchor distT="0" distB="0" distL="114300" distR="114300" simplePos="0" relativeHeight="251671552" behindDoc="0" locked="0" layoutInCell="1" allowOverlap="1" wp14:anchorId="407D6D1A" wp14:editId="26CF67CC">
             <wp:simplePos x="0" y="0"/>
             <wp:positionH relativeFrom="column">
-              <wp:posOffset>35560</wp:posOffset>
+              <wp:posOffset>-346710</wp:posOffset>
             </wp:positionH>
             <wp:positionV relativeFrom="paragraph">
-              <wp:posOffset>22860</wp:posOffset>
+              <wp:posOffset>90561</wp:posOffset>
             </wp:positionV>
-            <wp:extent cx="6119495" cy="2014855"/>
-            <wp:effectExtent l="38100" t="38100" r="90805" b="99695"/>
+            <wp:extent cx="6844264" cy="2476207"/>
+            <wp:effectExtent l="38100" t="38100" r="90170" b="95885"/>
             <wp:wrapNone/>
-            <wp:docPr id="3" name="Image 12" descr="Une image contenant texte&#10;&#10;Description générée automatiquement">
-              <a:extLst xmlns:a="http://schemas.openxmlformats.org/drawingml/2006/main">
-                <a:ext uri="{FF2B5EF4-FFF2-40B4-BE49-F238E27FC236}">
-                  <a16:creationId xmlns:a16="http://schemas.microsoft.com/office/drawing/2014/main" id="{07647191-A85F-33A2-DB3E-041D9151E458}"/>
-                </a:ext>
-              </a:extLst>
-            </wp:docPr>
+            <wp:docPr id="21" name="Image 21"/>
             <wp:cNvGraphicFramePr>
               <a:graphicFrameLocks xmlns:a="http://schemas.openxmlformats.org/drawingml/2006/main" noChangeAspect="1"/>
             </wp:cNvGraphicFramePr>
@@ -5223,19 +4470,11 @@
               <a:graphicData uri="http://schemas.openxmlformats.org/drawingml/2006/picture">
                 <pic:pic xmlns:pic="http://schemas.openxmlformats.org/drawingml/2006/picture">
                   <pic:nvPicPr>
-                    <pic:cNvPr id="3" name="Image 12" descr="Une image contenant texte&#10;&#10;Description générée automatiquement">
-                      <a:extLst>
-                        <a:ext uri="{FF2B5EF4-FFF2-40B4-BE49-F238E27FC236}">
-                          <a16:creationId xmlns:a16="http://schemas.microsoft.com/office/drawing/2014/main" id="{07647191-A85F-33A2-DB3E-041D9151E458}"/>
-                        </a:ext>
-                      </a:extLst>
-                    </pic:cNvPr>
-                    <pic:cNvPicPr>
-                      <a:picLocks noChangeAspect="1"/>
-                    </pic:cNvPicPr>
+                    <pic:cNvPr id="1" name=""/>
+                    <pic:cNvPicPr/>
                   </pic:nvPicPr>
                   <pic:blipFill>
-                    <a:blip r:embed="rId14" cstate="print">
+                    <a:blip r:embed="rId14">
                       <a:extLst>
                         <a:ext uri="{28A0092B-C50C-407E-A947-70E740481C1C}">
                           <a14:useLocalDpi xmlns:a14="http://schemas.microsoft.com/office/drawing/2010/main" val="0"/>
@@ -5249,7 +4488,7 @@
                   <pic:spPr>
                     <a:xfrm>
                       <a:off x="0" y="0"/>
-                      <a:ext cx="6119495" cy="2014855"/>
+                      <a:ext cx="6844264" cy="2476207"/>
                     </a:xfrm>
                     <a:prstGeom prst="rect">
                       <a:avLst/>
@@ -5265,6 +4504,12 @@
                 </pic:pic>
               </a:graphicData>
             </a:graphic>
+            <wp14:sizeRelH relativeFrom="margin">
+              <wp14:pctWidth>0</wp14:pctWidth>
+            </wp14:sizeRelH>
+            <wp14:sizeRelV relativeFrom="margin">
+              <wp14:pctHeight>0</wp14:pctHeight>
+            </wp14:sizeRelV>
           </wp:anchor>
         </w:drawing>
       </w:r>
@@ -5281,6 +4526,94 @@
     <w:p/>
     <w:p/>
     <w:p/>
+    <w:p/>
+    <w:p/>
+    <w:p/>
+    <w:p>
+      <w:r>
+        <w:rPr>
+          <w:noProof/>
+        </w:rPr>
+        <w:drawing>
+          <wp:anchor distT="0" distB="0" distL="114300" distR="114300" simplePos="0" relativeHeight="251670528" behindDoc="0" locked="0" layoutInCell="1" allowOverlap="1" wp14:anchorId="7DCDBF6B" wp14:editId="5935628E">
+            <wp:simplePos x="0" y="0"/>
+            <wp:positionH relativeFrom="column">
+              <wp:posOffset>-346417</wp:posOffset>
+            </wp:positionH>
+            <wp:positionV relativeFrom="paragraph">
+              <wp:posOffset>163195</wp:posOffset>
+            </wp:positionV>
+            <wp:extent cx="6844203" cy="2468880"/>
+            <wp:effectExtent l="38100" t="38100" r="90170" b="102870"/>
+            <wp:wrapNone/>
+            <wp:docPr id="20" name="Image 20" descr="Une image contenant texte&#10;&#10;Description générée automatiquement"/>
+            <wp:cNvGraphicFramePr>
+              <a:graphicFrameLocks xmlns:a="http://schemas.openxmlformats.org/drawingml/2006/main" noChangeAspect="1"/>
+            </wp:cNvGraphicFramePr>
+            <a:graphic xmlns:a="http://schemas.openxmlformats.org/drawingml/2006/main">
+              <a:graphicData uri="http://schemas.openxmlformats.org/drawingml/2006/picture">
+                <pic:pic xmlns:pic="http://schemas.openxmlformats.org/drawingml/2006/picture">
+                  <pic:nvPicPr>
+                    <pic:cNvPr id="20" name="Image 20" descr="Une image contenant texte&#10;&#10;Description générée automatiquement"/>
+                    <pic:cNvPicPr/>
+                  </pic:nvPicPr>
+                  <pic:blipFill>
+                    <a:blip r:embed="rId15">
+                      <a:extLst>
+                        <a:ext uri="{28A0092B-C50C-407E-A947-70E740481C1C}">
+                          <a14:useLocalDpi xmlns:a14="http://schemas.microsoft.com/office/drawing/2010/main" val="0"/>
+                        </a:ext>
+                      </a:extLst>
+                    </a:blip>
+                    <a:stretch>
+                      <a:fillRect/>
+                    </a:stretch>
+                  </pic:blipFill>
+                  <pic:spPr>
+                    <a:xfrm>
+                      <a:off x="0" y="0"/>
+                      <a:ext cx="6844203" cy="2468880"/>
+                    </a:xfrm>
+                    <a:prstGeom prst="rect">
+                      <a:avLst/>
+                    </a:prstGeom>
+                    <a:effectLst>
+                      <a:outerShdw blurRad="50800" dist="38100" dir="2700000" algn="tl" rotWithShape="0">
+                        <a:prstClr val="black">
+                          <a:alpha val="40000"/>
+                        </a:prstClr>
+                      </a:outerShdw>
+                    </a:effectLst>
+                  </pic:spPr>
+                </pic:pic>
+              </a:graphicData>
+            </a:graphic>
+            <wp14:sizeRelH relativeFrom="margin">
+              <wp14:pctWidth>0</wp14:pctWidth>
+            </wp14:sizeRelH>
+            <wp14:sizeRelV relativeFrom="margin">
+              <wp14:pctHeight>0</wp14:pctHeight>
+            </wp14:sizeRelV>
+          </wp:anchor>
+        </w:drawing>
+      </w:r>
+    </w:p>
+    <w:p/>
+    <w:p/>
+    <w:p/>
+    <w:p/>
+    <w:p/>
+    <w:p/>
+    <w:p/>
+    <w:p/>
+    <w:p/>
+    <w:p/>
+    <w:p/>
+    <w:p/>
+    <w:p/>
+    <w:p/>
+    <w:p/>
+    <w:p/>
     <w:p>
       <w:pPr>
         <w:rPr>
@@ -5389,13 +4722,6 @@
         </w:rPr>
         <w:t>Indiquez également tout ce qui est lié à la gestion documentaire du projet (règles, outils, accès, etc.)</w:t>
       </w:r>
-    </w:p>
-    <w:p>
-      <w:pPr>
-        <w:rPr>
-          <w:i/>
-        </w:rPr>
-      </w:pPr>
     </w:p>
     <w:p>
       <w:pPr>
@@ -5570,7 +4896,7 @@
           <w:noProof/>
         </w:rPr>
         <w:drawing>
-          <wp:anchor distT="0" distB="0" distL="114300" distR="114300" simplePos="0" relativeHeight="251671552" behindDoc="0" locked="0" layoutInCell="1" allowOverlap="1" wp14:anchorId="7DE428F0" wp14:editId="56F2CF20">
+          <wp:anchor distT="0" distB="0" distL="114300" distR="114300" simplePos="0" relativeHeight="251664384" behindDoc="0" locked="0" layoutInCell="1" allowOverlap="1" wp14:anchorId="7012D6FF" wp14:editId="1DCEE6AE">
             <wp:simplePos x="0" y="0"/>
             <wp:positionH relativeFrom="column">
               <wp:posOffset>-56515</wp:posOffset>
@@ -5593,7 +4919,7 @@
                     <pic:cNvPicPr/>
                   </pic:nvPicPr>
                   <pic:blipFill>
-                    <a:blip r:embed="rId15">
+                    <a:blip r:embed="rId16">
                       <a:extLst>
                         <a:ext uri="{28A0092B-C50C-407E-A947-70E740481C1C}">
                           <a14:useLocalDpi xmlns:a14="http://schemas.microsoft.com/office/drawing/2010/main" val="0"/>
@@ -5891,7 +5217,6 @@
         <w:t xml:space="preserve">Notre environnement de développement est le logiciel </w:t>
       </w:r>
       <w:proofErr w:type="spellStart"/>
-      <w:proofErr w:type="gramStart"/>
       <w:r>
         <w:rPr>
           <w:b/>
@@ -5907,34 +5232,25 @@
           <w:bCs/>
           <w:iCs/>
         </w:rPr>
-        <w:t xml:space="preserve"> ,</w:t>
-      </w:r>
-      <w:proofErr w:type="gramEnd"/>
+        <w:t xml:space="preserve">, avec le langage de programmation Python (bibliothèques utilisées : </w:t>
+      </w:r>
+      <w:proofErr w:type="spellStart"/>
       <w:r>
         <w:rPr>
           <w:b/>
           <w:bCs/>
           <w:iCs/>
         </w:rPr>
-        <w:t xml:space="preserve"> avec le langage de programmation Python ( bibliothèques utilisées : </w:t>
-      </w:r>
-      <w:proofErr w:type="spellStart"/>
+        <w:t>OpenCV</w:t>
+      </w:r>
+      <w:proofErr w:type="spellEnd"/>
       <w:r>
         <w:rPr>
           <w:b/>
           <w:bCs/>
           <w:iCs/>
         </w:rPr>
-        <w:t>OpenCV</w:t>
-      </w:r>
-      <w:proofErr w:type="spellEnd"/>
-      <w:r>
-        <w:rPr>
-          <w:b/>
-          <w:bCs/>
-          <w:iCs/>
-        </w:rPr>
-        <w:t xml:space="preserve"> , </w:t>
+        <w:t xml:space="preserve">, </w:t>
       </w:r>
       <w:proofErr w:type="spellStart"/>
       <w:r>
@@ -6063,19 +5379,7 @@
         <w:rPr>
           <w:color w:val="FF0000"/>
         </w:rPr>
-        <w:t xml:space="preserve">(à compléter par le coach en fonction du </w:t>
-      </w:r>
-      <w:r>
-        <w:rPr>
-          <w:color w:val="FF0000"/>
-        </w:rPr>
-        <w:t>projet journée</w:t>
-      </w:r>
-      <w:r>
-        <w:rPr>
-          <w:color w:val="FF0000"/>
-        </w:rPr>
-        <w:t xml:space="preserve"> de lancement)</w:t>
+        <w:t>(à compléter par le coach en fonction du projet journée de lancement)</w:t>
       </w:r>
     </w:p>
     <w:p>
@@ -6614,7 +5918,7 @@
           <w:noProof/>
         </w:rPr>
         <w:drawing>
-          <wp:anchor distT="0" distB="0" distL="114300" distR="114300" simplePos="0" relativeHeight="251674624" behindDoc="0" locked="0" layoutInCell="1" allowOverlap="1" wp14:anchorId="6BFE7DFF" wp14:editId="6E894864">
+          <wp:anchor distT="0" distB="0" distL="114300" distR="114300" simplePos="0" relativeHeight="251666432" behindDoc="0" locked="0" layoutInCell="1" allowOverlap="1" wp14:anchorId="2574665F" wp14:editId="7D881716">
             <wp:simplePos x="0" y="0"/>
             <wp:positionH relativeFrom="column">
               <wp:posOffset>-342900</wp:posOffset>
@@ -6651,7 +5955,7 @@
                     </pic:cNvPicPr>
                   </pic:nvPicPr>
                   <pic:blipFill>
-                    <a:blip r:embed="rId16" cstate="print">
+                    <a:blip r:embed="rId17" cstate="print">
                       <a:extLst>
                         <a:ext uri="{28A0092B-C50C-407E-A947-70E740481C1C}">
                           <a14:useLocalDpi xmlns:a14="http://schemas.microsoft.com/office/drawing/2010/main" val="0"/>
@@ -7566,16 +6870,7 @@
           <w:iCs/>
           <w:color w:val="000000"/>
         </w:rPr>
-        <w:t xml:space="preserve">Notre outil pour le suivi de qualité est SONAR Cloud, </w:t>
-      </w:r>
-      <w:r>
-        <w:rPr>
-          <w:b/>
-          <w:bCs/>
-          <w:iCs/>
-          <w:color w:val="000000"/>
-        </w:rPr>
-        <w:t>Adrien DAOUT est à la charge du suivi de la qualité.</w:t>
+        <w:t>Notre outil pour le suivi de qualité est SONAR Cloud, Adrien DAOUT est à la charge du suivi de la qualité.</w:t>
       </w:r>
     </w:p>
     <w:p>
@@ -7721,56 +7016,7 @@
           <w:iCs/>
           <w:color w:val="000000"/>
         </w:rPr>
-        <w:t>Notre outil de</w:t>
-      </w:r>
-      <w:r>
-        <w:rPr>
-          <w:b/>
-          <w:bCs/>
-          <w:iCs/>
-          <w:color w:val="000000"/>
-        </w:rPr>
-        <w:t xml:space="preserve"> </w:t>
-      </w:r>
-      <w:proofErr w:type="spellStart"/>
-      <w:r>
-        <w:rPr>
-          <w:b/>
-          <w:bCs/>
-          <w:iCs/>
-          <w:color w:val="000000"/>
-        </w:rPr>
-        <w:t>versionning</w:t>
-      </w:r>
-      <w:proofErr w:type="spellEnd"/>
-      <w:r>
-        <w:rPr>
-          <w:b/>
-          <w:bCs/>
-          <w:iCs/>
-          <w:color w:val="000000"/>
-        </w:rPr>
-        <w:t xml:space="preserve"> est GIT, Gautier RICHAUD en </w:t>
-      </w:r>
-      <w:proofErr w:type="spellStart"/>
-      <w:r>
-        <w:rPr>
-          <w:b/>
-          <w:bCs/>
-          <w:iCs/>
-          <w:color w:val="000000"/>
-        </w:rPr>
-        <w:t>à</w:t>
-      </w:r>
-      <w:proofErr w:type="spellEnd"/>
-      <w:r>
-        <w:rPr>
-          <w:b/>
-          <w:bCs/>
-          <w:iCs/>
-          <w:color w:val="000000"/>
-        </w:rPr>
-        <w:t xml:space="preserve"> la charge.</w:t>
+        <w:t>Notre outil de gestion de code est GIT, Gautier RICHAUD en a la charge.</w:t>
       </w:r>
     </w:p>
     <w:p>
@@ -8428,8 +7674,9 @@
         <w:t>Cette partie du rapport de projet doit contenir vos conclusions en termes de gestion de projet. C’est l’occasion d’indiquer les parties qui ont été menées avec succès et celles qui méritent un peu de réflexion afin d’améliorer votre démarche de projet.</w:t>
       </w:r>
     </w:p>
+    <w:p/>
     <w:sectPr>
-      <w:headerReference w:type="default" r:id="rId17"/>
+      <w:headerReference w:type="default" r:id="rId18"/>
       <w:pgSz w:w="11905" w:h="16837"/>
       <w:pgMar w:top="1134" w:right="1134" w:bottom="1134" w:left="1134" w:header="720" w:footer="720" w:gutter="0"/>
       <w:pgNumType w:start="0"/>

</xml_diff>